<commit_message>
recent lab changes: 2025-04-27 18:34:33
fghj
</commit_message>
<xml_diff>
--- a/Курс 2/Основы Data Science/Лабораторные/02. Структура и описание данных. Описательные характеристики/Отчёт2.docx
+++ b/Курс 2/Основы Data Science/Лабораторные/02. Структура и описание данных. Описательные характеристики/Отчёт2.docx
@@ -1327,7 +1327,7 @@
       </w:pPr>
       <w:r>
         <w:rPr>
-          <w:lang w:val="en-US"/>
+          <w:lang w:val="ru-RU"/>
         </w:rPr>
         <w:lastRenderedPageBreak/>
         <w:t xml:space="preserve">2. </w:t>
@@ -1416,7 +1416,13 @@
         <w:rPr>
           <w:lang w:val="ru-RU" w:eastAsia="ru-RU"/>
         </w:rPr>
-        <w:t>Один из полов сильнее увлечён играми, чем другой</w:t>
+        <w:t xml:space="preserve">Один из полов </w:t>
+      </w:r>
+      <w:r>
+        <w:rPr>
+          <w:lang w:val="ru-RU" w:eastAsia="ru-RU"/>
+        </w:rPr>
+        <w:t>имеет больший игровой стаж, чем другой</w:t>
       </w:r>
       <w:r>
         <w:rPr>
@@ -1464,7 +1470,13 @@
         <w:rPr>
           <w:lang w:val="ru-RU" w:eastAsia="ru-RU"/>
         </w:rPr>
-        <w:t>Дети из бедных и обеспеченных семей по-разному заинтересованы в играх</w:t>
+        <w:t xml:space="preserve">Дети из бедных и обеспеченных семей </w:t>
+      </w:r>
+      <w:r>
+        <w:rPr>
+          <w:lang w:val="ru-RU" w:eastAsia="ru-RU"/>
+        </w:rPr>
+        <w:t>учатся по-разному</w:t>
       </w:r>
       <w:r>
         <w:rPr>
@@ -1610,149 +1622,13 @@
         <w:rPr>
           <w:lang w:val="ru-RU"/>
         </w:rPr>
-        <w:t>Дети, которые часто играют в игры</w:t>
-      </w:r>
-      <w:r>
-        <w:rPr>
-          <w:lang w:val="ru-RU"/>
-        </w:rPr>
-        <w:t xml:space="preserve"> </w:t>
-      </w:r>
-      <w:r>
-        <w:rPr>
-          <w:lang w:val="ru-RU"/>
-        </w:rPr>
-        <w:t xml:space="preserve">заинтересованы в учёбе, </w:t>
+        <w:t xml:space="preserve">Дети, которые часто играют в игры заинтересованы в учёбе, </w:t>
       </w:r>
       <w:r>
         <w:rPr>
           <w:lang w:val="ru-RU"/>
         </w:rPr>
         <w:t>в отличие от их родителей</w:t>
-      </w:r>
-    </w:p>
-    <w:p>
-      <w:pPr>
-        <w:pStyle w:val="a7"/>
-        <w:ind w:left="720" w:firstLine="0"/>
-        <w:rPr>
-          <w:lang w:val="ru-RU" w:eastAsia="ru-RU"/>
-        </w:rPr>
-      </w:pPr>
-      <w:r>
-        <w:rPr>
-          <w:lang w:val="ru-RU" w:eastAsia="ru-RU"/>
-        </w:rPr>
-        <w:t xml:space="preserve">Уровень значимости – 5%. </w:t>
-      </w:r>
-    </w:p>
-    <w:p>
-      <w:pPr>
-        <w:pStyle w:val="a7"/>
-        <w:ind w:left="720" w:firstLine="0"/>
-        <w:rPr>
-          <w:lang w:val="en-US"/>
-        </w:rPr>
-      </w:pPr>
-    </w:p>
-    <w:p>
-      <w:pPr>
-        <w:pStyle w:val="a7"/>
-        <w:numPr>
-          <w:ilvl w:val="0"/>
-          <w:numId w:val="15"/>
-        </w:numPr>
-        <w:rPr>
-          <w:lang w:val="ru-RU"/>
-        </w:rPr>
-      </w:pPr>
-      <w:r>
-        <w:rPr>
-          <w:lang w:val="ru-RU" w:eastAsia="ru-RU"/>
-        </w:rPr>
-        <w:t>Один из полов сильнее увлечён играми, чем другой</w:t>
-      </w:r>
-    </w:p>
-    <w:p>
-      <w:pPr>
-        <w:pStyle w:val="a7"/>
-        <w:ind w:left="720" w:firstLine="0"/>
-        <w:rPr>
-          <w:szCs w:val="28"/>
-          <w:lang w:val="ru-RU"/>
-        </w:rPr>
-      </w:pPr>
-      <w:r>
-        <w:rPr>
-          <w:i/>
-          <w:iCs/>
-          <w:lang w:val="en-US"/>
-        </w:rPr>
-        <w:t>H</w:t>
-      </w:r>
-      <w:r>
-        <w:rPr>
-          <w:i/>
-          <w:iCs/>
-          <w:vertAlign w:val="subscript"/>
-        </w:rPr>
-        <w:t>0</w:t>
-      </w:r>
-      <w:r>
-        <w:t xml:space="preserve"> – </w:t>
-      </w:r>
-      <w:r>
-        <w:rPr>
-          <w:lang w:val="ru-RU"/>
-        </w:rPr>
-        <w:t>Ученики обоих полов одинаково заинтересованы играми</w:t>
-      </w:r>
-    </w:p>
-    <w:p>
-      <w:pPr>
-        <w:pStyle w:val="a7"/>
-        <w:ind w:left="720" w:firstLine="0"/>
-        <w:rPr>
-          <w:szCs w:val="28"/>
-          <w:lang w:val="ru-RU"/>
-        </w:rPr>
-      </w:pPr>
-      <w:r>
-        <w:rPr>
-          <w:i/>
-          <w:iCs/>
-          <w:lang w:val="en-US"/>
-        </w:rPr>
-        <w:t>H</w:t>
-      </w:r>
-      <w:r>
-        <w:rPr>
-          <w:i/>
-          <w:iCs/>
-          <w:vertAlign w:val="subscript"/>
-        </w:rPr>
-        <w:t>1</w:t>
-      </w:r>
-      <w:r>
-        <w:t xml:space="preserve"> – </w:t>
-      </w:r>
-      <w:r>
-        <w:rPr>
-          <w:lang w:val="ru-RU"/>
-        </w:rPr>
-        <w:t xml:space="preserve">Ученики обоих полов </w:t>
-      </w:r>
-      <w:r>
-        <w:rPr>
-          <w:lang w:val="ru-RU"/>
-        </w:rPr>
-        <w:t>по-разному</w:t>
-      </w:r>
-      <w:r>
-        <w:rPr>
-          <w:lang w:val="ru-RU"/>
-        </w:rPr>
-        <w:t xml:space="preserve"> заинтересованы играми</w:t>
       </w:r>
     </w:p>
     <w:p>
@@ -1783,12 +1659,11 @@
         <w:rPr>
           <w:lang w:val="ru-RU"/>
         </w:rPr>
-        <w:lastRenderedPageBreak/>
         <w:drawing>
-          <wp:inline distT="0" distB="0" distL="0" distR="0" wp14:anchorId="1EA87E67" wp14:editId="1E9E5E82">
-            <wp:extent cx="5020951" cy="2389425"/>
-            <wp:effectExtent l="0" t="0" r="0" b="0"/>
-            <wp:docPr id="2122000684" name="Рисунок 1"/>
+          <wp:inline distT="0" distB="0" distL="0" distR="0" wp14:anchorId="3293E65C" wp14:editId="655D119E">
+            <wp:extent cx="4976436" cy="2515926"/>
+            <wp:effectExtent l="0" t="0" r="2540" b="0"/>
+            <wp:docPr id="827341848" name="Рисунок 1"/>
             <wp:cNvGraphicFramePr>
               <a:graphicFrameLocks xmlns:a="http://schemas.openxmlformats.org/drawingml/2006/main" noChangeAspect="1"/>
             </wp:cNvGraphicFramePr>
@@ -1796,7 +1671,7 @@
               <a:graphicData uri="http://schemas.openxmlformats.org/drawingml/2006/picture">
                 <pic:pic xmlns:pic="http://schemas.openxmlformats.org/drawingml/2006/picture">
                   <pic:nvPicPr>
-                    <pic:cNvPr id="2122000684" name=""/>
+                    <pic:cNvPr id="827341848" name=""/>
                     <pic:cNvPicPr/>
                   </pic:nvPicPr>
                   <pic:blipFill>
@@ -1808,7 +1683,7 @@
                   <pic:spPr>
                     <a:xfrm>
                       <a:off x="0" y="0"/>
-                      <a:ext cx="5035468" cy="2396334"/>
+                      <a:ext cx="4983728" cy="2519613"/>
                     </a:xfrm>
                     <a:prstGeom prst="rect">
                       <a:avLst/>
@@ -1831,7 +1706,7 @@
       </w:pPr>
       <w:r>
         <w:rPr>
-          <w:lang w:val="en-US"/>
+          <w:lang w:val="ru-RU"/>
         </w:rPr>
         <w:t>|</w:t>
       </w:r>
@@ -1839,17 +1714,11 @@
         <w:rPr>
           <w:lang w:val="ru-RU"/>
         </w:rPr>
-        <w:t>-</w:t>
-      </w:r>
-      <w:r>
-        <w:rPr>
-          <w:lang w:val="en-US"/>
-        </w:rPr>
-        <w:t>4.621</w:t>
-      </w:r>
-      <w:r>
-        <w:rPr>
-          <w:lang w:val="en-US"/>
+        <w:t>-22.511</w:t>
+      </w:r>
+      <w:r>
+        <w:rPr>
+          <w:lang w:val="ru-RU"/>
         </w:rPr>
         <w:t>|</w:t>
       </w:r>
@@ -1861,19 +1730,13 @@
       </w:r>
       <w:r>
         <w:rPr>
-          <w:lang w:val="en-US"/>
-        </w:rPr>
-        <w:t>&gt; |1.64</w:t>
-      </w:r>
-      <w:r>
-        <w:rPr>
-          <w:lang w:val="en-US"/>
-        </w:rPr>
-        <w:t>7</w:t>
-      </w:r>
-      <w:r>
-        <w:rPr>
-          <w:lang w:val="en-US"/>
+          <w:lang w:val="ru-RU"/>
+        </w:rPr>
+        <w:t>&gt; |1.649</w:t>
+      </w:r>
+      <w:r>
+        <w:rPr>
+          <w:lang w:val="ru-RU"/>
         </w:rPr>
         <w:t>|</w:t>
       </w:r>
@@ -1903,7 +1766,161 @@
         <w:t>0</w:t>
       </w:r>
       <w:r>
-        <w:t xml:space="preserve"> отклоняется</w:t>
+        <w:t xml:space="preserve"> </w:t>
+      </w:r>
+      <w:r>
+        <w:rPr>
+          <w:lang w:val="ru-RU"/>
+        </w:rPr>
+        <w:t xml:space="preserve">для матерей </w:t>
+      </w:r>
+      <w:r>
+        <w:t>отклоняется</w:t>
+      </w:r>
+    </w:p>
+    <w:p>
+      <w:pPr>
+        <w:pStyle w:val="a7"/>
+        <w:ind w:left="720" w:firstLine="0"/>
+        <w:jc w:val="center"/>
+        <w:rPr>
+          <w:lang w:val="ru-RU"/>
+        </w:rPr>
+      </w:pPr>
+      <w:r>
+        <w:rPr>
+          <w:lang w:val="ru-RU"/>
+        </w:rPr>
+        <w:lastRenderedPageBreak/>
+        <w:drawing>
+          <wp:inline distT="0" distB="0" distL="0" distR="0" wp14:anchorId="69D41F6F" wp14:editId="2C243774">
+            <wp:extent cx="4958599" cy="2506908"/>
+            <wp:effectExtent l="0" t="0" r="0" b="0"/>
+            <wp:docPr id="1960655857" name="Рисунок 1"/>
+            <wp:cNvGraphicFramePr>
+              <a:graphicFrameLocks xmlns:a="http://schemas.openxmlformats.org/drawingml/2006/main" noChangeAspect="1"/>
+            </wp:cNvGraphicFramePr>
+            <a:graphic xmlns:a="http://schemas.openxmlformats.org/drawingml/2006/main">
+              <a:graphicData uri="http://schemas.openxmlformats.org/drawingml/2006/picture">
+                <pic:pic xmlns:pic="http://schemas.openxmlformats.org/drawingml/2006/picture">
+                  <pic:nvPicPr>
+                    <pic:cNvPr id="1960655857" name=""/>
+                    <pic:cNvPicPr/>
+                  </pic:nvPicPr>
+                  <pic:blipFill>
+                    <a:blip r:embed="rId9"/>
+                    <a:stretch>
+                      <a:fillRect/>
+                    </a:stretch>
+                  </pic:blipFill>
+                  <pic:spPr>
+                    <a:xfrm>
+                      <a:off x="0" y="0"/>
+                      <a:ext cx="4989538" cy="2522550"/>
+                    </a:xfrm>
+                    <a:prstGeom prst="rect">
+                      <a:avLst/>
+                    </a:prstGeom>
+                  </pic:spPr>
+                </pic:pic>
+              </a:graphicData>
+            </a:graphic>
+          </wp:inline>
+        </w:drawing>
+      </w:r>
+    </w:p>
+    <w:p>
+      <w:pPr>
+        <w:pStyle w:val="a7"/>
+        <w:ind w:left="720" w:firstLine="0"/>
+        <w:rPr>
+          <w:lang w:val="ru-RU"/>
+        </w:rPr>
+      </w:pPr>
+      <w:r>
+        <w:rPr>
+          <w:lang w:val="ru-RU"/>
+        </w:rPr>
+        <w:t>|</w:t>
+      </w:r>
+      <w:r>
+        <w:rPr>
+          <w:lang w:val="ru-RU"/>
+        </w:rPr>
+        <w:t>-</w:t>
+      </w:r>
+      <w:r>
+        <w:rPr>
+          <w:lang w:val="ru-RU"/>
+        </w:rPr>
+        <w:t>19</w:t>
+      </w:r>
+      <w:r>
+        <w:rPr>
+          <w:lang w:val="ru-RU"/>
+        </w:rPr>
+        <w:t>.</w:t>
+      </w:r>
+      <w:r>
+        <w:rPr>
+          <w:lang w:val="ru-RU"/>
+        </w:rPr>
+        <w:t>648</w:t>
+      </w:r>
+      <w:r>
+        <w:rPr>
+          <w:lang w:val="ru-RU"/>
+        </w:rPr>
+        <w:t>|</w:t>
+      </w:r>
+      <w:r>
+        <w:rPr>
+          <w:lang w:val="ru-RU"/>
+        </w:rPr>
+        <w:t xml:space="preserve"> </w:t>
+      </w:r>
+      <w:r>
+        <w:rPr>
+          <w:lang w:val="ru-RU"/>
+        </w:rPr>
+        <w:t>&gt; |1.649|</w:t>
+      </w:r>
+      <w:r>
+        <w:rPr>
+          <w:lang w:val="ru-RU"/>
+        </w:rPr>
+        <w:t xml:space="preserve">, </w:t>
+      </w:r>
+      <w:r>
+        <w:t xml:space="preserve">следовательно, гипотеза </w:t>
+      </w:r>
+      <w:r>
+        <w:rPr>
+          <w:i/>
+          <w:iCs/>
+          <w:lang w:val="en-US"/>
+        </w:rPr>
+        <w:t>H</w:t>
+      </w:r>
+      <w:r>
+        <w:rPr>
+          <w:i/>
+          <w:iCs/>
+          <w:vertAlign w:val="subscript"/>
+        </w:rPr>
+        <w:t>0</w:t>
+      </w:r>
+      <w:r>
+        <w:t xml:space="preserve"> </w:t>
+      </w:r>
+      <w:r>
+        <w:rPr>
+          <w:lang w:val="ru-RU"/>
+        </w:rPr>
+        <w:t xml:space="preserve">для отцов </w:t>
+      </w:r>
+      <w:r>
+        <w:t>отклоняется</w:t>
       </w:r>
     </w:p>
     <w:p>
@@ -1914,20 +1931,24 @@
           <w:numId w:val="15"/>
         </w:numPr>
         <w:rPr>
-          <w:lang w:val="ru-RU"/>
-        </w:rPr>
-      </w:pPr>
-      <w:r>
-        <w:rPr>
-          <w:lang w:val="ru-RU" w:eastAsia="ru-RU"/>
-        </w:rPr>
-        <w:t>Игроки со стажем в день проводят больше времени за компьютерными играми</w:t>
-      </w:r>
-      <w:r>
-        <w:rPr>
-          <w:lang w:val="ru-RU" w:eastAsia="ru-RU"/>
-        </w:rPr>
-        <w:t>;</w:t>
+          <w:i/>
+          <w:iCs/>
+          <w:lang w:val="ru-RU"/>
+        </w:rPr>
+      </w:pPr>
+      <w:r>
+        <w:rPr>
+          <w:lang w:val="ru-RU" w:eastAsia="ru-RU"/>
+        </w:rPr>
+        <w:t>Один из полов имеет больший игровой стаж, чем другой</w:t>
+      </w:r>
+      <w:r>
+        <w:rPr>
+          <w:i/>
+          <w:iCs/>
+          <w:lang w:val="ru-RU"/>
+        </w:rPr>
+        <w:t xml:space="preserve"> </w:t>
       </w:r>
     </w:p>
     <w:p>
@@ -1962,7 +1983,7 @@
         <w:rPr>
           <w:lang w:val="ru-RU"/>
         </w:rPr>
-        <w:t>Игроки с малым стажем и большим играют одинаково долго</w:t>
+        <w:t>Разные пола имеют одинаковый игровой стаж</w:t>
       </w:r>
     </w:p>
     <w:p>
@@ -1997,13 +2018,7 @@
         <w:rPr>
           <w:lang w:val="ru-RU"/>
         </w:rPr>
-        <w:t xml:space="preserve">Игроки с малым стажем и большим играют </w:t>
-      </w:r>
-      <w:r>
-        <w:rPr>
-          <w:lang w:val="ru-RU"/>
-        </w:rPr>
-        <w:t>в течении разного времени</w:t>
+        <w:t>Разные пола имеют различный игровой стаж</w:t>
       </w:r>
     </w:p>
     <w:p>
@@ -2018,7 +2033,7 @@
         <w:rPr>
           <w:lang w:val="ru-RU" w:eastAsia="ru-RU"/>
         </w:rPr>
-        <w:t xml:space="preserve">Уровень значимости – 5%. </w:t>
+        <w:t>Уровень значимости – 5%.</w:t>
       </w:r>
     </w:p>
     <w:p>
@@ -2032,8 +2047,267 @@
       </w:pPr>
       <w:r>
         <w:rPr>
-          <w:lang w:val="ru-RU"/>
-        </w:rPr>
+          <w:noProof/>
+          <w:lang w:val="ru-RU"/>
+        </w:rPr>
+        <w:drawing>
+          <wp:inline distT="0" distB="0" distL="0" distR="0" wp14:anchorId="3D989E69" wp14:editId="1D410ED3">
+            <wp:extent cx="4577892" cy="2178578"/>
+            <wp:effectExtent l="0" t="0" r="0" b="6350"/>
+            <wp:docPr id="655324083" name="Рисунок 1"/>
+            <wp:cNvGraphicFramePr>
+              <a:graphicFrameLocks xmlns:a="http://schemas.openxmlformats.org/drawingml/2006/main" noChangeAspect="1"/>
+            </wp:cNvGraphicFramePr>
+            <a:graphic xmlns:a="http://schemas.openxmlformats.org/drawingml/2006/main">
+              <a:graphicData uri="http://schemas.openxmlformats.org/drawingml/2006/picture">
+                <pic:pic xmlns:pic="http://schemas.openxmlformats.org/drawingml/2006/picture">
+                  <pic:nvPicPr>
+                    <pic:cNvPr id="655324083" name=""/>
+                    <pic:cNvPicPr/>
+                  </pic:nvPicPr>
+                  <pic:blipFill>
+                    <a:blip r:embed="rId10"/>
+                    <a:stretch>
+                      <a:fillRect/>
+                    </a:stretch>
+                  </pic:blipFill>
+                  <pic:spPr>
+                    <a:xfrm>
+                      <a:off x="0" y="0"/>
+                      <a:ext cx="4585610" cy="2182251"/>
+                    </a:xfrm>
+                    <a:prstGeom prst="rect">
+                      <a:avLst/>
+                    </a:prstGeom>
+                  </pic:spPr>
+                </pic:pic>
+              </a:graphicData>
+            </a:graphic>
+          </wp:inline>
+        </w:drawing>
+      </w:r>
+    </w:p>
+    <w:p>
+      <w:pPr>
+        <w:pStyle w:val="a7"/>
+        <w:ind w:left="720" w:firstLine="0"/>
+        <w:rPr>
+          <w:lang w:val="ru-RU"/>
+        </w:rPr>
+      </w:pPr>
+      <w:r>
+        <w:rPr>
+          <w:lang w:val="en-US"/>
+        </w:rPr>
+        <w:t>|</w:t>
+      </w:r>
+      <w:r>
+        <w:rPr>
+          <w:lang w:val="ru-RU"/>
+        </w:rPr>
+        <w:t>-</w:t>
+      </w:r>
+      <w:r>
+        <w:rPr>
+          <w:lang w:val="ru-RU"/>
+        </w:rPr>
+        <w:t>11</w:t>
+      </w:r>
+      <w:r>
+        <w:rPr>
+          <w:lang w:val="en-US"/>
+        </w:rPr>
+        <w:t>.6</w:t>
+      </w:r>
+      <w:r>
+        <w:rPr>
+          <w:lang w:val="ru-RU"/>
+        </w:rPr>
+        <w:t>99</w:t>
+      </w:r>
+      <w:r>
+        <w:rPr>
+          <w:lang w:val="en-US"/>
+        </w:rPr>
+        <w:t>|</w:t>
+      </w:r>
+      <w:r>
+        <w:rPr>
+          <w:lang w:val="ru-RU"/>
+        </w:rPr>
+        <w:t xml:space="preserve"> </w:t>
+      </w:r>
+      <w:r>
+        <w:rPr>
+          <w:lang w:val="en-US"/>
+        </w:rPr>
+        <w:t>&gt; |1.64</w:t>
+      </w:r>
+      <w:r>
+        <w:rPr>
+          <w:lang w:val="en-US"/>
+        </w:rPr>
+        <w:t>7</w:t>
+      </w:r>
+      <w:r>
+        <w:rPr>
+          <w:lang w:val="en-US"/>
+        </w:rPr>
+        <w:t>|</w:t>
+      </w:r>
+      <w:r>
+        <w:rPr>
+          <w:lang w:val="ru-RU"/>
+        </w:rPr>
+        <w:t xml:space="preserve">, </w:t>
+      </w:r>
+      <w:r>
+        <w:t xml:space="preserve">следовательно, гипотеза </w:t>
+      </w:r>
+      <w:r>
+        <w:rPr>
+          <w:i/>
+          <w:iCs/>
+          <w:lang w:val="en-US"/>
+        </w:rPr>
+        <w:t>H</w:t>
+      </w:r>
+      <w:r>
+        <w:rPr>
+          <w:i/>
+          <w:iCs/>
+          <w:vertAlign w:val="subscript"/>
+        </w:rPr>
+        <w:t>0</w:t>
+      </w:r>
+      <w:r>
+        <w:t xml:space="preserve"> отклоняется</w:t>
+      </w:r>
+    </w:p>
+    <w:p>
+      <w:pPr>
+        <w:pStyle w:val="a7"/>
+        <w:numPr>
+          <w:ilvl w:val="0"/>
+          <w:numId w:val="15"/>
+        </w:numPr>
+        <w:rPr>
+          <w:lang w:val="ru-RU"/>
+        </w:rPr>
+      </w:pPr>
+      <w:r>
+        <w:rPr>
+          <w:lang w:val="ru-RU" w:eastAsia="ru-RU"/>
+        </w:rPr>
+        <w:t>Игроки со стажем в день проводят больше времени за компьютерными играми</w:t>
+      </w:r>
+      <w:r>
+        <w:rPr>
+          <w:lang w:val="ru-RU" w:eastAsia="ru-RU"/>
+        </w:rPr>
+        <w:t>;</w:t>
+      </w:r>
+    </w:p>
+    <w:p>
+      <w:pPr>
+        <w:pStyle w:val="a7"/>
+        <w:ind w:left="720" w:firstLine="0"/>
+        <w:rPr>
+          <w:szCs w:val="28"/>
+          <w:lang w:val="ru-RU"/>
+        </w:rPr>
+      </w:pPr>
+      <w:r>
+        <w:rPr>
+          <w:i/>
+          <w:iCs/>
+          <w:lang w:val="en-US"/>
+        </w:rPr>
+        <w:t>H</w:t>
+      </w:r>
+      <w:r>
+        <w:rPr>
+          <w:i/>
+          <w:iCs/>
+          <w:vertAlign w:val="subscript"/>
+        </w:rPr>
+        <w:t>0</w:t>
+      </w:r>
+      <w:r>
+        <w:t xml:space="preserve"> – </w:t>
+      </w:r>
+      <w:r>
+        <w:rPr>
+          <w:lang w:val="ru-RU"/>
+        </w:rPr>
+        <w:t>Игроки с малым стажем и большим играют одинаково долго</w:t>
+      </w:r>
+    </w:p>
+    <w:p>
+      <w:pPr>
+        <w:pStyle w:val="a7"/>
+        <w:ind w:left="720" w:firstLine="0"/>
+        <w:rPr>
+          <w:szCs w:val="28"/>
+          <w:lang w:val="ru-RU"/>
+        </w:rPr>
+      </w:pPr>
+      <w:r>
+        <w:rPr>
+          <w:i/>
+          <w:iCs/>
+          <w:lang w:val="en-US"/>
+        </w:rPr>
+        <w:t>H</w:t>
+      </w:r>
+      <w:r>
+        <w:rPr>
+          <w:i/>
+          <w:iCs/>
+          <w:vertAlign w:val="subscript"/>
+        </w:rPr>
+        <w:t>1</w:t>
+      </w:r>
+      <w:r>
+        <w:t xml:space="preserve"> – </w:t>
+      </w:r>
+      <w:r>
+        <w:rPr>
+          <w:lang w:val="ru-RU"/>
+        </w:rPr>
+        <w:t>Игроки с малым стажем и большим играют в течении разного времени</w:t>
+      </w:r>
+    </w:p>
+    <w:p>
+      <w:pPr>
+        <w:pStyle w:val="a7"/>
+        <w:ind w:left="720" w:firstLine="0"/>
+        <w:rPr>
+          <w:lang w:val="ru-RU" w:eastAsia="ru-RU"/>
+        </w:rPr>
+      </w:pPr>
+      <w:r>
+        <w:rPr>
+          <w:lang w:val="ru-RU" w:eastAsia="ru-RU"/>
+        </w:rPr>
+        <w:t xml:space="preserve">Уровень значимости – 5%. </w:t>
+      </w:r>
+    </w:p>
+    <w:p>
+      <w:pPr>
+        <w:pStyle w:val="a7"/>
+        <w:ind w:left="720" w:firstLine="0"/>
+        <w:jc w:val="center"/>
+        <w:rPr>
+          <w:lang w:val="ru-RU"/>
+        </w:rPr>
+      </w:pPr>
+      <w:r>
+        <w:rPr>
+          <w:noProof/>
+          <w:lang w:val="ru-RU"/>
+        </w:rPr>
+        <w:lastRenderedPageBreak/>
         <w:drawing>
           <wp:inline distT="0" distB="0" distL="0" distR="0" wp14:anchorId="0C979EED" wp14:editId="5B5C0139">
             <wp:extent cx="5387153" cy="2191002"/>
@@ -2050,7 +2324,7 @@
                     <pic:cNvPicPr/>
                   </pic:nvPicPr>
                   <pic:blipFill>
-                    <a:blip r:embed="rId9"/>
+                    <a:blip r:embed="rId11"/>
                     <a:stretch>
                       <a:fillRect/>
                     </a:stretch>
@@ -2096,6 +2370,12 @@
         <w:rPr>
           <w:lang w:val="en-US"/>
         </w:rPr>
+        <w:t>.996</w:t>
+      </w:r>
+      <w:r>
+        <w:rPr>
+          <w:lang w:val="en-US"/>
+        </w:rPr>
         <w:t>|</w:t>
       </w:r>
       <w:r>
@@ -2154,25 +2434,7 @@
         <w:rPr>
           <w:lang w:val="ru-RU" w:eastAsia="ru-RU"/>
         </w:rPr>
-        <w:t xml:space="preserve">Дети из </w:t>
-      </w:r>
-      <w:r>
-        <w:rPr>
-          <w:lang w:val="ru-RU" w:eastAsia="ru-RU"/>
-        </w:rPr>
-        <w:t>бедных</w:t>
-      </w:r>
-      <w:r>
-        <w:rPr>
-          <w:lang w:val="ru-RU" w:eastAsia="ru-RU"/>
-        </w:rPr>
-        <w:t xml:space="preserve"> </w:t>
-      </w:r>
-      <w:r>
-        <w:rPr>
-          <w:lang w:val="ru-RU" w:eastAsia="ru-RU"/>
-        </w:rPr>
-        <w:t>и обеспеченных семей по-разному заинтересованы в играх</w:t>
+        <w:t>Дети из бедных и обеспеченных семей учатся по-разному</w:t>
       </w:r>
     </w:p>
     <w:p>
@@ -2180,7 +2442,6 @@
         <w:pStyle w:val="a7"/>
         <w:ind w:left="720" w:firstLine="0"/>
         <w:rPr>
-          <w:szCs w:val="28"/>
           <w:lang w:val="ru-RU"/>
         </w:rPr>
       </w:pPr>
@@ -2205,36 +2466,19 @@
       </w:r>
       <w:r>
         <w:rPr>
-          <w:lang w:val="ru-RU"/>
-        </w:rPr>
-        <w:t xml:space="preserve">Игроки </w:t>
-      </w:r>
-      <w:r>
-        <w:rPr>
-          <w:lang w:val="ru-RU"/>
-        </w:rPr>
-        <w:t xml:space="preserve">из обеспеченных и из бедных семей </w:t>
-      </w:r>
-      <w:r>
-        <w:rPr>
-          <w:lang w:val="ru-RU"/>
-        </w:rPr>
-        <w:t xml:space="preserve">играют одинаково </w:t>
-      </w:r>
-      <w:r>
-        <w:rPr>
-          <w:lang w:val="ru-RU"/>
-        </w:rPr>
-        <w:t>часто</w:t>
-      </w:r>
-      <w:r>
-        <w:rPr>
-          <w:i/>
-          <w:iCs/>
-          <w:lang w:val="ru-RU"/>
-        </w:rPr>
-        <w:t xml:space="preserve"> </w:t>
-      </w:r>
+          <w:lang w:val="ru-RU" w:eastAsia="ru-RU"/>
+        </w:rPr>
+        <w:t>Дети из бедных и обеспеченных семей учатся одинаково</w:t>
+      </w:r>
+    </w:p>
+    <w:p>
+      <w:pPr>
+        <w:pStyle w:val="a7"/>
+        <w:ind w:left="720" w:firstLine="0"/>
+        <w:rPr>
+          <w:lang w:val="ru-RU"/>
+        </w:rPr>
+      </w:pPr>
       <w:r>
         <w:rPr>
           <w:i/>
@@ -2256,15 +2500,9 @@
       </w:r>
       <w:r>
         <w:rPr>
-          <w:lang w:val="ru-RU"/>
-        </w:rPr>
-        <w:t>Игроки из обеспеченных и из бедных семей играют</w:t>
-      </w:r>
-      <w:r>
-        <w:rPr>
-          <w:lang w:val="ru-RU"/>
-        </w:rPr>
-        <w:t xml:space="preserve"> не одинаково часто</w:t>
+          <w:lang w:val="ru-RU" w:eastAsia="ru-RU"/>
+        </w:rPr>
+        <w:t>Дети из бедных и обеспеченных семей учатся по-разному</w:t>
       </w:r>
     </w:p>
     <w:p>
@@ -2293,14 +2531,14 @@
       </w:pPr>
       <w:r>
         <w:rPr>
-          <w:lang w:val="ru-RU" w:eastAsia="ru-RU"/>
-        </w:rPr>
-        <w:lastRenderedPageBreak/>
+          <w:noProof/>
+          <w:lang w:val="ru-RU" w:eastAsia="ru-RU"/>
+        </w:rPr>
         <w:drawing>
-          <wp:inline distT="0" distB="0" distL="0" distR="0" wp14:anchorId="234549B9" wp14:editId="4CEC6169">
-            <wp:extent cx="5369743" cy="2555412"/>
-            <wp:effectExtent l="0" t="0" r="2540" b="0"/>
-            <wp:docPr id="1653826267" name="Рисунок 1"/>
+          <wp:inline distT="0" distB="0" distL="0" distR="0" wp14:anchorId="7C9E36E2" wp14:editId="5CF652DD">
+            <wp:extent cx="5049232" cy="2402884"/>
+            <wp:effectExtent l="0" t="0" r="5715" b="0"/>
+            <wp:docPr id="1152044902" name="Рисунок 1"/>
             <wp:cNvGraphicFramePr>
               <a:graphicFrameLocks xmlns:a="http://schemas.openxmlformats.org/drawingml/2006/main" noChangeAspect="1"/>
             </wp:cNvGraphicFramePr>
@@ -2308,11 +2546,11 @@
               <a:graphicData uri="http://schemas.openxmlformats.org/drawingml/2006/picture">
                 <pic:pic xmlns:pic="http://schemas.openxmlformats.org/drawingml/2006/picture">
                   <pic:nvPicPr>
-                    <pic:cNvPr id="1653826267" name=""/>
+                    <pic:cNvPr id="1152044902" name=""/>
                     <pic:cNvPicPr/>
                   </pic:nvPicPr>
                   <pic:blipFill>
-                    <a:blip r:embed="rId10"/>
+                    <a:blip r:embed="rId12"/>
                     <a:stretch>
                       <a:fillRect/>
                     </a:stretch>
@@ -2320,7 +2558,7 @@
                   <pic:spPr>
                     <a:xfrm>
                       <a:off x="0" y="0"/>
-                      <a:ext cx="5390837" cy="2565451"/>
+                      <a:ext cx="5069030" cy="2412306"/>
                     </a:xfrm>
                     <a:prstGeom prst="rect">
                       <a:avLst/>
@@ -2351,13 +2589,7 @@
         <w:rPr>
           <w:lang w:val="ru-RU" w:eastAsia="ru-RU"/>
         </w:rPr>
-        <w:t>-</w:t>
-      </w:r>
-      <w:r>
-        <w:rPr>
-          <w:lang w:val="ru-RU" w:eastAsia="ru-RU"/>
-        </w:rPr>
-        <w:t>1</w:t>
+        <w:t>-1</w:t>
       </w:r>
       <w:r>
         <w:rPr>
@@ -2369,13 +2601,7 @@
         <w:rPr>
           <w:lang w:val="ru-RU" w:eastAsia="ru-RU"/>
         </w:rPr>
-        <w:t>4</w:t>
-      </w:r>
-      <w:r>
-        <w:rPr>
-          <w:lang w:val="ru-RU" w:eastAsia="ru-RU"/>
-        </w:rPr>
-        <w:t>9</w:t>
+        <w:t>953</w:t>
       </w:r>
       <w:r>
         <w:rPr>
@@ -2393,13 +2619,25 @@
         <w:rPr>
           <w:lang w:val="ru-RU" w:eastAsia="ru-RU"/>
         </w:rPr>
-        <w:t>&lt;</w:t>
-      </w:r>
-      <w:r>
-        <w:rPr>
-          <w:lang w:val="ru-RU" w:eastAsia="ru-RU"/>
-        </w:rPr>
-        <w:t xml:space="preserve"> |1.64|</w:t>
+        <w:t>&gt;</w:t>
+      </w:r>
+      <w:r>
+        <w:rPr>
+          <w:lang w:val="ru-RU" w:eastAsia="ru-RU"/>
+        </w:rPr>
+        <w:t xml:space="preserve"> |1.64</w:t>
+      </w:r>
+      <w:r>
+        <w:rPr>
+          <w:lang w:val="ru-RU" w:eastAsia="ru-RU"/>
+        </w:rPr>
+        <w:t>8</w:t>
+      </w:r>
+      <w:r>
+        <w:rPr>
+          <w:lang w:val="ru-RU" w:eastAsia="ru-RU"/>
+        </w:rPr>
+        <w:t>|</w:t>
       </w:r>
       <w:r>
         <w:rPr>
@@ -2433,7 +2671,7 @@
         <w:rPr>
           <w:lang w:val="ru-RU"/>
         </w:rPr>
-        <w:t>подтверждается</w:t>
+        <w:t>отклоняется</w:t>
       </w:r>
     </w:p>
     <w:p>
@@ -2486,7 +2724,19 @@
         <w:rPr>
           <w:lang w:val="ru-RU" w:eastAsia="ru-RU"/>
         </w:rPr>
-        <w:t>Ученики разных полов по-разному заинтересованы в играх</w:t>
+        <w:t xml:space="preserve">Ученики разных полов </w:t>
+      </w:r>
+      <w:r>
+        <w:rPr>
+          <w:lang w:val="ru-RU" w:eastAsia="ru-RU"/>
+        </w:rPr>
+        <w:t>имеют различный</w:t>
+      </w:r>
+      <w:r>
+        <w:rPr>
+          <w:lang w:val="ru-RU" w:eastAsia="ru-RU"/>
+        </w:rPr>
+        <w:t xml:space="preserve"> в играх</w:t>
       </w:r>
       <w:r>
         <w:rPr>
@@ -2534,23 +2784,8 @@
         <w:rPr>
           <w:lang w:val="ru-RU" w:eastAsia="ru-RU"/>
         </w:rPr>
-        <w:t>Дети из бедных и обеспеченных семей одинаково заинтересованы в играх</w:t>
-      </w:r>
-      <w:r>
-        <w:rPr>
-          <w:lang w:val="ru-RU" w:eastAsia="ru-RU"/>
-        </w:rPr>
-        <w:t>.</w:t>
-      </w:r>
-    </w:p>
-    <w:p>
-      <w:pPr>
-        <w:pStyle w:val="a7"/>
-        <w:ind w:left="720" w:firstLine="0"/>
-        <w:rPr>
-          <w:lang w:val="ru-RU"/>
-        </w:rPr>
-      </w:pPr>
+        <w:t>Успеваемость детей из обеспеченных и бедных семей различна.</w:t>
+      </w:r>
     </w:p>
     <w:p>
       <w:pPr>
@@ -2561,10 +2796,10 @@
       </w:pPr>
     </w:p>
     <w:sectPr>
-      <w:headerReference w:type="even" r:id="rId11"/>
-      <w:headerReference w:type="default" r:id="rId12"/>
-      <w:headerReference w:type="first" r:id="rId13"/>
-      <w:footerReference w:type="first" r:id="rId14"/>
+      <w:headerReference w:type="even" r:id="rId13"/>
+      <w:headerReference w:type="default" r:id="rId14"/>
+      <w:headerReference w:type="first" r:id="rId15"/>
+      <w:footerReference w:type="first" r:id="rId16"/>
       <w:pgSz w:w="11906" w:h="16838"/>
       <w:pgMar w:top="1134" w:right="567" w:bottom="1134" w:left="1701" w:header="720" w:footer="720" w:gutter="0"/>
       <w:cols w:space="720"/>
@@ -3001,7 +3236,7 @@
   <w:abstractNum w:abstractNumId="1" w15:restartNumberingAfterBreak="0">
     <w:nsid w:val="0CB0645D"/>
     <w:multiLevelType w:val="hybridMultilevel"/>
-    <w:tmpl w:val="AF421010"/>
+    <w:tmpl w:val="586C7C10"/>
     <w:lvl w:ilvl="0" w:tplc="0419000F">
       <w:start w:val="1"/>
       <w:numFmt w:val="decimal"/>

</xml_diff>

<commit_message>
recent lab changes: 2025-05-06 04:05:25
</commit_message>
<xml_diff>
--- a/Курс 2/Основы Data Science/Лабораторные/02. Структура и описание данных. Описательные характеристики/Отчёт2.docx
+++ b/Курс 2/Основы Data Science/Лабораторные/02. Структура и описание данных. Описательные характеристики/Отчёт2.docx
@@ -1660,10 +1660,10 @@
           <w:lang w:val="ru-RU"/>
         </w:rPr>
         <w:drawing>
-          <wp:inline distT="0" distB="0" distL="0" distR="0" wp14:anchorId="3293E65C" wp14:editId="655D119E">
-            <wp:extent cx="4976436" cy="2515926"/>
-            <wp:effectExtent l="0" t="0" r="2540" b="0"/>
-            <wp:docPr id="827341848" name="Рисунок 1"/>
+          <wp:inline distT="0" distB="0" distL="0" distR="0" wp14:anchorId="61BCA8A3" wp14:editId="625C036E">
+            <wp:extent cx="5132145" cy="2594648"/>
+            <wp:effectExtent l="0" t="0" r="0" b="0"/>
+            <wp:docPr id="520173497" name="Рисунок 1"/>
             <wp:cNvGraphicFramePr>
               <a:graphicFrameLocks xmlns:a="http://schemas.openxmlformats.org/drawingml/2006/main" noChangeAspect="1"/>
             </wp:cNvGraphicFramePr>
@@ -1671,7 +1671,7 @@
               <a:graphicData uri="http://schemas.openxmlformats.org/drawingml/2006/picture">
                 <pic:pic xmlns:pic="http://schemas.openxmlformats.org/drawingml/2006/picture">
                   <pic:nvPicPr>
-                    <pic:cNvPr id="827341848" name=""/>
+                    <pic:cNvPr id="520173497" name=""/>
                     <pic:cNvPicPr/>
                   </pic:nvPicPr>
                   <pic:blipFill>
@@ -1683,7 +1683,7 @@
                   <pic:spPr>
                     <a:xfrm>
                       <a:off x="0" y="0"/>
-                      <a:ext cx="4983728" cy="2519613"/>
+                      <a:ext cx="5168831" cy="2613195"/>
                     </a:xfrm>
                     <a:prstGeom prst="rect">
                       <a:avLst/>
@@ -1714,7 +1714,25 @@
         <w:rPr>
           <w:lang w:val="ru-RU"/>
         </w:rPr>
-        <w:t>-22.511</w:t>
+        <w:t>-</w:t>
+      </w:r>
+      <w:r>
+        <w:rPr>
+          <w:lang w:val="ru-RU"/>
+        </w:rPr>
+        <w:t>6</w:t>
+      </w:r>
+      <w:r>
+        <w:rPr>
+          <w:lang w:val="ru-RU"/>
+        </w:rPr>
+        <w:t>.</w:t>
+      </w:r>
+      <w:r>
+        <w:rPr>
+          <w:lang w:val="ru-RU"/>
+        </w:rPr>
+        <w:t>148</w:t>
       </w:r>
       <w:r>
         <w:rPr>
@@ -1732,7 +1750,13 @@
         <w:rPr>
           <w:lang w:val="ru-RU"/>
         </w:rPr>
-        <w:t>&gt; |1.649</w:t>
+        <w:t>&gt; |1.6</w:t>
+      </w:r>
+      <w:r>
+        <w:rPr>
+          <w:lang w:val="ru-RU"/>
+        </w:rPr>
+        <w:t>55</w:t>
       </w:r>
       <w:r>
         <w:rPr>
@@ -1793,10 +1817,10 @@
         </w:rPr>
         <w:lastRenderedPageBreak/>
         <w:drawing>
-          <wp:inline distT="0" distB="0" distL="0" distR="0" wp14:anchorId="69D41F6F" wp14:editId="2C243774">
-            <wp:extent cx="4958599" cy="2506908"/>
-            <wp:effectExtent l="0" t="0" r="0" b="0"/>
-            <wp:docPr id="1960655857" name="Рисунок 1"/>
+          <wp:inline distT="0" distB="0" distL="0" distR="0" wp14:anchorId="3D4DD564" wp14:editId="17AD912D">
+            <wp:extent cx="5164418" cy="2610964"/>
+            <wp:effectExtent l="0" t="0" r="5080" b="5715"/>
+            <wp:docPr id="1429803362" name="Рисунок 1"/>
             <wp:cNvGraphicFramePr>
               <a:graphicFrameLocks xmlns:a="http://schemas.openxmlformats.org/drawingml/2006/main" noChangeAspect="1"/>
             </wp:cNvGraphicFramePr>
@@ -1804,7 +1828,7 @@
               <a:graphicData uri="http://schemas.openxmlformats.org/drawingml/2006/picture">
                 <pic:pic xmlns:pic="http://schemas.openxmlformats.org/drawingml/2006/picture">
                   <pic:nvPicPr>
-                    <pic:cNvPr id="1960655857" name=""/>
+                    <pic:cNvPr id="1429803362" name=""/>
                     <pic:cNvPicPr/>
                   </pic:nvPicPr>
                   <pic:blipFill>
@@ -1816,7 +1840,7 @@
                   <pic:spPr>
                     <a:xfrm>
                       <a:off x="0" y="0"/>
-                      <a:ext cx="4989538" cy="2522550"/>
+                      <a:ext cx="5201702" cy="2629813"/>
                     </a:xfrm>
                     <a:prstGeom prst="rect">
                       <a:avLst/>
@@ -1853,7 +1877,7 @@
         <w:rPr>
           <w:lang w:val="ru-RU"/>
         </w:rPr>
-        <w:t>19</w:t>
+        <w:t>4</w:t>
       </w:r>
       <w:r>
         <w:rPr>
@@ -1865,7 +1889,13 @@
         <w:rPr>
           <w:lang w:val="ru-RU"/>
         </w:rPr>
-        <w:t>648</w:t>
+        <w:t>6</w:t>
+      </w:r>
+      <w:r>
+        <w:rPr>
+          <w:lang w:val="ru-RU"/>
+        </w:rPr>
+        <w:t>78</w:t>
       </w:r>
       <w:r>
         <w:rPr>
@@ -1883,7 +1913,19 @@
         <w:rPr>
           <w:lang w:val="ru-RU"/>
         </w:rPr>
-        <w:t>&gt; |1.649|</w:t>
+        <w:t>&gt; |1.6</w:t>
+      </w:r>
+      <w:r>
+        <w:rPr>
+          <w:lang w:val="ru-RU"/>
+        </w:rPr>
+        <w:t>54</w:t>
+      </w:r>
+      <w:r>
+        <w:rPr>
+          <w:lang w:val="ru-RU"/>
+        </w:rPr>
+        <w:t>|</w:t>
       </w:r>
       <w:r>
         <w:rPr>
@@ -2705,9 +2747,16 @@
           <w:numId w:val="16"/>
         </w:numPr>
         <w:rPr>
-          <w:lang w:val="ru-RU" w:eastAsia="ru-RU"/>
-        </w:rPr>
-      </w:pPr>
+          <w:szCs w:val="28"/>
+          <w:lang w:val="ru-RU"/>
+        </w:rPr>
+      </w:pPr>
+      <w:r>
+        <w:rPr>
+          <w:lang w:val="ru-RU"/>
+        </w:rPr>
+        <w:t>Дети, которые часто играют в игры заинтересованы в учёбе, в отличие от их родителей</w:t>
+      </w:r>
     </w:p>
     <w:p>
       <w:pPr>

</xml_diff>

<commit_message>
recent lab changes: 2025-05-06 15:02:20
</commit_message>
<xml_diff>
--- a/Курс 2/Основы Data Science/Лабораторные/02. Структура и описание данных. Описательные характеристики/Отчёт2.docx
+++ b/Курс 2/Основы Data Science/Лабораторные/02. Структура и описание данных. Описательные характеристики/Отчёт2.docx
@@ -1340,1515 +1340,18 @@
       </w:r>
     </w:p>
     <w:p>
-      <w:r>
-        <w:t xml:space="preserve">На основе полученных ранее данных можно выдвинуть и </w:t>
-      </w:r>
-      <w:r>
+      <w:pPr>
+        <w:ind w:firstLine="0"/>
         <w:rPr>
           <w:lang w:val="ru-RU"/>
         </w:rPr>
-        <w:t>проверить</w:t>
-      </w:r>
-      <w:r>
-        <w:t xml:space="preserve"> следующие гипотезы:</w:t>
-      </w:r>
-    </w:p>
-    <w:p>
-      <w:pPr>
-        <w:pStyle w:val="a7"/>
-        <w:numPr>
-          <w:ilvl w:val="0"/>
-          <w:numId w:val="10"/>
-        </w:numPr>
-        <w:rPr>
-          <w:lang w:val="ru-RU"/>
-        </w:rPr>
-      </w:pPr>
-      <w:r>
-        <w:rPr>
-          <w:lang w:val="ru-RU" w:eastAsia="ru-RU"/>
-        </w:rPr>
-        <w:t>В</w:t>
-      </w:r>
-      <w:r>
-        <w:rPr>
-          <w:lang w:eastAsia="ru-RU"/>
-        </w:rPr>
-        <w:t xml:space="preserve"> игры «с головой» чаще уходят дети, у которых нет</w:t>
-      </w:r>
-      <w:r>
-        <w:rPr>
-          <w:lang w:val="ru-RU" w:eastAsia="ru-RU"/>
-        </w:rPr>
-        <w:t xml:space="preserve"> и</w:t>
-      </w:r>
-      <w:r>
-        <w:rPr>
-          <w:lang w:eastAsia="ru-RU"/>
-        </w:rPr>
-        <w:t>нтереса к учебе, а родители тоже в учебе не были заинтересованы</w:t>
-      </w:r>
-      <w:r>
-        <w:rPr>
-          <w:lang w:val="ru-RU" w:eastAsia="ru-RU"/>
-        </w:rPr>
-        <w:t xml:space="preserve"> (из примера)</w:t>
-      </w:r>
-      <w:r>
-        <w:rPr>
-          <w:lang w:val="ru-RU" w:eastAsia="ru-RU"/>
-        </w:rPr>
-        <w:t>;</w:t>
-      </w:r>
-    </w:p>
-    <w:p>
-      <w:pPr>
-        <w:pStyle w:val="a7"/>
-        <w:numPr>
-          <w:ilvl w:val="0"/>
-          <w:numId w:val="10"/>
-        </w:numPr>
-        <w:rPr>
-          <w:lang w:val="ru-RU"/>
-        </w:rPr>
-      </w:pPr>
-      <w:r>
-        <w:rPr>
-          <w:lang w:val="ru-RU" w:eastAsia="ru-RU"/>
-        </w:rPr>
-        <w:t xml:space="preserve">Один из полов </w:t>
-      </w:r>
-      <w:r>
-        <w:rPr>
-          <w:lang w:val="ru-RU" w:eastAsia="ru-RU"/>
-        </w:rPr>
-        <w:t>имеет больший игровой стаж, чем другой</w:t>
-      </w:r>
-      <w:r>
-        <w:rPr>
-          <w:lang w:val="ru-RU" w:eastAsia="ru-RU"/>
-        </w:rPr>
-        <w:t>;</w:t>
-      </w:r>
-    </w:p>
-    <w:p>
-      <w:pPr>
-        <w:pStyle w:val="a7"/>
-        <w:numPr>
-          <w:ilvl w:val="0"/>
-          <w:numId w:val="10"/>
-        </w:numPr>
-        <w:rPr>
-          <w:lang w:val="ru-RU"/>
-        </w:rPr>
-      </w:pPr>
-      <w:r>
-        <w:rPr>
-          <w:lang w:val="ru-RU" w:eastAsia="ru-RU"/>
-        </w:rPr>
-        <w:t>Игроки со стажем в день проводят больше времени за компьютерными играми</w:t>
-      </w:r>
-      <w:r>
-        <w:rPr>
-          <w:lang w:val="ru-RU" w:eastAsia="ru-RU"/>
-        </w:rPr>
-        <w:t>;</w:t>
-      </w:r>
-    </w:p>
-    <w:p>
-      <w:pPr>
-        <w:pStyle w:val="a7"/>
-        <w:numPr>
-          <w:ilvl w:val="0"/>
-          <w:numId w:val="10"/>
-        </w:numPr>
-        <w:rPr>
-          <w:lang w:val="ru-RU"/>
-        </w:rPr>
-      </w:pPr>
-      <w:r>
-        <w:rPr>
-          <w:lang w:val="ru-RU" w:eastAsia="ru-RU"/>
-        </w:rPr>
-        <w:t xml:space="preserve">Дети из бедных и обеспеченных семей </w:t>
-      </w:r>
-      <w:r>
-        <w:rPr>
-          <w:lang w:val="ru-RU" w:eastAsia="ru-RU"/>
-        </w:rPr>
-        <w:t>учатся по-разному</w:t>
-      </w:r>
-      <w:r>
-        <w:rPr>
-          <w:lang w:val="ru-RU" w:eastAsia="ru-RU"/>
-        </w:rPr>
-        <w:t>.</w:t>
-      </w:r>
-    </w:p>
-    <w:p>
-      <w:pPr>
-        <w:ind w:firstLine="0"/>
-        <w:rPr>
-          <w:lang w:val="ru-RU"/>
-        </w:rPr>
-      </w:pPr>
-    </w:p>
-    <w:p>
-      <w:pPr>
-        <w:ind w:firstLine="0"/>
-        <w:rPr>
-          <w:lang w:val="ru-RU"/>
-        </w:rPr>
-      </w:pPr>
-      <w:r>
-        <w:rPr>
-          <w:lang w:val="ru-RU"/>
-        </w:rPr>
-        <w:t>Проверка гипотез</w:t>
-      </w:r>
-    </w:p>
-    <w:p>
-      <w:pPr>
-        <w:pStyle w:val="a7"/>
-        <w:numPr>
-          <w:ilvl w:val="0"/>
-          <w:numId w:val="15"/>
-        </w:numPr>
-        <w:rPr>
-          <w:lang w:val="ru-RU"/>
-        </w:rPr>
-      </w:pPr>
-      <w:r>
-        <w:rPr>
-          <w:lang w:val="ru-RU" w:eastAsia="ru-RU"/>
-        </w:rPr>
-        <w:t>В</w:t>
-      </w:r>
-      <w:r>
-        <w:rPr>
-          <w:lang w:eastAsia="ru-RU"/>
-        </w:rPr>
-        <w:t xml:space="preserve"> игры «с головой» чаще уходят дети, у которых нет</w:t>
-      </w:r>
-      <w:r>
-        <w:rPr>
-          <w:lang w:val="ru-RU" w:eastAsia="ru-RU"/>
-        </w:rPr>
-        <w:t xml:space="preserve"> и</w:t>
-      </w:r>
-      <w:r>
-        <w:rPr>
-          <w:lang w:eastAsia="ru-RU"/>
-        </w:rPr>
-        <w:t>нтереса к учебе, а родители тоже в учебе не были заинтересованы</w:t>
-      </w:r>
-      <w:r>
-        <w:rPr>
-          <w:lang w:val="ru-RU" w:eastAsia="ru-RU"/>
-        </w:rPr>
-        <w:t xml:space="preserve"> (из примера)</w:t>
-      </w:r>
-      <w:r>
-        <w:rPr>
-          <w:lang w:val="ru-RU" w:eastAsia="ru-RU"/>
-        </w:rPr>
-        <w:t>;</w:t>
-      </w:r>
-    </w:p>
-    <w:p>
-      <w:pPr>
-        <w:pStyle w:val="a7"/>
-        <w:ind w:left="720" w:firstLine="0"/>
-        <w:rPr>
-          <w:szCs w:val="28"/>
-          <w:lang w:val="ru-RU"/>
-        </w:rPr>
-      </w:pPr>
-      <w:r>
-        <w:rPr>
-          <w:i/>
-          <w:iCs/>
-          <w:lang w:val="en-US"/>
-        </w:rPr>
-        <w:t>H</w:t>
-      </w:r>
-      <w:r>
-        <w:rPr>
-          <w:i/>
-          <w:iCs/>
-          <w:vertAlign w:val="subscript"/>
-        </w:rPr>
-        <w:t>0</w:t>
-      </w:r>
-      <w:r>
-        <w:t xml:space="preserve"> – </w:t>
-      </w:r>
-      <w:r>
-        <w:rPr>
-          <w:lang w:val="ru-RU"/>
-        </w:rPr>
-        <w:t>Дети, которые часто играют в игры не заинтересованы в учёбе, как и их родители</w:t>
-      </w:r>
-    </w:p>
-    <w:p>
-      <w:pPr>
-        <w:pStyle w:val="a7"/>
-        <w:ind w:left="720" w:firstLine="0"/>
-        <w:rPr>
-          <w:szCs w:val="28"/>
-          <w:lang w:val="ru-RU"/>
-        </w:rPr>
-      </w:pPr>
-      <w:r>
-        <w:rPr>
-          <w:i/>
-          <w:iCs/>
-          <w:lang w:val="en-US"/>
-        </w:rPr>
-        <w:t>H</w:t>
-      </w:r>
-      <w:r>
-        <w:rPr>
-          <w:i/>
-          <w:iCs/>
-          <w:vertAlign w:val="subscript"/>
-        </w:rPr>
-        <w:t>1</w:t>
-      </w:r>
-      <w:r>
-        <w:t xml:space="preserve"> – </w:t>
-      </w:r>
-      <w:r>
-        <w:rPr>
-          <w:lang w:val="ru-RU"/>
-        </w:rPr>
-        <w:t xml:space="preserve">Дети, которые часто играют в игры заинтересованы в учёбе, </w:t>
-      </w:r>
-      <w:r>
-        <w:rPr>
-          <w:lang w:val="ru-RU"/>
-        </w:rPr>
-        <w:t>в отличие от их родителей</w:t>
-      </w:r>
-    </w:p>
-    <w:p>
-      <w:pPr>
-        <w:pStyle w:val="a7"/>
-        <w:ind w:left="720" w:firstLine="0"/>
-        <w:rPr>
-          <w:lang w:val="ru-RU" w:eastAsia="ru-RU"/>
-        </w:rPr>
-      </w:pPr>
-      <w:r>
-        <w:rPr>
-          <w:lang w:val="ru-RU" w:eastAsia="ru-RU"/>
-        </w:rPr>
-        <w:t xml:space="preserve">Уровень значимости – 5%. </w:t>
-      </w:r>
-    </w:p>
-    <w:p>
-      <w:pPr>
-        <w:pStyle w:val="a7"/>
-        <w:ind w:left="720" w:firstLine="0"/>
-        <w:jc w:val="center"/>
-        <w:rPr>
-          <w:lang w:val="ru-RU"/>
-        </w:rPr>
-      </w:pPr>
-      <w:r>
-        <w:rPr>
-          <w:lang w:val="ru-RU"/>
-        </w:rPr>
-        <w:drawing>
-          <wp:inline distT="0" distB="0" distL="0" distR="0" wp14:anchorId="61BCA8A3" wp14:editId="625C036E">
-            <wp:extent cx="5132145" cy="2594648"/>
-            <wp:effectExtent l="0" t="0" r="0" b="0"/>
-            <wp:docPr id="520173497" name="Рисунок 1"/>
-            <wp:cNvGraphicFramePr>
-              <a:graphicFrameLocks xmlns:a="http://schemas.openxmlformats.org/drawingml/2006/main" noChangeAspect="1"/>
-            </wp:cNvGraphicFramePr>
-            <a:graphic xmlns:a="http://schemas.openxmlformats.org/drawingml/2006/main">
-              <a:graphicData uri="http://schemas.openxmlformats.org/drawingml/2006/picture">
-                <pic:pic xmlns:pic="http://schemas.openxmlformats.org/drawingml/2006/picture">
-                  <pic:nvPicPr>
-                    <pic:cNvPr id="520173497" name=""/>
-                    <pic:cNvPicPr/>
-                  </pic:nvPicPr>
-                  <pic:blipFill>
-                    <a:blip r:embed="rId8"/>
-                    <a:stretch>
-                      <a:fillRect/>
-                    </a:stretch>
-                  </pic:blipFill>
-                  <pic:spPr>
-                    <a:xfrm>
-                      <a:off x="0" y="0"/>
-                      <a:ext cx="5168831" cy="2613195"/>
-                    </a:xfrm>
-                    <a:prstGeom prst="rect">
-                      <a:avLst/>
-                    </a:prstGeom>
-                  </pic:spPr>
-                </pic:pic>
-              </a:graphicData>
-            </a:graphic>
-          </wp:inline>
-        </w:drawing>
-      </w:r>
-    </w:p>
-    <w:p>
-      <w:pPr>
-        <w:pStyle w:val="a7"/>
-        <w:ind w:left="720" w:firstLine="0"/>
-        <w:rPr>
-          <w:lang w:val="ru-RU"/>
-        </w:rPr>
-      </w:pPr>
-      <w:r>
-        <w:rPr>
-          <w:lang w:val="ru-RU"/>
-        </w:rPr>
-        <w:t>|</w:t>
-      </w:r>
-      <w:r>
-        <w:rPr>
-          <w:lang w:val="ru-RU"/>
-        </w:rPr>
-        <w:t>-</w:t>
-      </w:r>
-      <w:r>
-        <w:rPr>
-          <w:lang w:val="ru-RU"/>
-        </w:rPr>
-        <w:t>6</w:t>
-      </w:r>
-      <w:r>
-        <w:rPr>
-          <w:lang w:val="ru-RU"/>
-        </w:rPr>
-        <w:t>.</w:t>
-      </w:r>
-      <w:r>
-        <w:rPr>
-          <w:lang w:val="ru-RU"/>
-        </w:rPr>
-        <w:t>148</w:t>
-      </w:r>
-      <w:r>
-        <w:rPr>
-          <w:lang w:val="ru-RU"/>
-        </w:rPr>
-        <w:t>|</w:t>
-      </w:r>
-      <w:r>
-        <w:rPr>
-          <w:lang w:val="ru-RU"/>
-        </w:rPr>
-        <w:t xml:space="preserve"> </w:t>
-      </w:r>
-      <w:r>
-        <w:rPr>
-          <w:lang w:val="ru-RU"/>
-        </w:rPr>
-        <w:t>&gt; |1.6</w:t>
-      </w:r>
-      <w:r>
-        <w:rPr>
-          <w:lang w:val="ru-RU"/>
-        </w:rPr>
-        <w:t>55</w:t>
-      </w:r>
-      <w:r>
-        <w:rPr>
-          <w:lang w:val="ru-RU"/>
-        </w:rPr>
-        <w:t>|</w:t>
-      </w:r>
-      <w:r>
-        <w:rPr>
-          <w:lang w:val="ru-RU"/>
-        </w:rPr>
-        <w:t xml:space="preserve">, </w:t>
-      </w:r>
-      <w:r>
-        <w:t xml:space="preserve">следовательно, гипотеза </w:t>
-      </w:r>
-      <w:r>
-        <w:rPr>
-          <w:i/>
-          <w:iCs/>
-          <w:lang w:val="en-US"/>
-        </w:rPr>
-        <w:t>H</w:t>
-      </w:r>
-      <w:r>
-        <w:rPr>
-          <w:i/>
-          <w:iCs/>
-          <w:vertAlign w:val="subscript"/>
-        </w:rPr>
-        <w:t>0</w:t>
-      </w:r>
-      <w:r>
-        <w:t xml:space="preserve"> </w:t>
-      </w:r>
-      <w:r>
-        <w:rPr>
-          <w:lang w:val="ru-RU"/>
-        </w:rPr>
-        <w:t xml:space="preserve">для матерей </w:t>
-      </w:r>
-      <w:r>
-        <w:t>отклоняется</w:t>
-      </w:r>
-    </w:p>
-    <w:p>
-      <w:pPr>
-        <w:pStyle w:val="a7"/>
-        <w:ind w:left="720" w:firstLine="0"/>
-        <w:jc w:val="center"/>
-        <w:rPr>
-          <w:lang w:val="ru-RU"/>
-        </w:rPr>
-      </w:pPr>
-      <w:r>
-        <w:rPr>
-          <w:lang w:val="ru-RU"/>
-        </w:rPr>
-        <w:lastRenderedPageBreak/>
-        <w:drawing>
-          <wp:inline distT="0" distB="0" distL="0" distR="0" wp14:anchorId="3D4DD564" wp14:editId="17AD912D">
-            <wp:extent cx="5164418" cy="2610964"/>
-            <wp:effectExtent l="0" t="0" r="5080" b="5715"/>
-            <wp:docPr id="1429803362" name="Рисунок 1"/>
-            <wp:cNvGraphicFramePr>
-              <a:graphicFrameLocks xmlns:a="http://schemas.openxmlformats.org/drawingml/2006/main" noChangeAspect="1"/>
-            </wp:cNvGraphicFramePr>
-            <a:graphic xmlns:a="http://schemas.openxmlformats.org/drawingml/2006/main">
-              <a:graphicData uri="http://schemas.openxmlformats.org/drawingml/2006/picture">
-                <pic:pic xmlns:pic="http://schemas.openxmlformats.org/drawingml/2006/picture">
-                  <pic:nvPicPr>
-                    <pic:cNvPr id="1429803362" name=""/>
-                    <pic:cNvPicPr/>
-                  </pic:nvPicPr>
-                  <pic:blipFill>
-                    <a:blip r:embed="rId9"/>
-                    <a:stretch>
-                      <a:fillRect/>
-                    </a:stretch>
-                  </pic:blipFill>
-                  <pic:spPr>
-                    <a:xfrm>
-                      <a:off x="0" y="0"/>
-                      <a:ext cx="5201702" cy="2629813"/>
-                    </a:xfrm>
-                    <a:prstGeom prst="rect">
-                      <a:avLst/>
-                    </a:prstGeom>
-                  </pic:spPr>
-                </pic:pic>
-              </a:graphicData>
-            </a:graphic>
-          </wp:inline>
-        </w:drawing>
-      </w:r>
-    </w:p>
-    <w:p>
-      <w:pPr>
-        <w:pStyle w:val="a7"/>
-        <w:ind w:left="720" w:firstLine="0"/>
-        <w:rPr>
-          <w:lang w:val="ru-RU"/>
-        </w:rPr>
-      </w:pPr>
-      <w:r>
-        <w:rPr>
-          <w:lang w:val="ru-RU"/>
-        </w:rPr>
-        <w:t>|</w:t>
-      </w:r>
-      <w:r>
-        <w:rPr>
-          <w:lang w:val="ru-RU"/>
-        </w:rPr>
-        <w:t>-</w:t>
-      </w:r>
-      <w:r>
-        <w:rPr>
-          <w:lang w:val="ru-RU"/>
-        </w:rPr>
-        <w:t>4</w:t>
-      </w:r>
-      <w:r>
-        <w:rPr>
-          <w:lang w:val="ru-RU"/>
-        </w:rPr>
-        <w:t>.</w:t>
-      </w:r>
-      <w:r>
-        <w:rPr>
-          <w:lang w:val="ru-RU"/>
-        </w:rPr>
-        <w:t>6</w:t>
-      </w:r>
-      <w:r>
-        <w:rPr>
-          <w:lang w:val="ru-RU"/>
-        </w:rPr>
-        <w:t>78</w:t>
-      </w:r>
-      <w:r>
-        <w:rPr>
-          <w:lang w:val="ru-RU"/>
-        </w:rPr>
-        <w:t>|</w:t>
-      </w:r>
-      <w:r>
-        <w:rPr>
-          <w:lang w:val="ru-RU"/>
-        </w:rPr>
-        <w:t xml:space="preserve"> </w:t>
-      </w:r>
-      <w:r>
-        <w:rPr>
-          <w:lang w:val="ru-RU"/>
-        </w:rPr>
-        <w:t>&gt; |1.6</w:t>
-      </w:r>
-      <w:r>
-        <w:rPr>
-          <w:lang w:val="ru-RU"/>
-        </w:rPr>
-        <w:t>54</w:t>
-      </w:r>
-      <w:r>
-        <w:rPr>
-          <w:lang w:val="ru-RU"/>
-        </w:rPr>
-        <w:t>|</w:t>
-      </w:r>
-      <w:r>
-        <w:rPr>
-          <w:lang w:val="ru-RU"/>
-        </w:rPr>
-        <w:t xml:space="preserve">, </w:t>
-      </w:r>
-      <w:r>
-        <w:t xml:space="preserve">следовательно, гипотеза </w:t>
-      </w:r>
-      <w:r>
-        <w:rPr>
-          <w:i/>
-          <w:iCs/>
-          <w:lang w:val="en-US"/>
-        </w:rPr>
-        <w:t>H</w:t>
-      </w:r>
-      <w:r>
-        <w:rPr>
-          <w:i/>
-          <w:iCs/>
-          <w:vertAlign w:val="subscript"/>
-        </w:rPr>
-        <w:t>0</w:t>
-      </w:r>
-      <w:r>
-        <w:t xml:space="preserve"> </w:t>
-      </w:r>
-      <w:r>
-        <w:rPr>
-          <w:lang w:val="ru-RU"/>
-        </w:rPr>
-        <w:t xml:space="preserve">для отцов </w:t>
-      </w:r>
-      <w:r>
-        <w:t>отклоняется</w:t>
-      </w:r>
-    </w:p>
-    <w:p>
-      <w:pPr>
-        <w:pStyle w:val="a7"/>
-        <w:numPr>
-          <w:ilvl w:val="0"/>
-          <w:numId w:val="15"/>
-        </w:numPr>
-        <w:rPr>
-          <w:i/>
-          <w:iCs/>
-          <w:lang w:val="ru-RU"/>
-        </w:rPr>
-      </w:pPr>
-      <w:r>
-        <w:rPr>
-          <w:lang w:val="ru-RU" w:eastAsia="ru-RU"/>
-        </w:rPr>
-        <w:t>Один из полов имеет больший игровой стаж, чем другой</w:t>
-      </w:r>
-      <w:r>
-        <w:rPr>
-          <w:i/>
-          <w:iCs/>
-          <w:lang w:val="ru-RU"/>
-        </w:rPr>
-        <w:t xml:space="preserve"> </w:t>
-      </w:r>
-    </w:p>
-    <w:p>
-      <w:pPr>
-        <w:pStyle w:val="a7"/>
-        <w:ind w:left="720" w:firstLine="0"/>
-        <w:rPr>
-          <w:szCs w:val="28"/>
-          <w:lang w:val="ru-RU"/>
-        </w:rPr>
-      </w:pPr>
-      <w:r>
-        <w:rPr>
-          <w:i/>
-          <w:iCs/>
-          <w:lang w:val="en-US"/>
-        </w:rPr>
-        <w:t>H</w:t>
-      </w:r>
-      <w:r>
-        <w:rPr>
-          <w:i/>
-          <w:iCs/>
-          <w:vertAlign w:val="subscript"/>
-        </w:rPr>
-        <w:t>0</w:t>
-      </w:r>
-      <w:r>
-        <w:t xml:space="preserve"> – </w:t>
-      </w:r>
-      <w:r>
-        <w:rPr>
-          <w:lang w:val="ru-RU"/>
-        </w:rPr>
-        <w:t>Разные пола имеют одинаковый игровой стаж</w:t>
-      </w:r>
-    </w:p>
-    <w:p>
-      <w:pPr>
-        <w:pStyle w:val="a7"/>
-        <w:ind w:left="720" w:firstLine="0"/>
-        <w:rPr>
-          <w:szCs w:val="28"/>
-          <w:lang w:val="ru-RU"/>
-        </w:rPr>
-      </w:pPr>
-      <w:r>
-        <w:rPr>
-          <w:i/>
-          <w:iCs/>
-          <w:lang w:val="en-US"/>
-        </w:rPr>
-        <w:t>H</w:t>
-      </w:r>
-      <w:r>
-        <w:rPr>
-          <w:i/>
-          <w:iCs/>
-          <w:vertAlign w:val="subscript"/>
-        </w:rPr>
-        <w:t>1</w:t>
-      </w:r>
-      <w:r>
-        <w:t xml:space="preserve"> – </w:t>
-      </w:r>
-      <w:r>
-        <w:rPr>
-          <w:lang w:val="ru-RU"/>
-        </w:rPr>
-        <w:t>Разные пола имеют различный игровой стаж</w:t>
-      </w:r>
-    </w:p>
-    <w:p>
-      <w:pPr>
-        <w:pStyle w:val="a7"/>
-        <w:ind w:left="720" w:firstLine="0"/>
-        <w:rPr>
-          <w:lang w:val="ru-RU" w:eastAsia="ru-RU"/>
-        </w:rPr>
-      </w:pPr>
-      <w:r>
-        <w:rPr>
-          <w:lang w:val="ru-RU" w:eastAsia="ru-RU"/>
-        </w:rPr>
-        <w:t>Уровень значимости – 5%.</w:t>
-      </w:r>
-    </w:p>
-    <w:p>
-      <w:pPr>
-        <w:pStyle w:val="a7"/>
-        <w:ind w:left="720" w:firstLine="0"/>
-        <w:jc w:val="center"/>
-        <w:rPr>
-          <w:lang w:val="ru-RU"/>
-        </w:rPr>
-      </w:pPr>
-      <w:r>
-        <w:rPr>
-          <w:noProof/>
-          <w:lang w:val="ru-RU"/>
-        </w:rPr>
-        <w:drawing>
-          <wp:inline distT="0" distB="0" distL="0" distR="0" wp14:anchorId="3D989E69" wp14:editId="1D410ED3">
-            <wp:extent cx="4577892" cy="2178578"/>
-            <wp:effectExtent l="0" t="0" r="0" b="6350"/>
-            <wp:docPr id="655324083" name="Рисунок 1"/>
-            <wp:cNvGraphicFramePr>
-              <a:graphicFrameLocks xmlns:a="http://schemas.openxmlformats.org/drawingml/2006/main" noChangeAspect="1"/>
-            </wp:cNvGraphicFramePr>
-            <a:graphic xmlns:a="http://schemas.openxmlformats.org/drawingml/2006/main">
-              <a:graphicData uri="http://schemas.openxmlformats.org/drawingml/2006/picture">
-                <pic:pic xmlns:pic="http://schemas.openxmlformats.org/drawingml/2006/picture">
-                  <pic:nvPicPr>
-                    <pic:cNvPr id="655324083" name=""/>
-                    <pic:cNvPicPr/>
-                  </pic:nvPicPr>
-                  <pic:blipFill>
-                    <a:blip r:embed="rId10"/>
-                    <a:stretch>
-                      <a:fillRect/>
-                    </a:stretch>
-                  </pic:blipFill>
-                  <pic:spPr>
-                    <a:xfrm>
-                      <a:off x="0" y="0"/>
-                      <a:ext cx="4585610" cy="2182251"/>
-                    </a:xfrm>
-                    <a:prstGeom prst="rect">
-                      <a:avLst/>
-                    </a:prstGeom>
-                  </pic:spPr>
-                </pic:pic>
-              </a:graphicData>
-            </a:graphic>
-          </wp:inline>
-        </w:drawing>
-      </w:r>
-    </w:p>
-    <w:p>
-      <w:pPr>
-        <w:pStyle w:val="a7"/>
-        <w:ind w:left="720" w:firstLine="0"/>
-        <w:rPr>
-          <w:lang w:val="ru-RU"/>
-        </w:rPr>
-      </w:pPr>
-      <w:r>
-        <w:rPr>
-          <w:lang w:val="en-US"/>
-        </w:rPr>
-        <w:t>|</w:t>
-      </w:r>
-      <w:r>
-        <w:rPr>
-          <w:lang w:val="ru-RU"/>
-        </w:rPr>
-        <w:t>-</w:t>
-      </w:r>
-      <w:r>
-        <w:rPr>
-          <w:lang w:val="ru-RU"/>
-        </w:rPr>
-        <w:t>11</w:t>
-      </w:r>
-      <w:r>
-        <w:rPr>
-          <w:lang w:val="en-US"/>
-        </w:rPr>
-        <w:t>.6</w:t>
-      </w:r>
-      <w:r>
-        <w:rPr>
-          <w:lang w:val="ru-RU"/>
-        </w:rPr>
-        <w:t>99</w:t>
-      </w:r>
-      <w:r>
-        <w:rPr>
-          <w:lang w:val="en-US"/>
-        </w:rPr>
-        <w:t>|</w:t>
-      </w:r>
-      <w:r>
-        <w:rPr>
-          <w:lang w:val="ru-RU"/>
-        </w:rPr>
-        <w:t xml:space="preserve"> </w:t>
-      </w:r>
-      <w:r>
-        <w:rPr>
-          <w:lang w:val="en-US"/>
-        </w:rPr>
-        <w:t>&gt; |1.64</w:t>
-      </w:r>
-      <w:r>
-        <w:rPr>
-          <w:lang w:val="en-US"/>
-        </w:rPr>
-        <w:t>7</w:t>
-      </w:r>
-      <w:r>
-        <w:rPr>
-          <w:lang w:val="en-US"/>
-        </w:rPr>
-        <w:t>|</w:t>
-      </w:r>
-      <w:r>
-        <w:rPr>
-          <w:lang w:val="ru-RU"/>
-        </w:rPr>
-        <w:t xml:space="preserve">, </w:t>
-      </w:r>
-      <w:r>
-        <w:t xml:space="preserve">следовательно, гипотеза </w:t>
-      </w:r>
-      <w:r>
-        <w:rPr>
-          <w:i/>
-          <w:iCs/>
-          <w:lang w:val="en-US"/>
-        </w:rPr>
-        <w:t>H</w:t>
-      </w:r>
-      <w:r>
-        <w:rPr>
-          <w:i/>
-          <w:iCs/>
-          <w:vertAlign w:val="subscript"/>
-        </w:rPr>
-        <w:t>0</w:t>
-      </w:r>
-      <w:r>
-        <w:t xml:space="preserve"> отклоняется</w:t>
-      </w:r>
-    </w:p>
-    <w:p>
-      <w:pPr>
-        <w:pStyle w:val="a7"/>
-        <w:numPr>
-          <w:ilvl w:val="0"/>
-          <w:numId w:val="15"/>
-        </w:numPr>
-        <w:rPr>
-          <w:lang w:val="ru-RU"/>
-        </w:rPr>
-      </w:pPr>
-      <w:r>
-        <w:rPr>
-          <w:lang w:val="ru-RU" w:eastAsia="ru-RU"/>
-        </w:rPr>
-        <w:t>Игроки со стажем в день проводят больше времени за компьютерными играми</w:t>
-      </w:r>
-      <w:r>
-        <w:rPr>
-          <w:lang w:val="ru-RU" w:eastAsia="ru-RU"/>
-        </w:rPr>
-        <w:t>;</w:t>
-      </w:r>
-    </w:p>
-    <w:p>
-      <w:pPr>
-        <w:pStyle w:val="a7"/>
-        <w:ind w:left="720" w:firstLine="0"/>
-        <w:rPr>
-          <w:szCs w:val="28"/>
-          <w:lang w:val="ru-RU"/>
-        </w:rPr>
-      </w:pPr>
-      <w:r>
-        <w:rPr>
-          <w:i/>
-          <w:iCs/>
-          <w:lang w:val="en-US"/>
-        </w:rPr>
-        <w:t>H</w:t>
-      </w:r>
-      <w:r>
-        <w:rPr>
-          <w:i/>
-          <w:iCs/>
-          <w:vertAlign w:val="subscript"/>
-        </w:rPr>
-        <w:t>0</w:t>
-      </w:r>
-      <w:r>
-        <w:t xml:space="preserve"> – </w:t>
-      </w:r>
-      <w:r>
-        <w:rPr>
-          <w:lang w:val="ru-RU"/>
-        </w:rPr>
-        <w:t>Игроки с малым стажем и большим играют одинаково долго</w:t>
-      </w:r>
-    </w:p>
-    <w:p>
-      <w:pPr>
-        <w:pStyle w:val="a7"/>
-        <w:ind w:left="720" w:firstLine="0"/>
-        <w:rPr>
-          <w:szCs w:val="28"/>
-          <w:lang w:val="ru-RU"/>
-        </w:rPr>
-      </w:pPr>
-      <w:r>
-        <w:rPr>
-          <w:i/>
-          <w:iCs/>
-          <w:lang w:val="en-US"/>
-        </w:rPr>
-        <w:t>H</w:t>
-      </w:r>
-      <w:r>
-        <w:rPr>
-          <w:i/>
-          <w:iCs/>
-          <w:vertAlign w:val="subscript"/>
-        </w:rPr>
-        <w:t>1</w:t>
-      </w:r>
-      <w:r>
-        <w:t xml:space="preserve"> – </w:t>
-      </w:r>
-      <w:r>
-        <w:rPr>
-          <w:lang w:val="ru-RU"/>
-        </w:rPr>
-        <w:t>Игроки с малым стажем и большим играют в течении разного времени</w:t>
-      </w:r>
-    </w:p>
-    <w:p>
-      <w:pPr>
-        <w:pStyle w:val="a7"/>
-        <w:ind w:left="720" w:firstLine="0"/>
-        <w:rPr>
-          <w:lang w:val="ru-RU" w:eastAsia="ru-RU"/>
-        </w:rPr>
-      </w:pPr>
-      <w:r>
-        <w:rPr>
-          <w:lang w:val="ru-RU" w:eastAsia="ru-RU"/>
-        </w:rPr>
-        <w:t xml:space="preserve">Уровень значимости – 5%. </w:t>
-      </w:r>
-    </w:p>
-    <w:p>
-      <w:pPr>
-        <w:pStyle w:val="a7"/>
-        <w:ind w:left="720" w:firstLine="0"/>
-        <w:jc w:val="center"/>
-        <w:rPr>
-          <w:lang w:val="ru-RU"/>
-        </w:rPr>
-      </w:pPr>
-      <w:r>
-        <w:rPr>
-          <w:noProof/>
-          <w:lang w:val="ru-RU"/>
-        </w:rPr>
-        <w:lastRenderedPageBreak/>
-        <w:drawing>
-          <wp:inline distT="0" distB="0" distL="0" distR="0" wp14:anchorId="0C979EED" wp14:editId="5B5C0139">
-            <wp:extent cx="5387153" cy="2191002"/>
-            <wp:effectExtent l="0" t="0" r="0" b="6350"/>
-            <wp:docPr id="1480687395" name="Рисунок 1"/>
-            <wp:cNvGraphicFramePr>
-              <a:graphicFrameLocks xmlns:a="http://schemas.openxmlformats.org/drawingml/2006/main" noChangeAspect="1"/>
-            </wp:cNvGraphicFramePr>
-            <a:graphic xmlns:a="http://schemas.openxmlformats.org/drawingml/2006/main">
-              <a:graphicData uri="http://schemas.openxmlformats.org/drawingml/2006/picture">
-                <pic:pic xmlns:pic="http://schemas.openxmlformats.org/drawingml/2006/picture">
-                  <pic:nvPicPr>
-                    <pic:cNvPr id="1480687395" name=""/>
-                    <pic:cNvPicPr/>
-                  </pic:nvPicPr>
-                  <pic:blipFill>
-                    <a:blip r:embed="rId11"/>
-                    <a:stretch>
-                      <a:fillRect/>
-                    </a:stretch>
-                  </pic:blipFill>
-                  <pic:spPr>
-                    <a:xfrm>
-                      <a:off x="0" y="0"/>
-                      <a:ext cx="5446399" cy="2215098"/>
-                    </a:xfrm>
-                    <a:prstGeom prst="rect">
-                      <a:avLst/>
-                    </a:prstGeom>
-                  </pic:spPr>
-                </pic:pic>
-              </a:graphicData>
-            </a:graphic>
-          </wp:inline>
-        </w:drawing>
-      </w:r>
-    </w:p>
-    <w:p>
-      <w:pPr>
-        <w:pStyle w:val="a7"/>
-        <w:ind w:left="720" w:firstLine="0"/>
-        <w:jc w:val="left"/>
-        <w:rPr>
-          <w:lang w:val="en-US"/>
-        </w:rPr>
-      </w:pPr>
-      <w:r>
-        <w:rPr>
-          <w:lang w:val="en-US"/>
-        </w:rPr>
-        <w:t>|</w:t>
-      </w:r>
-      <w:r>
-        <w:rPr>
-          <w:lang w:val="ru-RU"/>
-        </w:rPr>
-        <w:t>-22</w:t>
-      </w:r>
-      <w:r>
-        <w:rPr>
-          <w:lang w:val="en-US"/>
-        </w:rPr>
-        <w:t>.996</w:t>
-      </w:r>
-      <w:r>
-        <w:rPr>
-          <w:lang w:val="en-US"/>
-        </w:rPr>
-        <w:t>|</w:t>
-      </w:r>
-      <w:r>
-        <w:rPr>
-          <w:lang w:val="ru-RU"/>
-        </w:rPr>
-        <w:t xml:space="preserve"> </w:t>
-      </w:r>
-      <w:r>
-        <w:rPr>
-          <w:lang w:val="en-US"/>
-        </w:rPr>
-        <w:t>&gt; |1.647|</w:t>
-      </w:r>
-      <w:r>
-        <w:rPr>
-          <w:lang w:val="ru-RU"/>
-        </w:rPr>
-        <w:t xml:space="preserve">, </w:t>
-      </w:r>
-      <w:r>
-        <w:t xml:space="preserve">следовательно, гипотеза </w:t>
-      </w:r>
-      <w:r>
-        <w:rPr>
-          <w:i/>
-          <w:iCs/>
-          <w:lang w:val="en-US"/>
-        </w:rPr>
-        <w:t>H</w:t>
-      </w:r>
-      <w:r>
-        <w:rPr>
-          <w:i/>
-          <w:iCs/>
-          <w:vertAlign w:val="subscript"/>
-        </w:rPr>
-        <w:t>0</w:t>
-      </w:r>
-      <w:r>
-        <w:t xml:space="preserve"> отклоняется</w:t>
-      </w:r>
-    </w:p>
-    <w:p>
-      <w:pPr>
-        <w:pStyle w:val="a7"/>
-        <w:numPr>
-          <w:ilvl w:val="0"/>
-          <w:numId w:val="15"/>
-        </w:numPr>
-        <w:rPr>
-          <w:lang w:val="ru-RU"/>
-        </w:rPr>
-      </w:pPr>
-      <w:r>
-        <w:rPr>
-          <w:lang w:val="ru-RU" w:eastAsia="ru-RU"/>
-        </w:rPr>
-        <w:t>Дети из бедных и обеспеченных семей учатся по-разному</w:t>
-      </w:r>
-    </w:p>
-    <w:p>
-      <w:pPr>
-        <w:pStyle w:val="a7"/>
-        <w:ind w:left="720" w:firstLine="0"/>
-        <w:rPr>
-          <w:lang w:val="ru-RU"/>
-        </w:rPr>
-      </w:pPr>
-      <w:r>
-        <w:rPr>
-          <w:i/>
-          <w:iCs/>
-          <w:lang w:val="en-US"/>
-        </w:rPr>
-        <w:t>H</w:t>
-      </w:r>
-      <w:r>
-        <w:rPr>
-          <w:i/>
-          <w:iCs/>
-          <w:vertAlign w:val="subscript"/>
-        </w:rPr>
-        <w:t>0</w:t>
-      </w:r>
-      <w:r>
-        <w:t xml:space="preserve"> – </w:t>
-      </w:r>
-      <w:r>
-        <w:rPr>
-          <w:lang w:val="ru-RU" w:eastAsia="ru-RU"/>
-        </w:rPr>
-        <w:t>Дети из бедных и обеспеченных семей учатся одинаково</w:t>
-      </w:r>
-    </w:p>
-    <w:p>
-      <w:pPr>
-        <w:pStyle w:val="a7"/>
-        <w:ind w:left="720" w:firstLine="0"/>
-        <w:rPr>
-          <w:lang w:val="ru-RU"/>
-        </w:rPr>
-      </w:pPr>
-      <w:r>
-        <w:rPr>
-          <w:i/>
-          <w:iCs/>
-          <w:lang w:val="en-US"/>
-        </w:rPr>
-        <w:t>H</w:t>
-      </w:r>
-      <w:r>
-        <w:rPr>
-          <w:i/>
-          <w:iCs/>
-          <w:vertAlign w:val="subscript"/>
-        </w:rPr>
-        <w:t>1</w:t>
-      </w:r>
-      <w:r>
-        <w:t xml:space="preserve"> – </w:t>
-      </w:r>
-      <w:r>
-        <w:rPr>
-          <w:lang w:val="ru-RU" w:eastAsia="ru-RU"/>
-        </w:rPr>
-        <w:t>Дети из бедных и обеспеченных семей учатся по-разному</w:t>
-      </w:r>
-    </w:p>
-    <w:p>
-      <w:pPr>
-        <w:pStyle w:val="a7"/>
-        <w:ind w:left="720" w:firstLine="0"/>
-        <w:rPr>
-          <w:lang w:val="ru-RU" w:eastAsia="ru-RU"/>
-        </w:rPr>
-      </w:pPr>
-      <w:r>
-        <w:rPr>
-          <w:lang w:val="ru-RU" w:eastAsia="ru-RU"/>
-        </w:rPr>
-        <w:t xml:space="preserve">Уровень значимости – 5%. </w:t>
-      </w:r>
-    </w:p>
-    <w:p>
-      <w:pPr>
-        <w:pStyle w:val="a7"/>
-        <w:ind w:left="720" w:firstLine="0"/>
-        <w:jc w:val="center"/>
-        <w:rPr>
-          <w:lang w:val="ru-RU" w:eastAsia="ru-RU"/>
-        </w:rPr>
-      </w:pPr>
-      <w:r>
-        <w:rPr>
-          <w:noProof/>
-          <w:lang w:val="ru-RU" w:eastAsia="ru-RU"/>
-        </w:rPr>
-        <w:drawing>
-          <wp:inline distT="0" distB="0" distL="0" distR="0" wp14:anchorId="7C9E36E2" wp14:editId="5CF652DD">
-            <wp:extent cx="5049232" cy="2402884"/>
-            <wp:effectExtent l="0" t="0" r="5715" b="0"/>
-            <wp:docPr id="1152044902" name="Рисунок 1"/>
-            <wp:cNvGraphicFramePr>
-              <a:graphicFrameLocks xmlns:a="http://schemas.openxmlformats.org/drawingml/2006/main" noChangeAspect="1"/>
-            </wp:cNvGraphicFramePr>
-            <a:graphic xmlns:a="http://schemas.openxmlformats.org/drawingml/2006/main">
-              <a:graphicData uri="http://schemas.openxmlformats.org/drawingml/2006/picture">
-                <pic:pic xmlns:pic="http://schemas.openxmlformats.org/drawingml/2006/picture">
-                  <pic:nvPicPr>
-                    <pic:cNvPr id="1152044902" name=""/>
-                    <pic:cNvPicPr/>
-                  </pic:nvPicPr>
-                  <pic:blipFill>
-                    <a:blip r:embed="rId12"/>
-                    <a:stretch>
-                      <a:fillRect/>
-                    </a:stretch>
-                  </pic:blipFill>
-                  <pic:spPr>
-                    <a:xfrm>
-                      <a:off x="0" y="0"/>
-                      <a:ext cx="5069030" cy="2412306"/>
-                    </a:xfrm>
-                    <a:prstGeom prst="rect">
-                      <a:avLst/>
-                    </a:prstGeom>
-                  </pic:spPr>
-                </pic:pic>
-              </a:graphicData>
-            </a:graphic>
-          </wp:inline>
-        </w:drawing>
-      </w:r>
-    </w:p>
-    <w:p>
-      <w:pPr>
-        <w:pStyle w:val="a7"/>
-        <w:ind w:left="720" w:firstLine="0"/>
-        <w:rPr>
-          <w:lang w:val="ru-RU" w:eastAsia="ru-RU"/>
-        </w:rPr>
-      </w:pPr>
-      <w:r>
-        <w:rPr>
-          <w:lang w:val="ru-RU" w:eastAsia="ru-RU"/>
-        </w:rPr>
-        <w:t>|</w:t>
-      </w:r>
-      <w:r>
-        <w:rPr>
-          <w:lang w:val="ru-RU" w:eastAsia="ru-RU"/>
-        </w:rPr>
-        <w:t>-1</w:t>
-      </w:r>
-      <w:r>
-        <w:rPr>
-          <w:lang w:val="ru-RU" w:eastAsia="ru-RU"/>
-        </w:rPr>
-        <w:t>.</w:t>
-      </w:r>
-      <w:r>
-        <w:rPr>
-          <w:lang w:val="ru-RU" w:eastAsia="ru-RU"/>
-        </w:rPr>
-        <w:t>953</w:t>
-      </w:r>
-      <w:r>
-        <w:rPr>
-          <w:lang w:val="ru-RU" w:eastAsia="ru-RU"/>
-        </w:rPr>
-        <w:t>|</w:t>
-      </w:r>
-      <w:r>
-        <w:rPr>
-          <w:lang w:val="ru-RU" w:eastAsia="ru-RU"/>
-        </w:rPr>
-        <w:t xml:space="preserve"> </w:t>
-      </w:r>
-      <w:r>
-        <w:rPr>
-          <w:lang w:val="ru-RU" w:eastAsia="ru-RU"/>
-        </w:rPr>
-        <w:t>&gt;</w:t>
-      </w:r>
-      <w:r>
-        <w:rPr>
-          <w:lang w:val="ru-RU" w:eastAsia="ru-RU"/>
-        </w:rPr>
-        <w:t xml:space="preserve"> |1.64</w:t>
-      </w:r>
-      <w:r>
-        <w:rPr>
-          <w:lang w:val="ru-RU" w:eastAsia="ru-RU"/>
-        </w:rPr>
-        <w:t>8</w:t>
-      </w:r>
-      <w:r>
-        <w:rPr>
-          <w:lang w:val="ru-RU" w:eastAsia="ru-RU"/>
-        </w:rPr>
-        <w:t>|</w:t>
-      </w:r>
-      <w:r>
-        <w:rPr>
-          <w:lang w:val="ru-RU"/>
-        </w:rPr>
-        <w:t xml:space="preserve">, </w:t>
-      </w:r>
-      <w:r>
-        <w:t xml:space="preserve">следовательно, гипотеза </w:t>
-      </w:r>
-      <w:r>
-        <w:rPr>
-          <w:i/>
-          <w:iCs/>
-          <w:lang w:val="en-US"/>
-        </w:rPr>
-        <w:t>H</w:t>
-      </w:r>
-      <w:r>
-        <w:rPr>
-          <w:i/>
-          <w:iCs/>
-          <w:vertAlign w:val="subscript"/>
-        </w:rPr>
-        <w:t>0</w:t>
-      </w:r>
-      <w:r>
-        <w:t xml:space="preserve"> </w:t>
-      </w:r>
-      <w:r>
-        <w:rPr>
-          <w:lang w:val="ru-RU"/>
-        </w:rPr>
-        <w:t>отклоняется</w:t>
-      </w:r>
-    </w:p>
-    <w:p>
-      <w:pPr>
-        <w:pStyle w:val="a7"/>
-        <w:ind w:left="720" w:firstLine="0"/>
-        <w:rPr>
-          <w:lang w:val="ru-RU" w:eastAsia="ru-RU"/>
-        </w:rPr>
-      </w:pPr>
-    </w:p>
-    <w:p>
-      <w:pPr>
-        <w:ind w:firstLine="0"/>
-        <w:rPr>
-          <w:lang w:val="ru-RU" w:eastAsia="ru-RU"/>
-        </w:rPr>
-      </w:pPr>
-      <w:r>
-        <w:rPr>
-          <w:lang w:val="ru-RU" w:eastAsia="ru-RU"/>
-        </w:rPr>
-        <w:t>Выводы:</w:t>
-      </w:r>
-    </w:p>
-    <w:p>
-      <w:pPr>
-        <w:pStyle w:val="a7"/>
-        <w:numPr>
-          <w:ilvl w:val="0"/>
-          <w:numId w:val="16"/>
-        </w:numPr>
-        <w:rPr>
-          <w:szCs w:val="28"/>
-          <w:lang w:val="ru-RU"/>
-        </w:rPr>
-      </w:pPr>
-      <w:r>
-        <w:rPr>
-          <w:lang w:val="ru-RU"/>
-        </w:rPr>
-        <w:t>Дети, которые часто играют в игры заинтересованы в учёбе, в отличие от их родителей</w:t>
-      </w:r>
-    </w:p>
-    <w:p>
-      <w:pPr>
-        <w:pStyle w:val="a7"/>
-        <w:numPr>
-          <w:ilvl w:val="0"/>
-          <w:numId w:val="16"/>
-        </w:numPr>
-        <w:rPr>
-          <w:lang w:val="ru-RU" w:eastAsia="ru-RU"/>
-        </w:rPr>
-      </w:pPr>
-      <w:r>
-        <w:rPr>
-          <w:lang w:val="ru-RU" w:eastAsia="ru-RU"/>
-        </w:rPr>
-        <w:t xml:space="preserve">Ученики разных полов </w:t>
-      </w:r>
-      <w:r>
-        <w:rPr>
-          <w:lang w:val="ru-RU" w:eastAsia="ru-RU"/>
-        </w:rPr>
-        <w:t>имеют различный</w:t>
-      </w:r>
-      <w:r>
-        <w:rPr>
-          <w:lang w:val="ru-RU" w:eastAsia="ru-RU"/>
-        </w:rPr>
-        <w:t xml:space="preserve"> в играх</w:t>
-      </w:r>
-      <w:r>
-        <w:rPr>
-          <w:lang w:val="ru-RU" w:eastAsia="ru-RU"/>
-        </w:rPr>
-        <w:t>;</w:t>
-      </w:r>
-    </w:p>
-    <w:p>
-      <w:pPr>
-        <w:pStyle w:val="a7"/>
-        <w:numPr>
-          <w:ilvl w:val="0"/>
-          <w:numId w:val="16"/>
-        </w:numPr>
-        <w:rPr>
-          <w:lang w:val="ru-RU" w:eastAsia="ru-RU"/>
-        </w:rPr>
-      </w:pPr>
-      <w:r>
-        <w:rPr>
-          <w:lang w:val="ru-RU" w:eastAsia="ru-RU"/>
-        </w:rPr>
-        <w:t>Игроки, что начали играть недавно играют не одинаковое время в день с теми, кто начал играть давно</w:t>
-      </w:r>
-      <w:r>
-        <w:rPr>
-          <w:lang w:val="ru-RU" w:eastAsia="ru-RU"/>
-        </w:rPr>
-        <w:t>;</w:t>
-      </w:r>
-    </w:p>
-    <w:p>
-      <w:pPr>
-        <w:pStyle w:val="a7"/>
-        <w:numPr>
-          <w:ilvl w:val="0"/>
-          <w:numId w:val="16"/>
-        </w:numPr>
-        <w:rPr>
-          <w:lang w:val="ru-RU" w:eastAsia="ru-RU"/>
-        </w:rPr>
-      </w:pPr>
-      <w:r>
-        <w:rPr>
-          <w:lang w:val="ru-RU" w:eastAsia="ru-RU"/>
-        </w:rPr>
-        <w:t>Успеваемость детей из обеспеченных и бедных семей различна.</w:t>
-      </w:r>
-    </w:p>
-    <w:p>
-      <w:pPr>
-        <w:ind w:firstLine="0"/>
-        <w:rPr>
-          <w:lang w:val="ru-RU"/>
-        </w:rPr>
       </w:pPr>
     </w:p>
     <w:sectPr>
-      <w:headerReference w:type="even" r:id="rId13"/>
-      <w:headerReference w:type="default" r:id="rId14"/>
-      <w:headerReference w:type="first" r:id="rId15"/>
-      <w:footerReference w:type="first" r:id="rId16"/>
+      <w:headerReference w:type="even" r:id="rId8"/>
+      <w:headerReference w:type="default" r:id="rId9"/>
+      <w:headerReference w:type="first" r:id="rId10"/>
+      <w:footerReference w:type="first" r:id="rId11"/>
       <w:pgSz w:w="11906" w:h="16838"/>
       <w:pgMar w:top="1134" w:right="567" w:bottom="1134" w:left="1701" w:header="720" w:footer="720" w:gutter="0"/>
       <w:cols w:space="720"/>

</xml_diff>

<commit_message>
recent lab changes: 2025-05-21 16:38:32
</commit_message>
<xml_diff>
--- a/Курс 2/Основы Data Science/Лабораторные/02. Структура и описание данных. Описательные характеристики/Отчёт2.docx
+++ b/Курс 2/Основы Data Science/Лабораторные/02. Структура и описание данных. Описательные характеристики/Отчёт2.docx
@@ -1346,12 +1346,1848 @@
           <w:lang w:val="ru-RU"/>
         </w:rPr>
       </w:pPr>
+      <w:r>
+        <w:rPr>
+          <w:lang w:val="ru-RU"/>
+        </w:rPr>
+        <w:t>Сформулированы следующие гипотезы о долях:</w:t>
+      </w:r>
+    </w:p>
+    <w:p>
+      <w:pPr>
+        <w:pStyle w:val="a7"/>
+        <w:numPr>
+          <w:ilvl w:val="0"/>
+          <w:numId w:val="17"/>
+        </w:numPr>
+        <w:rPr>
+          <w:lang w:val="ru-RU"/>
+        </w:rPr>
+      </w:pPr>
+      <w:r>
+        <w:rPr>
+          <w:lang w:val="ru-RU"/>
+        </w:rPr>
+        <w:t>Среди часто играющих доля из бедных и богатых семей одинакова</w:t>
+      </w:r>
+      <w:r>
+        <w:rPr>
+          <w:lang w:val="ru-RU"/>
+        </w:rPr>
+        <w:t>;</w:t>
+      </w:r>
+    </w:p>
+    <w:p>
+      <w:pPr>
+        <w:pStyle w:val="a7"/>
+        <w:numPr>
+          <w:ilvl w:val="0"/>
+          <w:numId w:val="17"/>
+        </w:numPr>
+        <w:rPr>
+          <w:lang w:val="ru-RU"/>
+        </w:rPr>
+      </w:pPr>
+      <w:r>
+        <w:rPr>
+          <w:lang w:val="ru-RU"/>
+        </w:rPr>
+        <w:t>Среди редко играющих доля учеников разных полов одинакова</w:t>
+      </w:r>
+      <w:r>
+        <w:rPr>
+          <w:lang w:val="ru-RU"/>
+        </w:rPr>
+        <w:t>;</w:t>
+      </w:r>
+    </w:p>
+    <w:p>
+      <w:pPr>
+        <w:pStyle w:val="a7"/>
+        <w:numPr>
+          <w:ilvl w:val="0"/>
+          <w:numId w:val="17"/>
+        </w:numPr>
+        <w:rPr>
+          <w:lang w:val="ru-RU"/>
+        </w:rPr>
+      </w:pPr>
+      <w:r>
+        <w:rPr>
+          <w:lang w:val="ru-RU"/>
+        </w:rPr>
+        <w:t>В семьях с малообразованными родителями доля часто</w:t>
+      </w:r>
+      <w:r>
+        <w:rPr>
+          <w:lang w:val="ru-RU"/>
+        </w:rPr>
+        <w:t xml:space="preserve"> </w:t>
+      </w:r>
+      <w:r>
+        <w:rPr>
+          <w:lang w:val="ru-RU"/>
+        </w:rPr>
+        <w:t>играющих и мало играющих различны</w:t>
+      </w:r>
+      <w:r>
+        <w:rPr>
+          <w:lang w:val="ru-RU"/>
+        </w:rPr>
+        <w:t>;</w:t>
+      </w:r>
+    </w:p>
+    <w:p>
+      <w:pPr>
+        <w:pStyle w:val="a7"/>
+        <w:numPr>
+          <w:ilvl w:val="0"/>
+          <w:numId w:val="17"/>
+        </w:numPr>
+        <w:rPr>
+          <w:lang w:val="ru-RU"/>
+        </w:rPr>
+      </w:pPr>
+      <w:r>
+        <w:rPr>
+          <w:lang w:val="ru-RU"/>
+        </w:rPr>
+        <w:t>Доля много играющих и мало играющих в разных школах различна.</w:t>
+      </w:r>
+    </w:p>
+    <w:p>
+      <w:pPr>
+        <w:rPr>
+          <w:lang w:val="ru-RU"/>
+        </w:rPr>
+      </w:pPr>
+    </w:p>
+    <w:p>
+      <w:pPr>
+        <w:ind w:firstLine="0"/>
+        <w:rPr>
+          <w:lang w:val="ru-RU"/>
+        </w:rPr>
+      </w:pPr>
+      <w:r>
+        <w:rPr>
+          <w:lang w:val="ru-RU"/>
+        </w:rPr>
+        <w:t>Проверка гипотез</w:t>
+      </w:r>
+      <w:r>
+        <w:rPr>
+          <w:lang w:val="ru-RU"/>
+        </w:rPr>
+        <w:t>:</w:t>
+      </w:r>
+    </w:p>
+    <w:p>
+      <w:pPr>
+        <w:ind w:firstLine="0"/>
+        <w:rPr>
+          <w:lang w:val="ru-RU"/>
+        </w:rPr>
+      </w:pPr>
+      <w:r>
+        <w:rPr>
+          <w:lang w:val="ru-RU"/>
+        </w:rPr>
+        <w:t xml:space="preserve">Гипотезы проверялись при помощи двух выборочного </w:t>
+      </w:r>
+      <w:r>
+        <w:rPr>
+          <w:lang w:val="en-US"/>
+        </w:rPr>
+        <w:t>z</w:t>
+      </w:r>
+      <w:r>
+        <w:rPr>
+          <w:lang w:val="ru-RU"/>
+        </w:rPr>
+        <w:t>-теста, вычисляемого по формуле:</w:t>
+      </w:r>
+    </w:p>
+    <w:p>
+      <w:pPr>
+        <w:ind w:firstLine="0"/>
+        <w:rPr>
+          <w:rFonts w:eastAsiaTheme="minorEastAsia"/>
+          <w:lang w:val="en-US"/>
+        </w:rPr>
+      </w:pPr>
+      <m:oMathPara>
+        <m:oMath>
+          <m:r>
+            <w:rPr>
+              <w:rFonts w:ascii="Cambria Math" w:hAnsi="Cambria Math"/>
+              <w:lang w:val="ru-RU"/>
+            </w:rPr>
+            <m:t>z</m:t>
+          </m:r>
+          <m:r>
+            <w:rPr>
+              <w:rFonts w:ascii="Cambria Math" w:hAnsi="Cambria Math"/>
+              <w:lang w:val="en-US"/>
+            </w:rPr>
+            <m:t>=</m:t>
+          </m:r>
+          <m:f>
+            <m:fPr>
+              <m:ctrlPr>
+                <w:rPr>
+                  <w:rFonts w:ascii="Cambria Math" w:hAnsi="Cambria Math"/>
+                  <w:i/>
+                  <w:lang w:val="en-US"/>
+                </w:rPr>
+              </m:ctrlPr>
+            </m:fPr>
+            <m:num>
+              <m:sSub>
+                <m:sSubPr>
+                  <m:ctrlPr>
+                    <w:rPr>
+                      <w:rFonts w:ascii="Cambria Math" w:hAnsi="Cambria Math"/>
+                      <w:i/>
+                      <w:lang w:val="en-US"/>
+                    </w:rPr>
+                  </m:ctrlPr>
+                </m:sSubPr>
+                <m:e>
+                  <m:r>
+                    <w:rPr>
+                      <w:rFonts w:ascii="Cambria Math" w:hAnsi="Cambria Math"/>
+                      <w:lang w:val="en-US"/>
+                    </w:rPr>
+                    <m:t>m</m:t>
+                  </m:r>
+                </m:e>
+                <m:sub>
+                  <m:r>
+                    <w:rPr>
+                      <w:rFonts w:ascii="Cambria Math" w:hAnsi="Cambria Math"/>
+                      <w:lang w:val="en-US"/>
+                    </w:rPr>
+                    <m:t>1</m:t>
+                  </m:r>
+                </m:sub>
+              </m:sSub>
+              <m:r>
+                <w:rPr>
+                  <w:rFonts w:ascii="Cambria Math" w:hAnsi="Cambria Math"/>
+                  <w:lang w:val="en-US"/>
+                </w:rPr>
+                <m:t>-</m:t>
+              </m:r>
+              <m:sSub>
+                <m:sSubPr>
+                  <m:ctrlPr>
+                    <w:rPr>
+                      <w:rFonts w:ascii="Cambria Math" w:hAnsi="Cambria Math"/>
+                      <w:i/>
+                      <w:lang w:val="en-US"/>
+                    </w:rPr>
+                  </m:ctrlPr>
+                </m:sSubPr>
+                <m:e>
+                  <m:r>
+                    <w:rPr>
+                      <w:rFonts w:ascii="Cambria Math" w:hAnsi="Cambria Math"/>
+                      <w:lang w:val="en-US"/>
+                    </w:rPr>
+                    <m:t>m</m:t>
+                  </m:r>
+                </m:e>
+                <m:sub>
+                  <m:r>
+                    <w:rPr>
+                      <w:rFonts w:ascii="Cambria Math" w:hAnsi="Cambria Math"/>
+                      <w:lang w:val="en-US"/>
+                    </w:rPr>
+                    <m:t>2</m:t>
+                  </m:r>
+                </m:sub>
+              </m:sSub>
+            </m:num>
+            <m:den>
+              <m:rad>
+                <m:radPr>
+                  <m:degHide m:val="1"/>
+                  <m:ctrlPr>
+                    <w:rPr>
+                      <w:rFonts w:ascii="Cambria Math" w:hAnsi="Cambria Math"/>
+                      <w:i/>
+                      <w:lang w:val="en-US"/>
+                    </w:rPr>
+                  </m:ctrlPr>
+                </m:radPr>
+                <m:deg/>
+                <m:e>
+                  <m:f>
+                    <m:fPr>
+                      <m:ctrlPr>
+                        <w:rPr>
+                          <w:rFonts w:ascii="Cambria Math" w:hAnsi="Cambria Math"/>
+                          <w:i/>
+                          <w:lang w:val="en-US"/>
+                        </w:rPr>
+                      </m:ctrlPr>
+                    </m:fPr>
+                    <m:num>
+                      <m:d>
+                        <m:dPr>
+                          <m:ctrlPr>
+                            <w:rPr>
+                              <w:rFonts w:ascii="Cambria Math" w:hAnsi="Cambria Math"/>
+                              <w:i/>
+                              <w:lang w:val="en-US"/>
+                            </w:rPr>
+                          </m:ctrlPr>
+                        </m:dPr>
+                        <m:e>
+                          <m:sSub>
+                            <m:sSubPr>
+                              <m:ctrlPr>
+                                <w:rPr>
+                                  <w:rFonts w:ascii="Cambria Math" w:hAnsi="Cambria Math"/>
+                                  <w:i/>
+                                  <w:lang w:val="en-US"/>
+                                </w:rPr>
+                              </m:ctrlPr>
+                            </m:sSubPr>
+                            <m:e>
+                              <m:r>
+                                <w:rPr>
+                                  <w:rFonts w:ascii="Cambria Math" w:hAnsi="Cambria Math"/>
+                                  <w:lang w:val="en-US"/>
+                                </w:rPr>
+                                <m:t>n</m:t>
+                              </m:r>
+                            </m:e>
+                            <m:sub>
+                              <m:r>
+                                <w:rPr>
+                                  <w:rFonts w:ascii="Cambria Math" w:hAnsi="Cambria Math"/>
+                                  <w:lang w:val="en-US"/>
+                                </w:rPr>
+                                <m:t>1</m:t>
+                              </m:r>
+                            </m:sub>
+                          </m:sSub>
+                          <m:r>
+                            <w:rPr>
+                              <w:rFonts w:ascii="Cambria Math" w:hAnsi="Cambria Math"/>
+                              <w:lang w:val="en-US"/>
+                            </w:rPr>
+                            <m:t>-1</m:t>
+                          </m:r>
+                          <m:ctrlPr>
+                            <w:rPr>
+                              <w:rFonts w:ascii="Cambria Math" w:hAnsi="Cambria Math"/>
+                              <w:i/>
+                              <w:lang w:val="ru-RU"/>
+                            </w:rPr>
+                          </m:ctrlPr>
+                        </m:e>
+                      </m:d>
+                      <m:r>
+                        <w:rPr>
+                          <w:rFonts w:ascii="Cambria Math" w:hAnsi="Cambria Math"/>
+                          <w:lang w:val="en-US"/>
+                        </w:rPr>
+                        <m:t>*</m:t>
+                      </m:r>
+                      <m:sSup>
+                        <m:sSupPr>
+                          <m:ctrlPr>
+                            <w:rPr>
+                              <w:rFonts w:ascii="Cambria Math" w:hAnsi="Cambria Math"/>
+                              <w:i/>
+                              <w:lang w:val="en-US"/>
+                            </w:rPr>
+                          </m:ctrlPr>
+                        </m:sSupPr>
+                        <m:e>
+                          <m:sSub>
+                            <m:sSubPr>
+                              <m:ctrlPr>
+                                <w:rPr>
+                                  <w:rFonts w:ascii="Cambria Math" w:hAnsi="Cambria Math"/>
+                                  <w:i/>
+                                  <w:lang w:val="en-US"/>
+                                </w:rPr>
+                              </m:ctrlPr>
+                            </m:sSubPr>
+                            <m:e>
+                              <m:r>
+                                <w:rPr>
+                                  <w:rFonts w:ascii="Cambria Math" w:hAnsi="Cambria Math"/>
+                                  <w:lang w:val="en-US"/>
+                                </w:rPr>
+                                <m:t>s</m:t>
+                              </m:r>
+                            </m:e>
+                            <m:sub>
+                              <m:r>
+                                <w:rPr>
+                                  <w:rFonts w:ascii="Cambria Math" w:hAnsi="Cambria Math"/>
+                                  <w:lang w:val="en-US"/>
+                                </w:rPr>
+                                <m:t>1</m:t>
+                              </m:r>
+                            </m:sub>
+                          </m:sSub>
+                        </m:e>
+                        <m:sup>
+                          <m:r>
+                            <w:rPr>
+                              <w:rFonts w:ascii="Cambria Math" w:hAnsi="Cambria Math"/>
+                              <w:lang w:val="en-US"/>
+                            </w:rPr>
+                            <m:t>2</m:t>
+                          </m:r>
+                        </m:sup>
+                      </m:sSup>
+                      <m:r>
+                        <w:rPr>
+                          <w:rFonts w:ascii="Cambria Math" w:hAnsi="Cambria Math"/>
+                          <w:lang w:val="en-US"/>
+                        </w:rPr>
+                        <m:t>+</m:t>
+                      </m:r>
+                      <m:d>
+                        <m:dPr>
+                          <m:ctrlPr>
+                            <w:rPr>
+                              <w:rFonts w:ascii="Cambria Math" w:hAnsi="Cambria Math"/>
+                              <w:i/>
+                              <w:lang w:val="en-US"/>
+                            </w:rPr>
+                          </m:ctrlPr>
+                        </m:dPr>
+                        <m:e>
+                          <m:sSub>
+                            <m:sSubPr>
+                              <m:ctrlPr>
+                                <w:rPr>
+                                  <w:rFonts w:ascii="Cambria Math" w:hAnsi="Cambria Math"/>
+                                  <w:i/>
+                                  <w:lang w:val="en-US"/>
+                                </w:rPr>
+                              </m:ctrlPr>
+                            </m:sSubPr>
+                            <m:e>
+                              <m:r>
+                                <w:rPr>
+                                  <w:rFonts w:ascii="Cambria Math" w:hAnsi="Cambria Math"/>
+                                  <w:lang w:val="en-US"/>
+                                </w:rPr>
+                                <m:t>n</m:t>
+                              </m:r>
+                            </m:e>
+                            <m:sub>
+                              <m:r>
+                                <w:rPr>
+                                  <w:rFonts w:ascii="Cambria Math" w:hAnsi="Cambria Math"/>
+                                  <w:lang w:val="en-US"/>
+                                </w:rPr>
+                                <m:t>2</m:t>
+                              </m:r>
+                            </m:sub>
+                          </m:sSub>
+                          <m:r>
+                            <w:rPr>
+                              <w:rFonts w:ascii="Cambria Math" w:hAnsi="Cambria Math"/>
+                              <w:lang w:val="en-US"/>
+                            </w:rPr>
+                            <m:t>-1</m:t>
+                          </m:r>
+                        </m:e>
+                      </m:d>
+                      <m:r>
+                        <w:rPr>
+                          <w:rFonts w:ascii="Cambria Math" w:hAnsi="Cambria Math"/>
+                          <w:lang w:val="en-US"/>
+                        </w:rPr>
+                        <m:t>*</m:t>
+                      </m:r>
+                      <m:sSup>
+                        <m:sSupPr>
+                          <m:ctrlPr>
+                            <w:rPr>
+                              <w:rFonts w:ascii="Cambria Math" w:hAnsi="Cambria Math"/>
+                              <w:i/>
+                              <w:lang w:val="en-US"/>
+                            </w:rPr>
+                          </m:ctrlPr>
+                        </m:sSupPr>
+                        <m:e>
+                          <m:sSub>
+                            <m:sSubPr>
+                              <m:ctrlPr>
+                                <w:rPr>
+                                  <w:rFonts w:ascii="Cambria Math" w:hAnsi="Cambria Math"/>
+                                  <w:i/>
+                                  <w:lang w:val="en-US"/>
+                                </w:rPr>
+                              </m:ctrlPr>
+                            </m:sSubPr>
+                            <m:e>
+                              <m:r>
+                                <w:rPr>
+                                  <w:rFonts w:ascii="Cambria Math" w:hAnsi="Cambria Math"/>
+                                  <w:lang w:val="en-US"/>
+                                </w:rPr>
+                                <m:t>s</m:t>
+                              </m:r>
+                            </m:e>
+                            <m:sub>
+                              <m:r>
+                                <w:rPr>
+                                  <w:rFonts w:ascii="Cambria Math" w:hAnsi="Cambria Math"/>
+                                  <w:lang w:val="en-US"/>
+                                </w:rPr>
+                                <m:t>2</m:t>
+                              </m:r>
+                            </m:sub>
+                          </m:sSub>
+                        </m:e>
+                        <m:sup>
+                          <m:r>
+                            <w:rPr>
+                              <w:rFonts w:ascii="Cambria Math" w:hAnsi="Cambria Math"/>
+                              <w:lang w:val="en-US"/>
+                            </w:rPr>
+                            <m:t>2</m:t>
+                          </m:r>
+                        </m:sup>
+                      </m:sSup>
+                    </m:num>
+                    <m:den>
+                      <m:sSub>
+                        <m:sSubPr>
+                          <m:ctrlPr>
+                            <w:rPr>
+                              <w:rFonts w:ascii="Cambria Math" w:hAnsi="Cambria Math"/>
+                              <w:i/>
+                              <w:lang w:val="en-US"/>
+                            </w:rPr>
+                          </m:ctrlPr>
+                        </m:sSubPr>
+                        <m:e>
+                          <m:r>
+                            <w:rPr>
+                              <w:rFonts w:ascii="Cambria Math" w:hAnsi="Cambria Math"/>
+                              <w:lang w:val="en-US"/>
+                            </w:rPr>
+                            <m:t>n</m:t>
+                          </m:r>
+                        </m:e>
+                        <m:sub>
+                          <m:r>
+                            <w:rPr>
+                              <w:rFonts w:ascii="Cambria Math" w:hAnsi="Cambria Math"/>
+                              <w:lang w:val="en-US"/>
+                            </w:rPr>
+                            <m:t>1</m:t>
+                          </m:r>
+                        </m:sub>
+                      </m:sSub>
+                      <m:r>
+                        <w:rPr>
+                          <w:rFonts w:ascii="Cambria Math" w:hAnsi="Cambria Math"/>
+                          <w:lang w:val="en-US"/>
+                        </w:rPr>
+                        <m:t>+</m:t>
+                      </m:r>
+                      <m:sSub>
+                        <m:sSubPr>
+                          <m:ctrlPr>
+                            <w:rPr>
+                              <w:rFonts w:ascii="Cambria Math" w:hAnsi="Cambria Math"/>
+                              <w:i/>
+                              <w:lang w:val="en-US"/>
+                            </w:rPr>
+                          </m:ctrlPr>
+                        </m:sSubPr>
+                        <m:e>
+                          <m:r>
+                            <w:rPr>
+                              <w:rFonts w:ascii="Cambria Math" w:hAnsi="Cambria Math"/>
+                              <w:lang w:val="en-US"/>
+                            </w:rPr>
+                            <m:t>n</m:t>
+                          </m:r>
+                        </m:e>
+                        <m:sub>
+                          <m:r>
+                            <w:rPr>
+                              <w:rFonts w:ascii="Cambria Math" w:hAnsi="Cambria Math"/>
+                              <w:lang w:val="en-US"/>
+                            </w:rPr>
+                            <m:t>2</m:t>
+                          </m:r>
+                        </m:sub>
+                      </m:sSub>
+                      <m:r>
+                        <w:rPr>
+                          <w:rFonts w:ascii="Cambria Math" w:hAnsi="Cambria Math"/>
+                          <w:lang w:val="en-US"/>
+                        </w:rPr>
+                        <m:t>-2</m:t>
+                      </m:r>
+                    </m:den>
+                  </m:f>
+                </m:e>
+              </m:rad>
+            </m:den>
+          </m:f>
+          <m:r>
+            <w:rPr>
+              <w:rFonts w:ascii="Cambria Math" w:eastAsiaTheme="minorEastAsia" w:hAnsi="Cambria Math"/>
+              <w:lang w:val="en-US"/>
+            </w:rPr>
+            <m:t>*</m:t>
+          </m:r>
+          <m:rad>
+            <m:radPr>
+              <m:degHide m:val="1"/>
+              <m:ctrlPr>
+                <w:rPr>
+                  <w:rFonts w:ascii="Cambria Math" w:hAnsi="Cambria Math"/>
+                  <w:i/>
+                  <w:lang w:val="en-US"/>
+                </w:rPr>
+              </m:ctrlPr>
+            </m:radPr>
+            <m:deg/>
+            <m:e>
+              <m:f>
+                <m:fPr>
+                  <m:ctrlPr>
+                    <w:rPr>
+                      <w:rFonts w:ascii="Cambria Math" w:hAnsi="Cambria Math"/>
+                      <w:i/>
+                      <w:lang w:val="en-US"/>
+                    </w:rPr>
+                  </m:ctrlPr>
+                </m:fPr>
+                <m:num>
+                  <m:r>
+                    <w:rPr>
+                      <w:rFonts w:ascii="Cambria Math" w:hAnsi="Cambria Math"/>
+                      <w:lang w:val="en-US"/>
+                    </w:rPr>
+                    <m:t>1</m:t>
+                  </m:r>
+                </m:num>
+                <m:den>
+                  <m:sSub>
+                    <m:sSubPr>
+                      <m:ctrlPr>
+                        <w:rPr>
+                          <w:rFonts w:ascii="Cambria Math" w:hAnsi="Cambria Math"/>
+                          <w:i/>
+                          <w:lang w:val="en-US"/>
+                        </w:rPr>
+                      </m:ctrlPr>
+                    </m:sSubPr>
+                    <m:e>
+                      <m:r>
+                        <w:rPr>
+                          <w:rFonts w:ascii="Cambria Math" w:hAnsi="Cambria Math"/>
+                          <w:lang w:val="en-US"/>
+                        </w:rPr>
+                        <m:t>n</m:t>
+                      </m:r>
+                    </m:e>
+                    <m:sub>
+                      <m:r>
+                        <w:rPr>
+                          <w:rFonts w:ascii="Cambria Math" w:hAnsi="Cambria Math"/>
+                          <w:lang w:val="en-US"/>
+                        </w:rPr>
+                        <m:t>1</m:t>
+                      </m:r>
+                    </m:sub>
+                  </m:sSub>
+                </m:den>
+              </m:f>
+              <m:r>
+                <w:rPr>
+                  <w:rFonts w:ascii="Cambria Math" w:hAnsi="Cambria Math"/>
+                  <w:lang w:val="en-US"/>
+                </w:rPr>
+                <m:t>+</m:t>
+              </m:r>
+              <m:f>
+                <m:fPr>
+                  <m:ctrlPr>
+                    <w:rPr>
+                      <w:rFonts w:ascii="Cambria Math" w:hAnsi="Cambria Math"/>
+                      <w:i/>
+                      <w:lang w:val="en-US"/>
+                    </w:rPr>
+                  </m:ctrlPr>
+                </m:fPr>
+                <m:num>
+                  <m:r>
+                    <w:rPr>
+                      <w:rFonts w:ascii="Cambria Math" w:hAnsi="Cambria Math"/>
+                      <w:lang w:val="en-US"/>
+                    </w:rPr>
+                    <m:t>1</m:t>
+                  </m:r>
+                </m:num>
+                <m:den>
+                  <m:sSub>
+                    <m:sSubPr>
+                      <m:ctrlPr>
+                        <w:rPr>
+                          <w:rFonts w:ascii="Cambria Math" w:hAnsi="Cambria Math"/>
+                          <w:i/>
+                          <w:lang w:val="en-US"/>
+                        </w:rPr>
+                      </m:ctrlPr>
+                    </m:sSubPr>
+                    <m:e>
+                      <m:r>
+                        <w:rPr>
+                          <w:rFonts w:ascii="Cambria Math" w:hAnsi="Cambria Math"/>
+                          <w:lang w:val="en-US"/>
+                        </w:rPr>
+                        <m:t>n</m:t>
+                      </m:r>
+                    </m:e>
+                    <m:sub>
+                      <m:r>
+                        <w:rPr>
+                          <w:rFonts w:ascii="Cambria Math" w:hAnsi="Cambria Math"/>
+                          <w:lang w:val="en-US"/>
+                        </w:rPr>
+                        <m:t>2</m:t>
+                      </m:r>
+                    </m:sub>
+                  </m:sSub>
+                </m:den>
+              </m:f>
+            </m:e>
+          </m:rad>
+        </m:oMath>
+      </m:oMathPara>
+    </w:p>
+    <w:p>
+      <w:pPr>
+        <w:ind w:firstLine="0"/>
+        <w:rPr>
+          <w:rFonts w:eastAsiaTheme="minorEastAsia"/>
+          <w:lang w:val="ru-RU"/>
+        </w:rPr>
+      </w:pPr>
+      <w:r>
+        <w:rPr>
+          <w:rFonts w:eastAsiaTheme="minorEastAsia"/>
+          <w:lang w:val="ru-RU"/>
+        </w:rPr>
+        <w:t xml:space="preserve">где, </w:t>
+      </w:r>
+      <m:oMath>
+        <m:r>
+          <w:rPr>
+            <w:rFonts w:ascii="Cambria Math" w:eastAsiaTheme="minorEastAsia" w:hAnsi="Cambria Math"/>
+            <w:lang w:val="en-US"/>
+          </w:rPr>
+          <m:t>m</m:t>
+        </m:r>
+        <m:r>
+          <w:rPr>
+            <w:rFonts w:ascii="Cambria Math" w:eastAsiaTheme="minorEastAsia" w:hAnsi="Cambria Math"/>
+            <w:lang w:val="ru-RU"/>
+          </w:rPr>
+          <m:t>1</m:t>
+        </m:r>
+      </m:oMath>
+      <w:r>
+        <w:rPr>
+          <w:rFonts w:eastAsiaTheme="minorEastAsia"/>
+          <w:lang w:val="ru-RU"/>
+        </w:rPr>
+        <w:t xml:space="preserve">, </w:t>
+      </w:r>
+      <m:oMath>
+        <m:r>
+          <w:rPr>
+            <w:rFonts w:ascii="Cambria Math" w:eastAsiaTheme="minorEastAsia" w:hAnsi="Cambria Math"/>
+            <w:lang w:val="en-US"/>
+          </w:rPr>
+          <m:t>m</m:t>
+        </m:r>
+        <m:r>
+          <w:rPr>
+            <w:rFonts w:ascii="Cambria Math" w:eastAsiaTheme="minorEastAsia" w:hAnsi="Cambria Math"/>
+            <w:lang w:val="ru-RU"/>
+          </w:rPr>
+          <m:t>2</m:t>
+        </m:r>
+      </m:oMath>
+      <w:r>
+        <w:rPr>
+          <w:rFonts w:eastAsiaTheme="minorEastAsia"/>
+          <w:lang w:val="ru-RU"/>
+        </w:rPr>
+        <w:t xml:space="preserve"> – </w:t>
+      </w:r>
+      <w:r>
+        <w:rPr>
+          <w:rFonts w:eastAsiaTheme="minorEastAsia"/>
+          <w:lang w:val="ru-RU"/>
+        </w:rPr>
+        <w:t>средние для выборок</w:t>
+      </w:r>
+      <w:r>
+        <w:rPr>
+          <w:rFonts w:eastAsiaTheme="minorEastAsia"/>
+          <w:lang w:val="ru-RU"/>
+        </w:rPr>
+        <w:t xml:space="preserve">, </w:t>
+      </w:r>
+      <m:oMath>
+        <m:r>
+          <w:rPr>
+            <w:rFonts w:ascii="Cambria Math" w:eastAsiaTheme="minorEastAsia" w:hAnsi="Cambria Math"/>
+            <w:lang w:val="en-US"/>
+          </w:rPr>
+          <m:t>n</m:t>
+        </m:r>
+        <m:r>
+          <w:rPr>
+            <w:rFonts w:ascii="Cambria Math" w:eastAsiaTheme="minorEastAsia" w:hAnsi="Cambria Math"/>
+            <w:lang w:val="ru-RU"/>
+          </w:rPr>
+          <m:t>1</m:t>
+        </m:r>
+      </m:oMath>
+      <w:r>
+        <w:rPr>
+          <w:rFonts w:eastAsiaTheme="minorEastAsia"/>
+          <w:lang w:val="ru-RU"/>
+        </w:rPr>
+        <w:t xml:space="preserve">, </w:t>
+      </w:r>
+      <m:oMath>
+        <m:r>
+          <w:rPr>
+            <w:rFonts w:ascii="Cambria Math" w:eastAsiaTheme="minorEastAsia" w:hAnsi="Cambria Math"/>
+            <w:lang w:val="en-US"/>
+          </w:rPr>
+          <m:t>n</m:t>
+        </m:r>
+        <m:r>
+          <w:rPr>
+            <w:rFonts w:ascii="Cambria Math" w:eastAsiaTheme="minorEastAsia" w:hAnsi="Cambria Math"/>
+            <w:lang w:val="ru-RU"/>
+          </w:rPr>
+          <m:t>2</m:t>
+        </m:r>
+      </m:oMath>
+      <w:r>
+        <w:rPr>
+          <w:rFonts w:eastAsiaTheme="minorEastAsia"/>
+          <w:lang w:val="ru-RU"/>
+        </w:rPr>
+        <w:t xml:space="preserve"> </w:t>
+      </w:r>
+      <w:r>
+        <w:rPr>
+          <w:rFonts w:eastAsiaTheme="minorEastAsia"/>
+          <w:lang w:val="ru-RU"/>
+        </w:rPr>
+        <w:t>–</w:t>
+      </w:r>
+      <w:r>
+        <w:rPr>
+          <w:rFonts w:eastAsiaTheme="minorEastAsia"/>
+          <w:lang w:val="ru-RU"/>
+        </w:rPr>
+        <w:t xml:space="preserve"> </w:t>
+      </w:r>
+      <w:r>
+        <w:rPr>
+          <w:rFonts w:eastAsiaTheme="minorEastAsia"/>
+          <w:lang w:val="ru-RU"/>
+        </w:rPr>
+        <w:t xml:space="preserve">количество элементов выборок, </w:t>
+      </w:r>
+      <m:oMath>
+        <m:r>
+          <w:rPr>
+            <w:rFonts w:ascii="Cambria Math" w:eastAsiaTheme="minorEastAsia" w:hAnsi="Cambria Math"/>
+            <w:lang w:val="en-US"/>
+          </w:rPr>
+          <m:t>s</m:t>
+        </m:r>
+        <m:r>
+          <w:rPr>
+            <w:rFonts w:ascii="Cambria Math" w:eastAsiaTheme="minorEastAsia" w:hAnsi="Cambria Math"/>
+            <w:lang w:val="ru-RU"/>
+          </w:rPr>
+          <m:t>1</m:t>
+        </m:r>
+      </m:oMath>
+      <w:r>
+        <w:rPr>
+          <w:rFonts w:eastAsiaTheme="minorEastAsia"/>
+          <w:lang w:val="ru-RU"/>
+        </w:rPr>
+        <w:t xml:space="preserve">, </w:t>
+      </w:r>
+      <m:oMath>
+        <m:r>
+          <w:rPr>
+            <w:rFonts w:ascii="Cambria Math" w:eastAsiaTheme="minorEastAsia" w:hAnsi="Cambria Math"/>
+            <w:lang w:val="en-US"/>
+          </w:rPr>
+          <m:t>s</m:t>
+        </m:r>
+        <m:r>
+          <w:rPr>
+            <w:rFonts w:ascii="Cambria Math" w:eastAsiaTheme="minorEastAsia" w:hAnsi="Cambria Math"/>
+            <w:lang w:val="ru-RU"/>
+          </w:rPr>
+          <m:t>2</m:t>
+        </m:r>
+      </m:oMath>
+      <w:r>
+        <w:rPr>
+          <w:rFonts w:eastAsiaTheme="minorEastAsia"/>
+          <w:lang w:val="ru-RU"/>
+        </w:rPr>
+        <w:t xml:space="preserve"> </w:t>
+      </w:r>
+      <w:r>
+        <w:rPr>
+          <w:rFonts w:eastAsiaTheme="minorEastAsia"/>
+          <w:lang w:val="ru-RU"/>
+        </w:rPr>
+        <w:t>–</w:t>
+      </w:r>
+      <w:r>
+        <w:rPr>
+          <w:rFonts w:eastAsiaTheme="minorEastAsia"/>
+          <w:lang w:val="ru-RU"/>
+        </w:rPr>
+        <w:t xml:space="preserve"> </w:t>
+      </w:r>
+      <w:r>
+        <w:rPr>
+          <w:rFonts w:eastAsiaTheme="minorEastAsia"/>
+          <w:lang w:val="ru-RU"/>
+        </w:rPr>
+        <w:t>стандартное отклонение выборок</w:t>
+      </w:r>
+      <w:r>
+        <w:rPr>
+          <w:rFonts w:eastAsiaTheme="minorEastAsia"/>
+          <w:lang w:val="ru-RU"/>
+        </w:rPr>
+        <w:t>.</w:t>
+      </w:r>
+    </w:p>
+    <w:p>
+      <w:pPr>
+        <w:ind w:firstLine="0"/>
+        <w:rPr>
+          <w:rFonts w:eastAsiaTheme="minorEastAsia"/>
+          <w:lang w:val="ru-RU"/>
+        </w:rPr>
+      </w:pPr>
+      <w:r>
+        <w:rPr>
+          <w:rFonts w:eastAsiaTheme="minorEastAsia"/>
+          <w:lang w:val="ru-RU"/>
+        </w:rPr>
+        <w:t xml:space="preserve">Доверительный интервал </w:t>
+      </w:r>
+      <w:r>
+        <w:rPr>
+          <w:rFonts w:eastAsiaTheme="minorEastAsia"/>
+          <w:lang w:val="en-US"/>
+        </w:rPr>
+        <w:t>p</w:t>
+      </w:r>
+      <w:r>
+        <w:rPr>
+          <w:rFonts w:eastAsiaTheme="minorEastAsia"/>
+          <w:lang w:val="ru-RU"/>
+        </w:rPr>
+        <w:t xml:space="preserve"> </w:t>
+      </w:r>
+      <w:r>
+        <w:rPr>
+          <w:rFonts w:eastAsiaTheme="minorEastAsia"/>
+          <w:lang w:val="ru-RU"/>
+        </w:rPr>
+        <w:t>вычислен по формуле:</w:t>
+      </w:r>
+    </w:p>
+    <w:p>
+      <w:pPr>
+        <w:ind w:firstLine="0"/>
+        <w:rPr>
+          <w:lang w:val="ru-RU"/>
+        </w:rPr>
+      </w:pPr>
+      <m:oMathPara>
+        <m:oMath>
+          <m:r>
+            <w:rPr>
+              <w:rFonts w:ascii="Cambria Math" w:hAnsi="Cambria Math"/>
+              <w:lang w:val="ru-RU"/>
+            </w:rPr>
+            <m:t>=НОРМ.СТ.РАСП(</m:t>
+          </m:r>
+          <m:r>
+            <w:rPr>
+              <w:rFonts w:ascii="Cambria Math" w:hAnsi="Cambria Math"/>
+              <w:lang w:val="en-US"/>
+            </w:rPr>
+            <m:t>z</m:t>
+          </m:r>
+          <m:r>
+            <w:rPr>
+              <w:rFonts w:ascii="Cambria Math" w:hAnsi="Cambria Math"/>
+              <w:lang w:val="ru-RU"/>
+            </w:rPr>
+            <m:t>;ЛОЖЬ)</m:t>
+          </m:r>
+        </m:oMath>
+      </m:oMathPara>
+    </w:p>
+    <w:p>
+      <w:pPr>
+        <w:pStyle w:val="a7"/>
+        <w:numPr>
+          <w:ilvl w:val="0"/>
+          <w:numId w:val="19"/>
+        </w:numPr>
+        <w:rPr>
+          <w:lang w:val="ru-RU"/>
+        </w:rPr>
+      </w:pPr>
+      <w:r>
+        <w:rPr>
+          <w:lang w:val="ru-RU"/>
+        </w:rPr>
+        <w:t>Среди часто играющих доля из бедных и богатых семей одинакова</w:t>
+      </w:r>
+    </w:p>
+    <w:p>
+      <w:pPr>
+        <w:ind w:left="360" w:firstLine="0"/>
+        <w:rPr>
+          <w:lang w:val="ru-RU" w:eastAsia="ru-RU"/>
+        </w:rPr>
+      </w:pPr>
+      <w:r>
+        <w:rPr>
+          <w:i/>
+          <w:iCs/>
+          <w:lang w:val="en-US"/>
+        </w:rPr>
+        <w:t>H</w:t>
+      </w:r>
+      <w:r>
+        <w:rPr>
+          <w:i/>
+          <w:iCs/>
+          <w:vertAlign w:val="subscript"/>
+          <w:lang w:val="ru-RU"/>
+        </w:rPr>
+        <w:t>0</w:t>
+      </w:r>
+      <w:r>
+        <w:rPr>
+          <w:lang w:val="ru-RU"/>
+        </w:rPr>
+        <w:t>: Среди часто играющих доля из бедных и богатых семей одинакова</w:t>
+      </w:r>
+      <w:r>
+        <w:rPr>
+          <w:lang w:val="ru-RU"/>
+        </w:rPr>
+        <w:br/>
+      </w:r>
+      <w:r>
+        <w:rPr>
+          <w:i/>
+          <w:iCs/>
+          <w:lang w:val="en-US"/>
+        </w:rPr>
+        <w:t>H</w:t>
+      </w:r>
+      <w:r>
+        <w:rPr>
+          <w:i/>
+          <w:iCs/>
+          <w:vertAlign w:val="subscript"/>
+          <w:lang w:val="ru-RU"/>
+        </w:rPr>
+        <w:t>1</w:t>
+      </w:r>
+      <w:r>
+        <w:rPr>
+          <w:lang w:val="ru-RU"/>
+        </w:rPr>
+        <w:t xml:space="preserve">: Среди часто играющих доля из бедных и богатых семей </w:t>
+      </w:r>
+      <w:r>
+        <w:rPr>
+          <w:lang w:val="ru-RU"/>
+        </w:rPr>
+        <w:t>различна</w:t>
+      </w:r>
+      <w:r>
+        <w:rPr>
+          <w:lang w:val="ru-RU"/>
+        </w:rPr>
+        <w:br/>
+      </w:r>
+      <w:r>
+        <w:rPr>
+          <w:lang w:val="ru-RU" w:eastAsia="ru-RU"/>
+        </w:rPr>
+        <w:t>Уровень значимости – 5%.</w:t>
+      </w:r>
+    </w:p>
+    <w:p>
+      <w:pPr>
+        <w:ind w:left="360" w:firstLine="0"/>
+        <w:jc w:val="center"/>
+        <w:rPr>
+          <w:lang w:val="en-US" w:eastAsia="ru-RU"/>
+        </w:rPr>
+      </w:pPr>
+      <w:r>
+        <w:rPr>
+          <w:noProof/>
+          <w:lang w:val="en-US" w:eastAsia="ru-RU"/>
+        </w:rPr>
+        <w:drawing>
+          <wp:inline distT="0" distB="0" distL="0" distR="0" wp14:anchorId="13889E4F" wp14:editId="2D581507">
+            <wp:extent cx="3898900" cy="1028700"/>
+            <wp:effectExtent l="0" t="0" r="0" b="0"/>
+            <wp:docPr id="5066739" name="Рисунок 1"/>
+            <wp:cNvGraphicFramePr>
+              <a:graphicFrameLocks xmlns:a="http://schemas.openxmlformats.org/drawingml/2006/main" noChangeAspect="1"/>
+            </wp:cNvGraphicFramePr>
+            <a:graphic xmlns:a="http://schemas.openxmlformats.org/drawingml/2006/main">
+              <a:graphicData uri="http://schemas.openxmlformats.org/drawingml/2006/picture">
+                <pic:pic xmlns:pic="http://schemas.openxmlformats.org/drawingml/2006/picture">
+                  <pic:nvPicPr>
+                    <pic:cNvPr id="5066739" name=""/>
+                    <pic:cNvPicPr/>
+                  </pic:nvPicPr>
+                  <pic:blipFill>
+                    <a:blip r:embed="rId8"/>
+                    <a:stretch>
+                      <a:fillRect/>
+                    </a:stretch>
+                  </pic:blipFill>
+                  <pic:spPr>
+                    <a:xfrm>
+                      <a:off x="0" y="0"/>
+                      <a:ext cx="3898900" cy="1028700"/>
+                    </a:xfrm>
+                    <a:prstGeom prst="rect">
+                      <a:avLst/>
+                    </a:prstGeom>
+                  </pic:spPr>
+                </pic:pic>
+              </a:graphicData>
+            </a:graphic>
+          </wp:inline>
+        </w:drawing>
+      </w:r>
+    </w:p>
+    <w:p>
+      <w:pPr>
+        <w:ind w:left="360" w:firstLine="0"/>
+        <w:rPr>
+          <w:lang w:val="ru-RU"/>
+        </w:rPr>
+      </w:pPr>
+    </w:p>
+    <w:p>
+      <w:pPr>
+        <w:ind w:left="360" w:firstLine="0"/>
+        <w:rPr>
+          <w:lang w:val="ru-RU"/>
+        </w:rPr>
+      </w:pPr>
+      <w:r>
+        <w:rPr>
+          <w:lang w:val="en-US"/>
+        </w:rPr>
+        <w:t>P</w:t>
+      </w:r>
+      <w:r>
+        <w:rPr>
+          <w:lang w:val="ru-RU"/>
+        </w:rPr>
+        <w:t xml:space="preserve"> &lt; 0.05 </w:t>
+      </w:r>
+      <w:r>
+        <w:rPr>
+          <w:lang w:val="ru-RU"/>
+        </w:rPr>
+        <w:t xml:space="preserve">– гипотеза </w:t>
+      </w:r>
+      <w:r>
+        <w:rPr>
+          <w:i/>
+          <w:iCs/>
+          <w:lang w:val="en-US"/>
+        </w:rPr>
+        <w:t>H</w:t>
+      </w:r>
+      <w:r>
+        <w:rPr>
+          <w:i/>
+          <w:iCs/>
+          <w:vertAlign w:val="subscript"/>
+          <w:lang w:val="ru-RU"/>
+        </w:rPr>
+        <w:t xml:space="preserve">0 </w:t>
+      </w:r>
+      <w:r>
+        <w:rPr>
+          <w:lang w:val="ru-RU"/>
+        </w:rPr>
+        <w:t>статистически значима</w:t>
+      </w:r>
+    </w:p>
+    <w:p>
+      <w:pPr>
+        <w:pStyle w:val="a7"/>
+        <w:numPr>
+          <w:ilvl w:val="0"/>
+          <w:numId w:val="19"/>
+        </w:numPr>
+        <w:rPr>
+          <w:lang w:val="ru-RU"/>
+        </w:rPr>
+      </w:pPr>
+      <w:r>
+        <w:rPr>
+          <w:lang w:val="ru-RU"/>
+        </w:rPr>
+        <w:t>Среди редко играющих доля учеников разных полов одинакова</w:t>
+      </w:r>
+    </w:p>
+    <w:p>
+      <w:pPr>
+        <w:ind w:left="360" w:firstLine="0"/>
+        <w:rPr>
+          <w:lang w:val="ru-RU" w:eastAsia="ru-RU"/>
+        </w:rPr>
+      </w:pPr>
+      <w:r>
+        <w:rPr>
+          <w:i/>
+          <w:iCs/>
+          <w:lang w:val="en-US"/>
+        </w:rPr>
+        <w:lastRenderedPageBreak/>
+        <w:t>H</w:t>
+      </w:r>
+      <w:r>
+        <w:rPr>
+          <w:i/>
+          <w:iCs/>
+          <w:vertAlign w:val="subscript"/>
+          <w:lang w:val="ru-RU"/>
+        </w:rPr>
+        <w:t>0</w:t>
+      </w:r>
+      <w:r>
+        <w:rPr>
+          <w:lang w:val="ru-RU"/>
+        </w:rPr>
+        <w:t>:</w:t>
+      </w:r>
+      <w:r>
+        <w:rPr>
+          <w:lang w:val="ru-RU"/>
+        </w:rPr>
+        <w:t xml:space="preserve"> </w:t>
+      </w:r>
+      <w:r>
+        <w:rPr>
+          <w:lang w:val="ru-RU"/>
+        </w:rPr>
+        <w:t>Среди редко играющих доля учеников разных полов одинакова</w:t>
+      </w:r>
+      <w:r>
+        <w:rPr>
+          <w:lang w:val="ru-RU"/>
+        </w:rPr>
+        <w:br/>
+      </w:r>
+      <w:r>
+        <w:rPr>
+          <w:i/>
+          <w:iCs/>
+          <w:lang w:val="en-US"/>
+        </w:rPr>
+        <w:t>H</w:t>
+      </w:r>
+      <w:r>
+        <w:rPr>
+          <w:i/>
+          <w:iCs/>
+          <w:vertAlign w:val="subscript"/>
+          <w:lang w:val="ru-RU"/>
+        </w:rPr>
+        <w:t>1</w:t>
+      </w:r>
+      <w:r>
+        <w:rPr>
+          <w:lang w:val="ru-RU"/>
+        </w:rPr>
+        <w:t xml:space="preserve">: Среди редко играющих доля учеников разных полов </w:t>
+      </w:r>
+      <w:r>
+        <w:rPr>
+          <w:lang w:val="ru-RU"/>
+        </w:rPr>
+        <w:t>различна</w:t>
+      </w:r>
+      <w:r>
+        <w:rPr>
+          <w:lang w:val="ru-RU"/>
+        </w:rPr>
+        <w:br/>
+      </w:r>
+      <w:r>
+        <w:rPr>
+          <w:lang w:val="ru-RU" w:eastAsia="ru-RU"/>
+        </w:rPr>
+        <w:t>Уровень значимости – 5%.</w:t>
+      </w:r>
+    </w:p>
+    <w:p>
+      <w:pPr>
+        <w:ind w:left="360" w:firstLine="0"/>
+        <w:jc w:val="center"/>
+        <w:rPr>
+          <w:lang w:val="ru-RU"/>
+        </w:rPr>
+      </w:pPr>
+      <w:r>
+        <w:rPr>
+          <w:noProof/>
+          <w:lang w:val="ru-RU"/>
+        </w:rPr>
+        <w:drawing>
+          <wp:inline distT="0" distB="0" distL="0" distR="0" wp14:anchorId="7303346A" wp14:editId="30CFF745">
+            <wp:extent cx="3898900" cy="1028700"/>
+            <wp:effectExtent l="0" t="0" r="0" b="0"/>
+            <wp:docPr id="1836815948" name="Рисунок 1"/>
+            <wp:cNvGraphicFramePr>
+              <a:graphicFrameLocks xmlns:a="http://schemas.openxmlformats.org/drawingml/2006/main" noChangeAspect="1"/>
+            </wp:cNvGraphicFramePr>
+            <a:graphic xmlns:a="http://schemas.openxmlformats.org/drawingml/2006/main">
+              <a:graphicData uri="http://schemas.openxmlformats.org/drawingml/2006/picture">
+                <pic:pic xmlns:pic="http://schemas.openxmlformats.org/drawingml/2006/picture">
+                  <pic:nvPicPr>
+                    <pic:cNvPr id="1836815948" name=""/>
+                    <pic:cNvPicPr/>
+                  </pic:nvPicPr>
+                  <pic:blipFill>
+                    <a:blip r:embed="rId9"/>
+                    <a:stretch>
+                      <a:fillRect/>
+                    </a:stretch>
+                  </pic:blipFill>
+                  <pic:spPr>
+                    <a:xfrm>
+                      <a:off x="0" y="0"/>
+                      <a:ext cx="3898900" cy="1028700"/>
+                    </a:xfrm>
+                    <a:prstGeom prst="rect">
+                      <a:avLst/>
+                    </a:prstGeom>
+                  </pic:spPr>
+                </pic:pic>
+              </a:graphicData>
+            </a:graphic>
+          </wp:inline>
+        </w:drawing>
+      </w:r>
+    </w:p>
+    <w:p>
+      <w:pPr>
+        <w:ind w:left="360" w:firstLine="0"/>
+        <w:rPr>
+          <w:lang w:val="en-US"/>
+        </w:rPr>
+      </w:pPr>
+      <w:r>
+        <w:rPr>
+          <w:lang w:val="en-US"/>
+        </w:rPr>
+        <w:t>P</w:t>
+      </w:r>
+      <w:r>
+        <w:rPr>
+          <w:lang w:val="ru-RU"/>
+        </w:rPr>
+        <w:t xml:space="preserve"> &lt; 0.05 </w:t>
+      </w:r>
+      <w:r>
+        <w:rPr>
+          <w:lang w:val="ru-RU"/>
+        </w:rPr>
+        <w:t xml:space="preserve">– гипотеза </w:t>
+      </w:r>
+      <w:r>
+        <w:rPr>
+          <w:i/>
+          <w:iCs/>
+          <w:lang w:val="en-US"/>
+        </w:rPr>
+        <w:t>H</w:t>
+      </w:r>
+      <w:r>
+        <w:rPr>
+          <w:i/>
+          <w:iCs/>
+          <w:vertAlign w:val="subscript"/>
+          <w:lang w:val="ru-RU"/>
+        </w:rPr>
+        <w:t xml:space="preserve">0 </w:t>
+      </w:r>
+      <w:r>
+        <w:rPr>
+          <w:lang w:val="ru-RU"/>
+        </w:rPr>
+        <w:t>статистически значима</w:t>
+      </w:r>
+    </w:p>
+    <w:p>
+      <w:pPr>
+        <w:pStyle w:val="a7"/>
+        <w:numPr>
+          <w:ilvl w:val="0"/>
+          <w:numId w:val="19"/>
+        </w:numPr>
+        <w:jc w:val="left"/>
+        <w:rPr>
+          <w:lang w:val="ru-RU"/>
+        </w:rPr>
+      </w:pPr>
+      <w:r>
+        <w:rPr>
+          <w:lang w:val="ru-RU"/>
+        </w:rPr>
+        <w:t>В семьях с малообразованными родителями доля часто играющих и мало играющих различны</w:t>
+      </w:r>
+      <w:r>
+        <w:rPr>
+          <w:lang w:val="ru-RU"/>
+        </w:rPr>
+        <w:br/>
+      </w:r>
+      <w:r>
+        <w:rPr>
+          <w:i/>
+          <w:iCs/>
+          <w:lang w:val="en-US"/>
+        </w:rPr>
+        <w:t>H</w:t>
+      </w:r>
+      <w:r>
+        <w:rPr>
+          <w:i/>
+          <w:iCs/>
+          <w:vertAlign w:val="subscript"/>
+          <w:lang w:val="ru-RU"/>
+        </w:rPr>
+        <w:t>0</w:t>
+      </w:r>
+      <w:r>
+        <w:rPr>
+          <w:lang w:val="ru-RU"/>
+        </w:rPr>
+        <w:t xml:space="preserve">: </w:t>
+      </w:r>
+      <w:r>
+        <w:rPr>
+          <w:lang w:val="ru-RU"/>
+        </w:rPr>
+        <w:t xml:space="preserve">В семьях с малообразованными родителями </w:t>
+      </w:r>
+      <w:proofErr w:type="gramStart"/>
+      <w:r>
+        <w:rPr>
+          <w:lang w:val="ru-RU"/>
+        </w:rPr>
+        <w:t>доля</w:t>
+      </w:r>
+      <w:proofErr w:type="gramEnd"/>
+      <w:r>
+        <w:rPr>
+          <w:lang w:val="ru-RU"/>
+        </w:rPr>
+        <w:t xml:space="preserve"> часто</w:t>
+      </w:r>
+      <w:r>
+        <w:rPr>
+          <w:lang w:val="ru-RU"/>
+        </w:rPr>
+        <w:t xml:space="preserve"> </w:t>
+      </w:r>
+      <w:r>
+        <w:rPr>
+          <w:lang w:val="ru-RU"/>
+        </w:rPr>
+        <w:t>играющих и мало играющих одинаковы</w:t>
+      </w:r>
+      <w:r>
+        <w:rPr>
+          <w:lang w:val="ru-RU"/>
+        </w:rPr>
+        <w:br/>
+      </w:r>
+      <w:r>
+        <w:rPr>
+          <w:i/>
+          <w:iCs/>
+          <w:lang w:val="en-US"/>
+        </w:rPr>
+        <w:t>H</w:t>
+      </w:r>
+      <w:r>
+        <w:rPr>
+          <w:i/>
+          <w:iCs/>
+          <w:vertAlign w:val="subscript"/>
+          <w:lang w:val="ru-RU"/>
+        </w:rPr>
+        <w:t>1</w:t>
+      </w:r>
+      <w:r>
+        <w:rPr>
+          <w:lang w:val="ru-RU"/>
+        </w:rPr>
+        <w:t xml:space="preserve">: </w:t>
+      </w:r>
+      <w:r>
+        <w:rPr>
+          <w:lang w:val="ru-RU"/>
+        </w:rPr>
+        <w:t xml:space="preserve">В семьях с малообразованными родителями </w:t>
+      </w:r>
+      <w:proofErr w:type="gramStart"/>
+      <w:r>
+        <w:rPr>
+          <w:lang w:val="ru-RU"/>
+        </w:rPr>
+        <w:t>доля</w:t>
+      </w:r>
+      <w:proofErr w:type="gramEnd"/>
+      <w:r>
+        <w:rPr>
+          <w:lang w:val="ru-RU"/>
+        </w:rPr>
+        <w:t xml:space="preserve"> часто</w:t>
+      </w:r>
+      <w:r>
+        <w:rPr>
+          <w:lang w:val="ru-RU"/>
+        </w:rPr>
+        <w:t xml:space="preserve"> </w:t>
+      </w:r>
+      <w:r>
+        <w:rPr>
+          <w:lang w:val="ru-RU"/>
+        </w:rPr>
+        <w:t>играющих и мало играющих различны</w:t>
+      </w:r>
+    </w:p>
+    <w:p>
+      <w:pPr>
+        <w:pStyle w:val="a7"/>
+        <w:ind w:left="720" w:firstLine="0"/>
+        <w:rPr>
+          <w:lang w:val="ru-RU" w:eastAsia="ru-RU"/>
+        </w:rPr>
+      </w:pPr>
+      <w:r>
+        <w:rPr>
+          <w:lang w:val="ru-RU" w:eastAsia="ru-RU"/>
+        </w:rPr>
+        <w:t>Уровень значимости – 5%.</w:t>
+      </w:r>
+    </w:p>
+    <w:p>
+      <w:pPr>
+        <w:pStyle w:val="a7"/>
+        <w:ind w:left="720" w:firstLine="0"/>
+        <w:jc w:val="center"/>
+        <w:rPr>
+          <w:lang w:val="ru-RU"/>
+        </w:rPr>
+      </w:pPr>
+      <w:r>
+        <w:rPr>
+          <w:lang w:val="ru-RU"/>
+        </w:rPr>
+        <w:drawing>
+          <wp:inline distT="0" distB="0" distL="0" distR="0" wp14:anchorId="5817C90D" wp14:editId="52947637">
+            <wp:extent cx="3898900" cy="1231900"/>
+            <wp:effectExtent l="0" t="0" r="0" b="0"/>
+            <wp:docPr id="1350022373" name="Рисунок 1"/>
+            <wp:cNvGraphicFramePr>
+              <a:graphicFrameLocks xmlns:a="http://schemas.openxmlformats.org/drawingml/2006/main" noChangeAspect="1"/>
+            </wp:cNvGraphicFramePr>
+            <a:graphic xmlns:a="http://schemas.openxmlformats.org/drawingml/2006/main">
+              <a:graphicData uri="http://schemas.openxmlformats.org/drawingml/2006/picture">
+                <pic:pic xmlns:pic="http://schemas.openxmlformats.org/drawingml/2006/picture">
+                  <pic:nvPicPr>
+                    <pic:cNvPr id="1350022373" name=""/>
+                    <pic:cNvPicPr/>
+                  </pic:nvPicPr>
+                  <pic:blipFill>
+                    <a:blip r:embed="rId10"/>
+                    <a:stretch>
+                      <a:fillRect/>
+                    </a:stretch>
+                  </pic:blipFill>
+                  <pic:spPr>
+                    <a:xfrm>
+                      <a:off x="0" y="0"/>
+                      <a:ext cx="3898900" cy="1231900"/>
+                    </a:xfrm>
+                    <a:prstGeom prst="rect">
+                      <a:avLst/>
+                    </a:prstGeom>
+                  </pic:spPr>
+                </pic:pic>
+              </a:graphicData>
+            </a:graphic>
+          </wp:inline>
+        </w:drawing>
+      </w:r>
+    </w:p>
+    <w:p>
+      <w:pPr>
+        <w:ind w:left="360" w:firstLine="0"/>
+        <w:rPr>
+          <w:lang w:val="ru-RU"/>
+        </w:rPr>
+      </w:pPr>
+      <w:r>
+        <w:rPr>
+          <w:lang w:val="en-US"/>
+        </w:rPr>
+        <w:t>P</w:t>
+      </w:r>
+      <w:r>
+        <w:rPr>
+          <w:lang w:val="ru-RU"/>
+        </w:rPr>
+        <w:t xml:space="preserve"> &gt; 0.05 - </w:t>
+      </w:r>
+      <w:r>
+        <w:rPr>
+          <w:lang w:val="ru-RU"/>
+        </w:rPr>
+        <w:t xml:space="preserve">гипотеза </w:t>
+      </w:r>
+      <w:r>
+        <w:rPr>
+          <w:i/>
+          <w:iCs/>
+          <w:lang w:val="en-US"/>
+        </w:rPr>
+        <w:t>H</w:t>
+      </w:r>
+      <w:r>
+        <w:rPr>
+          <w:i/>
+          <w:iCs/>
+          <w:vertAlign w:val="subscript"/>
+          <w:lang w:val="ru-RU"/>
+        </w:rPr>
+        <w:t xml:space="preserve">0 </w:t>
+      </w:r>
+      <w:r>
+        <w:rPr>
+          <w:lang w:val="ru-RU"/>
+        </w:rPr>
+        <w:t>для отцов отклоняется</w:t>
+      </w:r>
+    </w:p>
+    <w:p>
+      <w:pPr>
+        <w:pStyle w:val="a7"/>
+        <w:ind w:left="720" w:firstLine="0"/>
+        <w:jc w:val="center"/>
+        <w:rPr>
+          <w:lang w:val="ru-RU"/>
+        </w:rPr>
+      </w:pPr>
+      <w:r>
+        <w:rPr>
+          <w:lang w:val="ru-RU"/>
+        </w:rPr>
+        <w:drawing>
+          <wp:inline distT="0" distB="0" distL="0" distR="0" wp14:anchorId="37BBB271" wp14:editId="011AE1CB">
+            <wp:extent cx="3898900" cy="1231900"/>
+            <wp:effectExtent l="0" t="0" r="0" b="0"/>
+            <wp:docPr id="25573159" name="Рисунок 1"/>
+            <wp:cNvGraphicFramePr>
+              <a:graphicFrameLocks xmlns:a="http://schemas.openxmlformats.org/drawingml/2006/main" noChangeAspect="1"/>
+            </wp:cNvGraphicFramePr>
+            <a:graphic xmlns:a="http://schemas.openxmlformats.org/drawingml/2006/main">
+              <a:graphicData uri="http://schemas.openxmlformats.org/drawingml/2006/picture">
+                <pic:pic xmlns:pic="http://schemas.openxmlformats.org/drawingml/2006/picture">
+                  <pic:nvPicPr>
+                    <pic:cNvPr id="25573159" name=""/>
+                    <pic:cNvPicPr/>
+                  </pic:nvPicPr>
+                  <pic:blipFill>
+                    <a:blip r:embed="rId11"/>
+                    <a:stretch>
+                      <a:fillRect/>
+                    </a:stretch>
+                  </pic:blipFill>
+                  <pic:spPr>
+                    <a:xfrm>
+                      <a:off x="0" y="0"/>
+                      <a:ext cx="3898900" cy="1231900"/>
+                    </a:xfrm>
+                    <a:prstGeom prst="rect">
+                      <a:avLst/>
+                    </a:prstGeom>
+                  </pic:spPr>
+                </pic:pic>
+              </a:graphicData>
+            </a:graphic>
+          </wp:inline>
+        </w:drawing>
+      </w:r>
+    </w:p>
+    <w:p>
+      <w:pPr>
+        <w:ind w:left="360" w:firstLine="0"/>
+        <w:rPr>
+          <w:lang w:val="ru-RU"/>
+        </w:rPr>
+      </w:pPr>
+      <w:r>
+        <w:rPr>
+          <w:lang w:val="en-US"/>
+        </w:rPr>
+        <w:t>P</w:t>
+      </w:r>
+      <w:r>
+        <w:rPr>
+          <w:lang w:val="ru-RU"/>
+        </w:rPr>
+        <w:t xml:space="preserve"> &gt; 0.05 - </w:t>
+      </w:r>
+      <w:r>
+        <w:rPr>
+          <w:lang w:val="ru-RU"/>
+        </w:rPr>
+        <w:t xml:space="preserve">гипотеза </w:t>
+      </w:r>
+      <w:r>
+        <w:rPr>
+          <w:i/>
+          <w:iCs/>
+          <w:lang w:val="en-US"/>
+        </w:rPr>
+        <w:t>H</w:t>
+      </w:r>
+      <w:r>
+        <w:rPr>
+          <w:i/>
+          <w:iCs/>
+          <w:vertAlign w:val="subscript"/>
+          <w:lang w:val="ru-RU"/>
+        </w:rPr>
+        <w:t xml:space="preserve">0 </w:t>
+      </w:r>
+      <w:r>
+        <w:rPr>
+          <w:lang w:val="ru-RU"/>
+        </w:rPr>
+        <w:t xml:space="preserve">для </w:t>
+      </w:r>
+      <w:r>
+        <w:rPr>
+          <w:lang w:val="ru-RU"/>
+        </w:rPr>
+        <w:t>матерей</w:t>
+      </w:r>
+      <w:r>
+        <w:rPr>
+          <w:lang w:val="ru-RU"/>
+        </w:rPr>
+        <w:t xml:space="preserve"> отклоняется</w:t>
+      </w:r>
+    </w:p>
+    <w:p>
+      <w:pPr>
+        <w:pStyle w:val="a7"/>
+        <w:numPr>
+          <w:ilvl w:val="0"/>
+          <w:numId w:val="19"/>
+        </w:numPr>
+        <w:jc w:val="left"/>
+        <w:rPr>
+          <w:lang w:val="ru-RU"/>
+        </w:rPr>
+      </w:pPr>
+      <w:r>
+        <w:rPr>
+          <w:lang w:val="ru-RU"/>
+        </w:rPr>
+        <w:br/>
+      </w:r>
+    </w:p>
+    <w:p>
+      <w:pPr>
+        <w:ind w:left="360" w:firstLine="0"/>
+        <w:rPr>
+          <w:lang w:val="ru-RU"/>
+        </w:rPr>
+      </w:pPr>
+    </w:p>
+    <w:p>
+      <w:pPr>
+        <w:ind w:left="360" w:firstLine="0"/>
+        <w:rPr>
+          <w:lang w:val="ru-RU"/>
+        </w:rPr>
+      </w:pPr>
+    </w:p>
+    <w:p>
+      <w:pPr>
+        <w:ind w:left="360" w:firstLine="0"/>
+        <w:rPr>
+          <w:lang w:val="ru-RU"/>
+        </w:rPr>
+      </w:pPr>
     </w:p>
     <w:sectPr>
-      <w:headerReference w:type="even" r:id="rId8"/>
-      <w:headerReference w:type="default" r:id="rId9"/>
-      <w:headerReference w:type="first" r:id="rId10"/>
-      <w:footerReference w:type="first" r:id="rId11"/>
+      <w:headerReference w:type="even" r:id="rId12"/>
+      <w:headerReference w:type="default" r:id="rId13"/>
+      <w:headerReference w:type="first" r:id="rId14"/>
+      <w:footerReference w:type="first" r:id="rId15"/>
       <w:pgSz w:w="11906" w:h="16838"/>
       <w:pgMar w:top="1134" w:right="567" w:bottom="1134" w:left="1701" w:header="720" w:footer="720" w:gutter="0"/>
       <w:cols w:space="720"/>
@@ -2219,6 +4055,92 @@
     </w:lvl>
   </w:abstractNum>
   <w:abstractNum w:abstractNumId="6" w15:restartNumberingAfterBreak="0">
+    <w:nsid w:val="1EE5744F"/>
+    <w:multiLevelType w:val="hybridMultilevel"/>
+    <w:tmpl w:val="95A099BE"/>
+    <w:lvl w:ilvl="0" w:tplc="0419000F">
+      <w:start w:val="1"/>
+      <w:numFmt w:val="decimal"/>
+      <w:lvlText w:val="%1."/>
+      <w:lvlJc w:val="left"/>
+      <w:pPr>
+        <w:ind w:left="720" w:hanging="360"/>
+      </w:pPr>
+    </w:lvl>
+    <w:lvl w:ilvl="1" w:tplc="04190019" w:tentative="1">
+      <w:start w:val="1"/>
+      <w:numFmt w:val="lowerLetter"/>
+      <w:lvlText w:val="%2."/>
+      <w:lvlJc w:val="left"/>
+      <w:pPr>
+        <w:ind w:left="1440" w:hanging="360"/>
+      </w:pPr>
+    </w:lvl>
+    <w:lvl w:ilvl="2" w:tplc="0419001B" w:tentative="1">
+      <w:start w:val="1"/>
+      <w:numFmt w:val="lowerRoman"/>
+      <w:lvlText w:val="%3."/>
+      <w:lvlJc w:val="right"/>
+      <w:pPr>
+        <w:ind w:left="2160" w:hanging="180"/>
+      </w:pPr>
+    </w:lvl>
+    <w:lvl w:ilvl="3" w:tplc="0419000F" w:tentative="1">
+      <w:start w:val="1"/>
+      <w:numFmt w:val="decimal"/>
+      <w:lvlText w:val="%4."/>
+      <w:lvlJc w:val="left"/>
+      <w:pPr>
+        <w:ind w:left="2880" w:hanging="360"/>
+      </w:pPr>
+    </w:lvl>
+    <w:lvl w:ilvl="4" w:tplc="04190019" w:tentative="1">
+      <w:start w:val="1"/>
+      <w:numFmt w:val="lowerLetter"/>
+      <w:lvlText w:val="%5."/>
+      <w:lvlJc w:val="left"/>
+      <w:pPr>
+        <w:ind w:left="3600" w:hanging="360"/>
+      </w:pPr>
+    </w:lvl>
+    <w:lvl w:ilvl="5" w:tplc="0419001B" w:tentative="1">
+      <w:start w:val="1"/>
+      <w:numFmt w:val="lowerRoman"/>
+      <w:lvlText w:val="%6."/>
+      <w:lvlJc w:val="right"/>
+      <w:pPr>
+        <w:ind w:left="4320" w:hanging="180"/>
+      </w:pPr>
+    </w:lvl>
+    <w:lvl w:ilvl="6" w:tplc="0419000F" w:tentative="1">
+      <w:start w:val="1"/>
+      <w:numFmt w:val="decimal"/>
+      <w:lvlText w:val="%7."/>
+      <w:lvlJc w:val="left"/>
+      <w:pPr>
+        <w:ind w:left="5040" w:hanging="360"/>
+      </w:pPr>
+    </w:lvl>
+    <w:lvl w:ilvl="7" w:tplc="04190019" w:tentative="1">
+      <w:start w:val="1"/>
+      <w:numFmt w:val="lowerLetter"/>
+      <w:lvlText w:val="%8."/>
+      <w:lvlJc w:val="left"/>
+      <w:pPr>
+        <w:ind w:left="5760" w:hanging="360"/>
+      </w:pPr>
+    </w:lvl>
+    <w:lvl w:ilvl="8" w:tplc="0419001B" w:tentative="1">
+      <w:start w:val="1"/>
+      <w:numFmt w:val="lowerRoman"/>
+      <w:lvlText w:val="%9."/>
+      <w:lvlJc w:val="right"/>
+      <w:pPr>
+        <w:ind w:left="6480" w:hanging="180"/>
+      </w:pPr>
+    </w:lvl>
+  </w:abstractNum>
+  <w:abstractNum w:abstractNumId="7" w15:restartNumberingAfterBreak="0">
     <w:nsid w:val="33BB5BC5"/>
     <w:multiLevelType w:val="hybridMultilevel"/>
     <w:tmpl w:val="AF142BDA"/>
@@ -2331,7 +4253,7 @@
       </w:rPr>
     </w:lvl>
   </w:abstractNum>
-  <w:abstractNum w:abstractNumId="7" w15:restartNumberingAfterBreak="0">
+  <w:abstractNum w:abstractNumId="8" w15:restartNumberingAfterBreak="0">
     <w:nsid w:val="365F0BD8"/>
     <w:multiLevelType w:val="hybridMultilevel"/>
     <w:tmpl w:val="3EFEDF4E"/>
@@ -2417,7 +4339,93 @@
       </w:pPr>
     </w:lvl>
   </w:abstractNum>
-  <w:abstractNum w:abstractNumId="8" w15:restartNumberingAfterBreak="0">
+  <w:abstractNum w:abstractNumId="9" w15:restartNumberingAfterBreak="0">
+    <w:nsid w:val="38C93185"/>
+    <w:multiLevelType w:val="hybridMultilevel"/>
+    <w:tmpl w:val="02F27BC2"/>
+    <w:lvl w:ilvl="0" w:tplc="0419000F">
+      <w:start w:val="1"/>
+      <w:numFmt w:val="decimal"/>
+      <w:lvlText w:val="%1."/>
+      <w:lvlJc w:val="left"/>
+      <w:pPr>
+        <w:ind w:left="720" w:hanging="360"/>
+      </w:pPr>
+    </w:lvl>
+    <w:lvl w:ilvl="1" w:tplc="04190019" w:tentative="1">
+      <w:start w:val="1"/>
+      <w:numFmt w:val="lowerLetter"/>
+      <w:lvlText w:val="%2."/>
+      <w:lvlJc w:val="left"/>
+      <w:pPr>
+        <w:ind w:left="1440" w:hanging="360"/>
+      </w:pPr>
+    </w:lvl>
+    <w:lvl w:ilvl="2" w:tplc="0419001B" w:tentative="1">
+      <w:start w:val="1"/>
+      <w:numFmt w:val="lowerRoman"/>
+      <w:lvlText w:val="%3."/>
+      <w:lvlJc w:val="right"/>
+      <w:pPr>
+        <w:ind w:left="2160" w:hanging="180"/>
+      </w:pPr>
+    </w:lvl>
+    <w:lvl w:ilvl="3" w:tplc="0419000F" w:tentative="1">
+      <w:start w:val="1"/>
+      <w:numFmt w:val="decimal"/>
+      <w:lvlText w:val="%4."/>
+      <w:lvlJc w:val="left"/>
+      <w:pPr>
+        <w:ind w:left="2880" w:hanging="360"/>
+      </w:pPr>
+    </w:lvl>
+    <w:lvl w:ilvl="4" w:tplc="04190019" w:tentative="1">
+      <w:start w:val="1"/>
+      <w:numFmt w:val="lowerLetter"/>
+      <w:lvlText w:val="%5."/>
+      <w:lvlJc w:val="left"/>
+      <w:pPr>
+        <w:ind w:left="3600" w:hanging="360"/>
+      </w:pPr>
+    </w:lvl>
+    <w:lvl w:ilvl="5" w:tplc="0419001B" w:tentative="1">
+      <w:start w:val="1"/>
+      <w:numFmt w:val="lowerRoman"/>
+      <w:lvlText w:val="%6."/>
+      <w:lvlJc w:val="right"/>
+      <w:pPr>
+        <w:ind w:left="4320" w:hanging="180"/>
+      </w:pPr>
+    </w:lvl>
+    <w:lvl w:ilvl="6" w:tplc="0419000F" w:tentative="1">
+      <w:start w:val="1"/>
+      <w:numFmt w:val="decimal"/>
+      <w:lvlText w:val="%7."/>
+      <w:lvlJc w:val="left"/>
+      <w:pPr>
+        <w:ind w:left="5040" w:hanging="360"/>
+      </w:pPr>
+    </w:lvl>
+    <w:lvl w:ilvl="7" w:tplc="04190019" w:tentative="1">
+      <w:start w:val="1"/>
+      <w:numFmt w:val="lowerLetter"/>
+      <w:lvlText w:val="%8."/>
+      <w:lvlJc w:val="left"/>
+      <w:pPr>
+        <w:ind w:left="5760" w:hanging="360"/>
+      </w:pPr>
+    </w:lvl>
+    <w:lvl w:ilvl="8" w:tplc="0419001B" w:tentative="1">
+      <w:start w:val="1"/>
+      <w:numFmt w:val="lowerRoman"/>
+      <w:lvlText w:val="%9."/>
+      <w:lvlJc w:val="right"/>
+      <w:pPr>
+        <w:ind w:left="6480" w:hanging="180"/>
+      </w:pPr>
+    </w:lvl>
+  </w:abstractNum>
+  <w:abstractNum w:abstractNumId="10" w15:restartNumberingAfterBreak="0">
     <w:nsid w:val="495A4B55"/>
     <w:multiLevelType w:val="hybridMultilevel"/>
     <w:tmpl w:val="5D3C45EE"/>
@@ -2503,7 +4511,7 @@
       </w:pPr>
     </w:lvl>
   </w:abstractNum>
-  <w:abstractNum w:abstractNumId="9" w15:restartNumberingAfterBreak="0">
+  <w:abstractNum w:abstractNumId="11" w15:restartNumberingAfterBreak="0">
     <w:nsid w:val="6762654E"/>
     <w:multiLevelType w:val="hybridMultilevel"/>
     <w:tmpl w:val="793EC6A2"/>
@@ -2589,7 +4597,7 @@
       </w:pPr>
     </w:lvl>
   </w:abstractNum>
-  <w:abstractNum w:abstractNumId="10" w15:restartNumberingAfterBreak="0">
+  <w:abstractNum w:abstractNumId="12" w15:restartNumberingAfterBreak="0">
     <w:nsid w:val="676B44D3"/>
     <w:multiLevelType w:val="hybridMultilevel"/>
     <w:tmpl w:val="2B0A6368"/>
@@ -2675,7 +4683,7 @@
       </w:pPr>
     </w:lvl>
   </w:abstractNum>
-  <w:abstractNum w:abstractNumId="11" w15:restartNumberingAfterBreak="0">
+  <w:abstractNum w:abstractNumId="13" w15:restartNumberingAfterBreak="0">
     <w:nsid w:val="6ABF7B7A"/>
     <w:multiLevelType w:val="hybridMultilevel"/>
     <w:tmpl w:val="A6C43B9C"/>
@@ -2761,7 +4769,7 @@
       </w:pPr>
     </w:lvl>
   </w:abstractNum>
-  <w:abstractNum w:abstractNumId="12" w15:restartNumberingAfterBreak="0">
+  <w:abstractNum w:abstractNumId="14" w15:restartNumberingAfterBreak="0">
     <w:nsid w:val="6EB7273F"/>
     <w:multiLevelType w:val="hybridMultilevel"/>
     <w:tmpl w:val="9C6C6662"/>
@@ -2874,7 +4882,7 @@
       </w:rPr>
     </w:lvl>
   </w:abstractNum>
-  <w:abstractNum w:abstractNumId="13" w15:restartNumberingAfterBreak="0">
+  <w:abstractNum w:abstractNumId="15" w15:restartNumberingAfterBreak="0">
     <w:nsid w:val="72A147EC"/>
     <w:multiLevelType w:val="hybridMultilevel"/>
     <w:tmpl w:val="CF6E5AE2"/>
@@ -2987,7 +4995,7 @@
       </w:rPr>
     </w:lvl>
   </w:abstractNum>
-  <w:abstractNum w:abstractNumId="14" w15:restartNumberingAfterBreak="0">
+  <w:abstractNum w:abstractNumId="16" w15:restartNumberingAfterBreak="0">
     <w:nsid w:val="7A4D376A"/>
     <w:multiLevelType w:val="hybridMultilevel"/>
     <w:tmpl w:val="23B8BCC0"/>
@@ -3100,7 +5108,7 @@
       </w:rPr>
     </w:lvl>
   </w:abstractNum>
-  <w:abstractNum w:abstractNumId="15" w15:restartNumberingAfterBreak="0">
+  <w:abstractNum w:abstractNumId="17" w15:restartNumberingAfterBreak="0">
     <w:nsid w:val="7BAD6DD1"/>
     <w:multiLevelType w:val="hybridMultilevel"/>
     <w:tmpl w:val="52D411E0"/>
@@ -3211,6 +5219,92 @@
       <w:rPr>
         <w:rFonts w:ascii="Wingdings" w:hAnsi="Wingdings" w:hint="default"/>
       </w:rPr>
+    </w:lvl>
+  </w:abstractNum>
+  <w:abstractNum w:abstractNumId="18" w15:restartNumberingAfterBreak="0">
+    <w:nsid w:val="7F0363F0"/>
+    <w:multiLevelType w:val="hybridMultilevel"/>
+    <w:tmpl w:val="95A099BE"/>
+    <w:lvl w:ilvl="0" w:tplc="FFFFFFFF">
+      <w:start w:val="1"/>
+      <w:numFmt w:val="decimal"/>
+      <w:lvlText w:val="%1."/>
+      <w:lvlJc w:val="left"/>
+      <w:pPr>
+        <w:ind w:left="720" w:hanging="360"/>
+      </w:pPr>
+    </w:lvl>
+    <w:lvl w:ilvl="1" w:tplc="FFFFFFFF" w:tentative="1">
+      <w:start w:val="1"/>
+      <w:numFmt w:val="lowerLetter"/>
+      <w:lvlText w:val="%2."/>
+      <w:lvlJc w:val="left"/>
+      <w:pPr>
+        <w:ind w:left="1440" w:hanging="360"/>
+      </w:pPr>
+    </w:lvl>
+    <w:lvl w:ilvl="2" w:tplc="FFFFFFFF" w:tentative="1">
+      <w:start w:val="1"/>
+      <w:numFmt w:val="lowerRoman"/>
+      <w:lvlText w:val="%3."/>
+      <w:lvlJc w:val="right"/>
+      <w:pPr>
+        <w:ind w:left="2160" w:hanging="180"/>
+      </w:pPr>
+    </w:lvl>
+    <w:lvl w:ilvl="3" w:tplc="FFFFFFFF" w:tentative="1">
+      <w:start w:val="1"/>
+      <w:numFmt w:val="decimal"/>
+      <w:lvlText w:val="%4."/>
+      <w:lvlJc w:val="left"/>
+      <w:pPr>
+        <w:ind w:left="2880" w:hanging="360"/>
+      </w:pPr>
+    </w:lvl>
+    <w:lvl w:ilvl="4" w:tplc="FFFFFFFF" w:tentative="1">
+      <w:start w:val="1"/>
+      <w:numFmt w:val="lowerLetter"/>
+      <w:lvlText w:val="%5."/>
+      <w:lvlJc w:val="left"/>
+      <w:pPr>
+        <w:ind w:left="3600" w:hanging="360"/>
+      </w:pPr>
+    </w:lvl>
+    <w:lvl w:ilvl="5" w:tplc="FFFFFFFF" w:tentative="1">
+      <w:start w:val="1"/>
+      <w:numFmt w:val="lowerRoman"/>
+      <w:lvlText w:val="%6."/>
+      <w:lvlJc w:val="right"/>
+      <w:pPr>
+        <w:ind w:left="4320" w:hanging="180"/>
+      </w:pPr>
+    </w:lvl>
+    <w:lvl w:ilvl="6" w:tplc="FFFFFFFF" w:tentative="1">
+      <w:start w:val="1"/>
+      <w:numFmt w:val="decimal"/>
+      <w:lvlText w:val="%7."/>
+      <w:lvlJc w:val="left"/>
+      <w:pPr>
+        <w:ind w:left="5040" w:hanging="360"/>
+      </w:pPr>
+    </w:lvl>
+    <w:lvl w:ilvl="7" w:tplc="FFFFFFFF" w:tentative="1">
+      <w:start w:val="1"/>
+      <w:numFmt w:val="lowerLetter"/>
+      <w:lvlText w:val="%8."/>
+      <w:lvlJc w:val="left"/>
+      <w:pPr>
+        <w:ind w:left="5760" w:hanging="360"/>
+      </w:pPr>
+    </w:lvl>
+    <w:lvl w:ilvl="8" w:tplc="FFFFFFFF" w:tentative="1">
+      <w:start w:val="1"/>
+      <w:numFmt w:val="lowerRoman"/>
+      <w:lvlText w:val="%9."/>
+      <w:lvlJc w:val="right"/>
+      <w:pPr>
+        <w:ind w:left="6480" w:hanging="180"/>
+      </w:pPr>
     </w:lvl>
   </w:abstractNum>
   <w:num w:numId="1" w16cid:durableId="720707839">
@@ -3223,43 +5317,52 @@
     <w:abstractNumId w:val="5"/>
   </w:num>
   <w:num w:numId="4" w16cid:durableId="982395125">
-    <w:abstractNumId w:val="10"/>
+    <w:abstractNumId w:val="12"/>
   </w:num>
   <w:num w:numId="5" w16cid:durableId="569652063">
-    <w:abstractNumId w:val="15"/>
+    <w:abstractNumId w:val="17"/>
   </w:num>
   <w:num w:numId="6" w16cid:durableId="285238671">
-    <w:abstractNumId w:val="13"/>
+    <w:abstractNumId w:val="15"/>
   </w:num>
   <w:num w:numId="7" w16cid:durableId="707418584">
     <w:abstractNumId w:val="0"/>
   </w:num>
   <w:num w:numId="8" w16cid:durableId="1898778269">
-    <w:abstractNumId w:val="8"/>
+    <w:abstractNumId w:val="10"/>
   </w:num>
   <w:num w:numId="9" w16cid:durableId="1883907230">
+    <w:abstractNumId w:val="16"/>
+  </w:num>
+  <w:num w:numId="10" w16cid:durableId="505248592">
     <w:abstractNumId w:val="14"/>
   </w:num>
-  <w:num w:numId="10" w16cid:durableId="505248592">
-    <w:abstractNumId w:val="12"/>
-  </w:num>
   <w:num w:numId="11" w16cid:durableId="365298338">
-    <w:abstractNumId w:val="7"/>
+    <w:abstractNumId w:val="8"/>
   </w:num>
   <w:num w:numId="12" w16cid:durableId="2068915188">
     <w:abstractNumId w:val="2"/>
   </w:num>
   <w:num w:numId="13" w16cid:durableId="1250038190">
-    <w:abstractNumId w:val="11"/>
+    <w:abstractNumId w:val="13"/>
   </w:num>
   <w:num w:numId="14" w16cid:durableId="681972936">
-    <w:abstractNumId w:val="9"/>
+    <w:abstractNumId w:val="11"/>
   </w:num>
   <w:num w:numId="15" w16cid:durableId="271285448">
     <w:abstractNumId w:val="1"/>
   </w:num>
   <w:num w:numId="16" w16cid:durableId="335958602">
+    <w:abstractNumId w:val="7"/>
+  </w:num>
+  <w:num w:numId="17" w16cid:durableId="1387871179">
     <w:abstractNumId w:val="6"/>
+  </w:num>
+  <w:num w:numId="18" w16cid:durableId="1124082140">
+    <w:abstractNumId w:val="9"/>
+  </w:num>
+  <w:num w:numId="19" w16cid:durableId="1280840242">
+    <w:abstractNumId w:val="18"/>
   </w:num>
 </w:numbering>
 </file>
@@ -4321,6 +6424,16 @@
       <w:szCs w:val="18"/>
     </w:rPr>
   </w:style>
+  <w:style w:type="character" w:styleId="af3">
+    <w:name w:val="Placeholder Text"/>
+    <w:basedOn w:val="a0"/>
+    <w:uiPriority w:val="99"/>
+    <w:semiHidden/>
+    <w:rsid w:val="00AF72E1"/>
+    <w:rPr>
+      <w:color w:val="666666"/>
+    </w:rPr>
+  </w:style>
 </w:styles>
 </file>
 

</xml_diff>

<commit_message>
recent lab changes: 2025-05-24 03:08:35
</commit_message>
<xml_diff>
--- a/Курс 2/Основы Data Science/Лабораторные/02. Структура и описание данных. Описательные характеристики/Отчёт2.docx
+++ b/Курс 2/Основы Data Science/Лабораторные/02. Структура и описание данных. Описательные характеристики/Отчёт2.docx
@@ -1505,7 +1505,33 @@
         <w:rPr>
           <w:lang w:val="ru-RU"/>
         </w:rPr>
-        <w:t>-теста, вычисляемого по формуле:</w:t>
+        <w:t xml:space="preserve">-теста, вычисляемого </w:t>
+      </w:r>
+      <w:r>
+        <w:rPr>
+          <w:lang w:val="ru-RU"/>
+        </w:rPr>
+        <w:t>при помощи функции пакета анализа «</w:t>
+      </w:r>
+      <w:proofErr w:type="spellStart"/>
+      <w:r>
+        <w:rPr>
+          <w:lang w:val="ru-RU"/>
+        </w:rPr>
+        <w:t>Двухвыборочный</w:t>
+      </w:r>
+      <w:proofErr w:type="spellEnd"/>
+      <w:r>
+        <w:rPr>
+          <w:lang w:val="ru-RU"/>
+        </w:rPr>
+        <w:t xml:space="preserve"> z-тест для средних</w:t>
+      </w:r>
+      <w:r>
+        <w:rPr>
+          <w:lang w:val="ru-RU"/>
+        </w:rPr>
+        <w:t>».</w:t>
       </w:r>
     </w:p>
     <w:p>
@@ -1513,6 +1539,42 @@
         <w:ind w:firstLine="0"/>
         <w:rPr>
           <w:rFonts w:eastAsiaTheme="minorEastAsia"/>
+          <w:lang w:val="ru-RU"/>
+        </w:rPr>
+      </w:pPr>
+      <w:r>
+        <w:rPr>
+          <w:rFonts w:eastAsiaTheme="minorEastAsia"/>
+          <w:lang w:val="ru-RU"/>
+        </w:rPr>
+        <w:t xml:space="preserve">Дисперсия </w:t>
+      </w:r>
+      <w:r>
+        <w:rPr>
+          <w:rFonts w:eastAsiaTheme="minorEastAsia"/>
+          <w:lang w:val="ru-RU"/>
+        </w:rPr>
+        <w:t xml:space="preserve">для функции </w:t>
+      </w:r>
+      <w:r>
+        <w:rPr>
+          <w:rFonts w:eastAsiaTheme="minorEastAsia"/>
+          <w:lang w:val="ru-RU"/>
+        </w:rPr>
+        <w:t xml:space="preserve">вычислена </w:t>
+      </w:r>
+      <w:r>
+        <w:rPr>
+          <w:rFonts w:eastAsiaTheme="minorEastAsia"/>
+          <w:lang w:val="ru-RU"/>
+        </w:rPr>
+        <w:t>по формуле:</w:t>
+      </w:r>
+    </w:p>
+    <w:p>
+      <w:pPr>
+        <w:ind w:firstLine="0"/>
+        <w:rPr>
           <w:lang w:val="en-US"/>
         </w:rPr>
       </w:pPr>
@@ -1523,842 +1585,21 @@
               <w:rFonts w:ascii="Cambria Math" w:hAnsi="Cambria Math"/>
               <w:lang w:val="ru-RU"/>
             </w:rPr>
-            <m:t>z</m:t>
+            <m:t>=ДИСП(</m:t>
           </m:r>
           <m:r>
             <w:rPr>
               <w:rFonts w:ascii="Cambria Math" w:hAnsi="Cambria Math"/>
               <w:lang w:val="en-US"/>
             </w:rPr>
-            <m:t>=</m:t>
-          </m:r>
-          <m:f>
-            <m:fPr>
-              <m:ctrlPr>
-                <w:rPr>
-                  <w:rFonts w:ascii="Cambria Math" w:hAnsi="Cambria Math"/>
-                  <w:i/>
-                  <w:lang w:val="en-US"/>
-                </w:rPr>
-              </m:ctrlPr>
-            </m:fPr>
-            <m:num>
-              <m:sSub>
-                <m:sSubPr>
-                  <m:ctrlPr>
-                    <w:rPr>
-                      <w:rFonts w:ascii="Cambria Math" w:hAnsi="Cambria Math"/>
-                      <w:i/>
-                      <w:lang w:val="en-US"/>
-                    </w:rPr>
-                  </m:ctrlPr>
-                </m:sSubPr>
-                <m:e>
-                  <m:r>
-                    <w:rPr>
-                      <w:rFonts w:ascii="Cambria Math" w:hAnsi="Cambria Math"/>
-                      <w:lang w:val="en-US"/>
-                    </w:rPr>
-                    <m:t>m</m:t>
-                  </m:r>
-                </m:e>
-                <m:sub>
-                  <m:r>
-                    <w:rPr>
-                      <w:rFonts w:ascii="Cambria Math" w:hAnsi="Cambria Math"/>
-                      <w:lang w:val="en-US"/>
-                    </w:rPr>
-                    <m:t>1</m:t>
-                  </m:r>
-                </m:sub>
-              </m:sSub>
-              <m:r>
-                <w:rPr>
-                  <w:rFonts w:ascii="Cambria Math" w:hAnsi="Cambria Math"/>
-                  <w:lang w:val="en-US"/>
-                </w:rPr>
-                <m:t>-</m:t>
-              </m:r>
-              <m:sSub>
-                <m:sSubPr>
-                  <m:ctrlPr>
-                    <w:rPr>
-                      <w:rFonts w:ascii="Cambria Math" w:hAnsi="Cambria Math"/>
-                      <w:i/>
-                      <w:lang w:val="en-US"/>
-                    </w:rPr>
-                  </m:ctrlPr>
-                </m:sSubPr>
-                <m:e>
-                  <m:r>
-                    <w:rPr>
-                      <w:rFonts w:ascii="Cambria Math" w:hAnsi="Cambria Math"/>
-                      <w:lang w:val="en-US"/>
-                    </w:rPr>
-                    <m:t>m</m:t>
-                  </m:r>
-                </m:e>
-                <m:sub>
-                  <m:r>
-                    <w:rPr>
-                      <w:rFonts w:ascii="Cambria Math" w:hAnsi="Cambria Math"/>
-                      <w:lang w:val="en-US"/>
-                    </w:rPr>
-                    <m:t>2</m:t>
-                  </m:r>
-                </m:sub>
-              </m:sSub>
-            </m:num>
-            <m:den>
-              <m:rad>
-                <m:radPr>
-                  <m:degHide m:val="1"/>
-                  <m:ctrlPr>
-                    <w:rPr>
-                      <w:rFonts w:ascii="Cambria Math" w:hAnsi="Cambria Math"/>
-                      <w:i/>
-                      <w:lang w:val="en-US"/>
-                    </w:rPr>
-                  </m:ctrlPr>
-                </m:radPr>
-                <m:deg/>
-                <m:e>
-                  <m:f>
-                    <m:fPr>
-                      <m:ctrlPr>
-                        <w:rPr>
-                          <w:rFonts w:ascii="Cambria Math" w:hAnsi="Cambria Math"/>
-                          <w:i/>
-                          <w:lang w:val="en-US"/>
-                        </w:rPr>
-                      </m:ctrlPr>
-                    </m:fPr>
-                    <m:num>
-                      <m:d>
-                        <m:dPr>
-                          <m:ctrlPr>
-                            <w:rPr>
-                              <w:rFonts w:ascii="Cambria Math" w:hAnsi="Cambria Math"/>
-                              <w:i/>
-                              <w:lang w:val="en-US"/>
-                            </w:rPr>
-                          </m:ctrlPr>
-                        </m:dPr>
-                        <m:e>
-                          <m:sSub>
-                            <m:sSubPr>
-                              <m:ctrlPr>
-                                <w:rPr>
-                                  <w:rFonts w:ascii="Cambria Math" w:hAnsi="Cambria Math"/>
-                                  <w:i/>
-                                  <w:lang w:val="en-US"/>
-                                </w:rPr>
-                              </m:ctrlPr>
-                            </m:sSubPr>
-                            <m:e>
-                              <m:r>
-                                <w:rPr>
-                                  <w:rFonts w:ascii="Cambria Math" w:hAnsi="Cambria Math"/>
-                                  <w:lang w:val="en-US"/>
-                                </w:rPr>
-                                <m:t>n</m:t>
-                              </m:r>
-                            </m:e>
-                            <m:sub>
-                              <m:r>
-                                <w:rPr>
-                                  <w:rFonts w:ascii="Cambria Math" w:hAnsi="Cambria Math"/>
-                                  <w:lang w:val="en-US"/>
-                                </w:rPr>
-                                <m:t>1</m:t>
-                              </m:r>
-                            </m:sub>
-                          </m:sSub>
-                          <m:r>
-                            <w:rPr>
-                              <w:rFonts w:ascii="Cambria Math" w:hAnsi="Cambria Math"/>
-                              <w:lang w:val="en-US"/>
-                            </w:rPr>
-                            <m:t>-1</m:t>
-                          </m:r>
-                          <m:ctrlPr>
-                            <w:rPr>
-                              <w:rFonts w:ascii="Cambria Math" w:hAnsi="Cambria Math"/>
-                              <w:i/>
-                              <w:lang w:val="ru-RU"/>
-                            </w:rPr>
-                          </m:ctrlPr>
-                        </m:e>
-                      </m:d>
-                      <m:r>
-                        <w:rPr>
-                          <w:rFonts w:ascii="Cambria Math" w:hAnsi="Cambria Math"/>
-                          <w:lang w:val="en-US"/>
-                        </w:rPr>
-                        <m:t>*</m:t>
-                      </m:r>
-                      <m:sSup>
-                        <m:sSupPr>
-                          <m:ctrlPr>
-                            <w:rPr>
-                              <w:rFonts w:ascii="Cambria Math" w:hAnsi="Cambria Math"/>
-                              <w:i/>
-                              <w:lang w:val="en-US"/>
-                            </w:rPr>
-                          </m:ctrlPr>
-                        </m:sSupPr>
-                        <m:e>
-                          <m:sSub>
-                            <m:sSubPr>
-                              <m:ctrlPr>
-                                <w:rPr>
-                                  <w:rFonts w:ascii="Cambria Math" w:hAnsi="Cambria Math"/>
-                                  <w:i/>
-                                  <w:lang w:val="en-US"/>
-                                </w:rPr>
-                              </m:ctrlPr>
-                            </m:sSubPr>
-                            <m:e>
-                              <m:r>
-                                <w:rPr>
-                                  <w:rFonts w:ascii="Cambria Math" w:hAnsi="Cambria Math"/>
-                                  <w:lang w:val="en-US"/>
-                                </w:rPr>
-                                <m:t>s</m:t>
-                              </m:r>
-                            </m:e>
-                            <m:sub>
-                              <m:r>
-                                <w:rPr>
-                                  <w:rFonts w:ascii="Cambria Math" w:hAnsi="Cambria Math"/>
-                                  <w:lang w:val="en-US"/>
-                                </w:rPr>
-                                <m:t>1</m:t>
-                              </m:r>
-                            </m:sub>
-                          </m:sSub>
-                        </m:e>
-                        <m:sup>
-                          <m:r>
-                            <w:rPr>
-                              <w:rFonts w:ascii="Cambria Math" w:hAnsi="Cambria Math"/>
-                              <w:lang w:val="en-US"/>
-                            </w:rPr>
-                            <m:t>2</m:t>
-                          </m:r>
-                        </m:sup>
-                      </m:sSup>
-                      <m:r>
-                        <w:rPr>
-                          <w:rFonts w:ascii="Cambria Math" w:hAnsi="Cambria Math"/>
-                          <w:lang w:val="en-US"/>
-                        </w:rPr>
-                        <m:t>+</m:t>
-                      </m:r>
-                      <m:d>
-                        <m:dPr>
-                          <m:ctrlPr>
-                            <w:rPr>
-                              <w:rFonts w:ascii="Cambria Math" w:hAnsi="Cambria Math"/>
-                              <w:i/>
-                              <w:lang w:val="en-US"/>
-                            </w:rPr>
-                          </m:ctrlPr>
-                        </m:dPr>
-                        <m:e>
-                          <m:sSub>
-                            <m:sSubPr>
-                              <m:ctrlPr>
-                                <w:rPr>
-                                  <w:rFonts w:ascii="Cambria Math" w:hAnsi="Cambria Math"/>
-                                  <w:i/>
-                                  <w:lang w:val="en-US"/>
-                                </w:rPr>
-                              </m:ctrlPr>
-                            </m:sSubPr>
-                            <m:e>
-                              <m:r>
-                                <w:rPr>
-                                  <w:rFonts w:ascii="Cambria Math" w:hAnsi="Cambria Math"/>
-                                  <w:lang w:val="en-US"/>
-                                </w:rPr>
-                                <m:t>n</m:t>
-                              </m:r>
-                            </m:e>
-                            <m:sub>
-                              <m:r>
-                                <w:rPr>
-                                  <w:rFonts w:ascii="Cambria Math" w:hAnsi="Cambria Math"/>
-                                  <w:lang w:val="en-US"/>
-                                </w:rPr>
-                                <m:t>2</m:t>
-                              </m:r>
-                            </m:sub>
-                          </m:sSub>
-                          <m:r>
-                            <w:rPr>
-                              <w:rFonts w:ascii="Cambria Math" w:hAnsi="Cambria Math"/>
-                              <w:lang w:val="en-US"/>
-                            </w:rPr>
-                            <m:t>-1</m:t>
-                          </m:r>
-                        </m:e>
-                      </m:d>
-                      <m:r>
-                        <w:rPr>
-                          <w:rFonts w:ascii="Cambria Math" w:hAnsi="Cambria Math"/>
-                          <w:lang w:val="en-US"/>
-                        </w:rPr>
-                        <m:t>*</m:t>
-                      </m:r>
-                      <m:sSup>
-                        <m:sSupPr>
-                          <m:ctrlPr>
-                            <w:rPr>
-                              <w:rFonts w:ascii="Cambria Math" w:hAnsi="Cambria Math"/>
-                              <w:i/>
-                              <w:lang w:val="en-US"/>
-                            </w:rPr>
-                          </m:ctrlPr>
-                        </m:sSupPr>
-                        <m:e>
-                          <m:sSub>
-                            <m:sSubPr>
-                              <m:ctrlPr>
-                                <w:rPr>
-                                  <w:rFonts w:ascii="Cambria Math" w:hAnsi="Cambria Math"/>
-                                  <w:i/>
-                                  <w:lang w:val="en-US"/>
-                                </w:rPr>
-                              </m:ctrlPr>
-                            </m:sSubPr>
-                            <m:e>
-                              <m:r>
-                                <w:rPr>
-                                  <w:rFonts w:ascii="Cambria Math" w:hAnsi="Cambria Math"/>
-                                  <w:lang w:val="en-US"/>
-                                </w:rPr>
-                                <m:t>s</m:t>
-                              </m:r>
-                            </m:e>
-                            <m:sub>
-                              <m:r>
-                                <w:rPr>
-                                  <w:rFonts w:ascii="Cambria Math" w:hAnsi="Cambria Math"/>
-                                  <w:lang w:val="en-US"/>
-                                </w:rPr>
-                                <m:t>2</m:t>
-                              </m:r>
-                            </m:sub>
-                          </m:sSub>
-                        </m:e>
-                        <m:sup>
-                          <m:r>
-                            <w:rPr>
-                              <w:rFonts w:ascii="Cambria Math" w:hAnsi="Cambria Math"/>
-                              <w:lang w:val="en-US"/>
-                            </w:rPr>
-                            <m:t>2</m:t>
-                          </m:r>
-                        </m:sup>
-                      </m:sSup>
-                    </m:num>
-                    <m:den>
-                      <m:sSub>
-                        <m:sSubPr>
-                          <m:ctrlPr>
-                            <w:rPr>
-                              <w:rFonts w:ascii="Cambria Math" w:hAnsi="Cambria Math"/>
-                              <w:i/>
-                              <w:lang w:val="en-US"/>
-                            </w:rPr>
-                          </m:ctrlPr>
-                        </m:sSubPr>
-                        <m:e>
-                          <m:r>
-                            <w:rPr>
-                              <w:rFonts w:ascii="Cambria Math" w:hAnsi="Cambria Math"/>
-                              <w:lang w:val="en-US"/>
-                            </w:rPr>
-                            <m:t>n</m:t>
-                          </m:r>
-                        </m:e>
-                        <m:sub>
-                          <m:r>
-                            <w:rPr>
-                              <w:rFonts w:ascii="Cambria Math" w:hAnsi="Cambria Math"/>
-                              <w:lang w:val="en-US"/>
-                            </w:rPr>
-                            <m:t>1</m:t>
-                          </m:r>
-                        </m:sub>
-                      </m:sSub>
-                      <m:r>
-                        <w:rPr>
-                          <w:rFonts w:ascii="Cambria Math" w:hAnsi="Cambria Math"/>
-                          <w:lang w:val="en-US"/>
-                        </w:rPr>
-                        <m:t>+</m:t>
-                      </m:r>
-                      <m:sSub>
-                        <m:sSubPr>
-                          <m:ctrlPr>
-                            <w:rPr>
-                              <w:rFonts w:ascii="Cambria Math" w:hAnsi="Cambria Math"/>
-                              <w:i/>
-                              <w:lang w:val="en-US"/>
-                            </w:rPr>
-                          </m:ctrlPr>
-                        </m:sSubPr>
-                        <m:e>
-                          <m:r>
-                            <w:rPr>
-                              <w:rFonts w:ascii="Cambria Math" w:hAnsi="Cambria Math"/>
-                              <w:lang w:val="en-US"/>
-                            </w:rPr>
-                            <m:t>n</m:t>
-                          </m:r>
-                        </m:e>
-                        <m:sub>
-                          <m:r>
-                            <w:rPr>
-                              <w:rFonts w:ascii="Cambria Math" w:hAnsi="Cambria Math"/>
-                              <w:lang w:val="en-US"/>
-                            </w:rPr>
-                            <m:t>2</m:t>
-                          </m:r>
-                        </m:sub>
-                      </m:sSub>
-                      <m:r>
-                        <w:rPr>
-                          <w:rFonts w:ascii="Cambria Math" w:hAnsi="Cambria Math"/>
-                          <w:lang w:val="en-US"/>
-                        </w:rPr>
-                        <m:t>-2</m:t>
-                      </m:r>
-                    </m:den>
-                  </m:f>
-                </m:e>
-              </m:rad>
-            </m:den>
-          </m:f>
-          <m:r>
-            <w:rPr>
-              <w:rFonts w:ascii="Cambria Math" w:eastAsiaTheme="minorEastAsia" w:hAnsi="Cambria Math"/>
-              <w:lang w:val="en-US"/>
-            </w:rPr>
-            <m:t>*</m:t>
-          </m:r>
-          <m:rad>
-            <m:radPr>
-              <m:degHide m:val="1"/>
-              <m:ctrlPr>
-                <w:rPr>
-                  <w:rFonts w:ascii="Cambria Math" w:hAnsi="Cambria Math"/>
-                  <w:i/>
-                  <w:lang w:val="en-US"/>
-                </w:rPr>
-              </m:ctrlPr>
-            </m:radPr>
-            <m:deg/>
-            <m:e>
-              <m:f>
-                <m:fPr>
-                  <m:ctrlPr>
-                    <w:rPr>
-                      <w:rFonts w:ascii="Cambria Math" w:hAnsi="Cambria Math"/>
-                      <w:i/>
-                      <w:lang w:val="en-US"/>
-                    </w:rPr>
-                  </m:ctrlPr>
-                </m:fPr>
-                <m:num>
-                  <m:r>
-                    <w:rPr>
-                      <w:rFonts w:ascii="Cambria Math" w:hAnsi="Cambria Math"/>
-                      <w:lang w:val="en-US"/>
-                    </w:rPr>
-                    <m:t>1</m:t>
-                  </m:r>
-                </m:num>
-                <m:den>
-                  <m:sSub>
-                    <m:sSubPr>
-                      <m:ctrlPr>
-                        <w:rPr>
-                          <w:rFonts w:ascii="Cambria Math" w:hAnsi="Cambria Math"/>
-                          <w:i/>
-                          <w:lang w:val="en-US"/>
-                        </w:rPr>
-                      </m:ctrlPr>
-                    </m:sSubPr>
-                    <m:e>
-                      <m:r>
-                        <w:rPr>
-                          <w:rFonts w:ascii="Cambria Math" w:hAnsi="Cambria Math"/>
-                          <w:lang w:val="en-US"/>
-                        </w:rPr>
-                        <m:t>n</m:t>
-                      </m:r>
-                    </m:e>
-                    <m:sub>
-                      <m:r>
-                        <w:rPr>
-                          <w:rFonts w:ascii="Cambria Math" w:hAnsi="Cambria Math"/>
-                          <w:lang w:val="en-US"/>
-                        </w:rPr>
-                        <m:t>1</m:t>
-                      </m:r>
-                    </m:sub>
-                  </m:sSub>
-                </m:den>
-              </m:f>
-              <m:r>
-                <w:rPr>
-                  <w:rFonts w:ascii="Cambria Math" w:hAnsi="Cambria Math"/>
-                  <w:lang w:val="en-US"/>
-                </w:rPr>
-                <m:t>+</m:t>
-              </m:r>
-              <m:f>
-                <m:fPr>
-                  <m:ctrlPr>
-                    <w:rPr>
-                      <w:rFonts w:ascii="Cambria Math" w:hAnsi="Cambria Math"/>
-                      <w:i/>
-                      <w:lang w:val="en-US"/>
-                    </w:rPr>
-                  </m:ctrlPr>
-                </m:fPr>
-                <m:num>
-                  <m:r>
-                    <w:rPr>
-                      <w:rFonts w:ascii="Cambria Math" w:hAnsi="Cambria Math"/>
-                      <w:lang w:val="en-US"/>
-                    </w:rPr>
-                    <m:t>1</m:t>
-                  </m:r>
-                </m:num>
-                <m:den>
-                  <m:sSub>
-                    <m:sSubPr>
-                      <m:ctrlPr>
-                        <w:rPr>
-                          <w:rFonts w:ascii="Cambria Math" w:hAnsi="Cambria Math"/>
-                          <w:i/>
-                          <w:lang w:val="en-US"/>
-                        </w:rPr>
-                      </m:ctrlPr>
-                    </m:sSubPr>
-                    <m:e>
-                      <m:r>
-                        <w:rPr>
-                          <w:rFonts w:ascii="Cambria Math" w:hAnsi="Cambria Math"/>
-                          <w:lang w:val="en-US"/>
-                        </w:rPr>
-                        <m:t>n</m:t>
-                      </m:r>
-                    </m:e>
-                    <m:sub>
-                      <m:r>
-                        <w:rPr>
-                          <w:rFonts w:ascii="Cambria Math" w:hAnsi="Cambria Math"/>
-                          <w:lang w:val="en-US"/>
-                        </w:rPr>
-                        <m:t>2</m:t>
-                      </m:r>
-                    </m:sub>
-                  </m:sSub>
-                </m:den>
-              </m:f>
-            </m:e>
-          </m:rad>
-        </m:oMath>
-      </m:oMathPara>
-    </w:p>
-    <w:p>
-      <w:pPr>
-        <w:ind w:firstLine="0"/>
-        <w:rPr>
-          <w:rFonts w:eastAsiaTheme="minorEastAsia"/>
-          <w:lang w:val="ru-RU"/>
-        </w:rPr>
-      </w:pPr>
-      <w:r>
-        <w:rPr>
-          <w:rFonts w:eastAsiaTheme="minorEastAsia"/>
-          <w:lang w:val="ru-RU"/>
-        </w:rPr>
-        <w:t xml:space="preserve">где, </w:t>
-      </w:r>
-      <m:oMath>
-        <m:r>
-          <w:rPr>
-            <w:rFonts w:ascii="Cambria Math" w:eastAsiaTheme="minorEastAsia" w:hAnsi="Cambria Math"/>
-            <w:lang w:val="en-US"/>
-          </w:rPr>
-          <m:t>m</m:t>
-        </m:r>
-        <m:r>
-          <w:rPr>
-            <w:rFonts w:ascii="Cambria Math" w:eastAsiaTheme="minorEastAsia" w:hAnsi="Cambria Math"/>
-            <w:lang w:val="ru-RU"/>
-          </w:rPr>
-          <m:t>1</m:t>
-        </m:r>
-      </m:oMath>
-      <w:r>
-        <w:rPr>
-          <w:rFonts w:eastAsiaTheme="minorEastAsia"/>
-          <w:lang w:val="ru-RU"/>
-        </w:rPr>
-        <w:t xml:space="preserve">, </w:t>
-      </w:r>
-      <m:oMath>
-        <m:r>
-          <w:rPr>
-            <w:rFonts w:ascii="Cambria Math" w:eastAsiaTheme="minorEastAsia" w:hAnsi="Cambria Math"/>
-            <w:lang w:val="en-US"/>
-          </w:rPr>
-          <m:t>m</m:t>
-        </m:r>
-        <m:r>
-          <w:rPr>
-            <w:rFonts w:ascii="Cambria Math" w:eastAsiaTheme="minorEastAsia" w:hAnsi="Cambria Math"/>
-            <w:lang w:val="ru-RU"/>
-          </w:rPr>
-          <m:t>2</m:t>
-        </m:r>
-      </m:oMath>
-      <w:r>
-        <w:rPr>
-          <w:rFonts w:eastAsiaTheme="minorEastAsia"/>
-          <w:lang w:val="ru-RU"/>
-        </w:rPr>
-        <w:t xml:space="preserve"> – </w:t>
-      </w:r>
-      <w:r>
-        <w:rPr>
-          <w:rFonts w:eastAsiaTheme="minorEastAsia"/>
-          <w:lang w:val="ru-RU"/>
-        </w:rPr>
-        <w:t>средние для выборок</w:t>
-      </w:r>
-      <w:r>
-        <w:rPr>
-          <w:rFonts w:eastAsiaTheme="minorEastAsia"/>
-          <w:lang w:val="ru-RU"/>
-        </w:rPr>
-        <w:t xml:space="preserve">, </w:t>
-      </w:r>
-      <m:oMath>
-        <m:r>
-          <w:rPr>
-            <w:rFonts w:ascii="Cambria Math" w:eastAsiaTheme="minorEastAsia" w:hAnsi="Cambria Math"/>
-            <w:lang w:val="en-US"/>
-          </w:rPr>
-          <m:t>n</m:t>
-        </m:r>
-        <m:r>
-          <w:rPr>
-            <w:rFonts w:ascii="Cambria Math" w:eastAsiaTheme="minorEastAsia" w:hAnsi="Cambria Math"/>
-            <w:lang w:val="ru-RU"/>
-          </w:rPr>
-          <m:t>1</m:t>
-        </m:r>
-      </m:oMath>
-      <w:r>
-        <w:rPr>
-          <w:rFonts w:eastAsiaTheme="minorEastAsia"/>
-          <w:lang w:val="ru-RU"/>
-        </w:rPr>
-        <w:t xml:space="preserve">, </w:t>
-      </w:r>
-      <m:oMath>
-        <m:r>
-          <w:rPr>
-            <w:rFonts w:ascii="Cambria Math" w:eastAsiaTheme="minorEastAsia" w:hAnsi="Cambria Math"/>
-            <w:lang w:val="en-US"/>
-          </w:rPr>
-          <m:t>n</m:t>
-        </m:r>
-        <m:r>
-          <w:rPr>
-            <w:rFonts w:ascii="Cambria Math" w:eastAsiaTheme="minorEastAsia" w:hAnsi="Cambria Math"/>
-            <w:lang w:val="ru-RU"/>
-          </w:rPr>
-          <m:t>2</m:t>
-        </m:r>
-      </m:oMath>
-      <w:r>
-        <w:rPr>
-          <w:rFonts w:eastAsiaTheme="minorEastAsia"/>
-          <w:lang w:val="ru-RU"/>
-        </w:rPr>
-        <w:t xml:space="preserve"> </w:t>
-      </w:r>
-      <w:r>
-        <w:rPr>
-          <w:rFonts w:eastAsiaTheme="minorEastAsia"/>
-          <w:lang w:val="ru-RU"/>
-        </w:rPr>
-        <w:t>–</w:t>
-      </w:r>
-      <w:r>
-        <w:rPr>
-          <w:rFonts w:eastAsiaTheme="minorEastAsia"/>
-          <w:lang w:val="ru-RU"/>
-        </w:rPr>
-        <w:t xml:space="preserve"> </w:t>
-      </w:r>
-      <w:r>
-        <w:rPr>
-          <w:rFonts w:eastAsiaTheme="minorEastAsia"/>
-          <w:lang w:val="ru-RU"/>
-        </w:rPr>
-        <w:t xml:space="preserve">количество элементов выборок, </w:t>
-      </w:r>
-      <m:oMath>
-        <m:r>
-          <w:rPr>
-            <w:rFonts w:ascii="Cambria Math" w:eastAsiaTheme="minorEastAsia" w:hAnsi="Cambria Math"/>
-            <w:lang w:val="en-US"/>
-          </w:rPr>
-          <m:t>s</m:t>
-        </m:r>
-        <m:r>
-          <w:rPr>
-            <w:rFonts w:ascii="Cambria Math" w:eastAsiaTheme="minorEastAsia" w:hAnsi="Cambria Math"/>
-            <w:lang w:val="ru-RU"/>
-          </w:rPr>
-          <m:t>1</m:t>
-        </m:r>
-      </m:oMath>
-      <w:r>
-        <w:rPr>
-          <w:rFonts w:eastAsiaTheme="minorEastAsia"/>
-          <w:lang w:val="ru-RU"/>
-        </w:rPr>
-        <w:t xml:space="preserve">, </w:t>
-      </w:r>
-      <m:oMath>
-        <m:r>
-          <w:rPr>
-            <w:rFonts w:ascii="Cambria Math" w:eastAsiaTheme="minorEastAsia" w:hAnsi="Cambria Math"/>
-            <w:lang w:val="en-US"/>
-          </w:rPr>
-          <m:t>s</m:t>
-        </m:r>
-        <m:r>
-          <w:rPr>
-            <w:rFonts w:ascii="Cambria Math" w:eastAsiaTheme="minorEastAsia" w:hAnsi="Cambria Math"/>
-            <w:lang w:val="ru-RU"/>
-          </w:rPr>
-          <m:t>2</m:t>
-        </m:r>
-      </m:oMath>
-      <w:r>
-        <w:rPr>
-          <w:rFonts w:eastAsiaTheme="minorEastAsia"/>
-          <w:lang w:val="ru-RU"/>
-        </w:rPr>
-        <w:t xml:space="preserve"> </w:t>
-      </w:r>
-      <w:r>
-        <w:rPr>
-          <w:rFonts w:eastAsiaTheme="minorEastAsia"/>
-          <w:lang w:val="ru-RU"/>
-        </w:rPr>
-        <w:t>–</w:t>
-      </w:r>
-      <w:r>
-        <w:rPr>
-          <w:rFonts w:eastAsiaTheme="minorEastAsia"/>
-          <w:lang w:val="ru-RU"/>
-        </w:rPr>
-        <w:t xml:space="preserve"> </w:t>
-      </w:r>
-      <w:r>
-        <w:rPr>
-          <w:rFonts w:eastAsiaTheme="minorEastAsia"/>
-          <w:lang w:val="ru-RU"/>
-        </w:rPr>
-        <w:t>стандартное отклонение выборок</w:t>
-      </w:r>
-      <w:r>
-        <w:rPr>
-          <w:rFonts w:eastAsiaTheme="minorEastAsia"/>
-          <w:lang w:val="ru-RU"/>
-        </w:rPr>
-        <w:t>.</w:t>
-      </w:r>
-    </w:p>
-    <w:p>
-      <w:pPr>
-        <w:ind w:firstLine="0"/>
-        <w:rPr>
-          <w:rFonts w:eastAsiaTheme="minorEastAsia"/>
-          <w:lang w:val="ru-RU"/>
-        </w:rPr>
-      </w:pPr>
-      <w:r>
-        <w:rPr>
-          <w:rFonts w:eastAsiaTheme="minorEastAsia"/>
-          <w:lang w:val="ru-RU"/>
-        </w:rPr>
-        <w:t xml:space="preserve">Доверительный интервал </w:t>
-      </w:r>
-      <w:r>
-        <w:rPr>
-          <w:rFonts w:eastAsiaTheme="minorEastAsia"/>
-          <w:lang w:val="en-US"/>
-        </w:rPr>
-        <w:t>p</w:t>
-      </w:r>
-      <w:r>
-        <w:rPr>
-          <w:rFonts w:eastAsiaTheme="minorEastAsia"/>
-          <w:lang w:val="ru-RU"/>
-        </w:rPr>
-        <w:t xml:space="preserve"> </w:t>
-      </w:r>
-      <w:r>
-        <w:rPr>
-          <w:rFonts w:eastAsiaTheme="minorEastAsia"/>
-          <w:lang w:val="ru-RU"/>
-        </w:rPr>
-        <w:t>вычислен по формуле:</w:t>
-      </w:r>
-    </w:p>
-    <w:p>
-      <w:pPr>
-        <w:ind w:firstLine="0"/>
-        <w:rPr>
-          <w:lang w:val="ru-RU"/>
-        </w:rPr>
-      </w:pPr>
-      <m:oMathPara>
-        <m:oMath>
-          <m:r>
-            <w:rPr>
-              <w:rFonts w:ascii="Cambria Math" w:hAnsi="Cambria Math"/>
-              <w:lang w:val="ru-RU"/>
-            </w:rPr>
-            <m:t>=НОРМ.СТ.РАСП(</m:t>
-          </m:r>
-          <m:r>
-            <w:rPr>
-              <w:rFonts w:ascii="Cambria Math" w:hAnsi="Cambria Math"/>
-              <w:lang w:val="en-US"/>
-            </w:rPr>
-            <m:t>z</m:t>
+            <m:t>д</m:t>
           </m:r>
           <m:r>
             <w:rPr>
               <w:rFonts w:ascii="Cambria Math" w:hAnsi="Cambria Math"/>
               <w:lang w:val="ru-RU"/>
             </w:rPr>
-            <m:t>;ЛОЖЬ)</m:t>
+            <m:t>иапазон)</m:t>
           </m:r>
         </m:oMath>
       </m:oMathPara>
@@ -2473,10 +1714,10 @@
           <w:lang w:val="en-US" w:eastAsia="ru-RU"/>
         </w:rPr>
         <w:drawing>
-          <wp:inline distT="0" distB="0" distL="0" distR="0" wp14:anchorId="13889E4F" wp14:editId="2D581507">
-            <wp:extent cx="3898900" cy="1028700"/>
+          <wp:inline distT="0" distB="0" distL="0" distR="0" wp14:anchorId="09D4F7D6" wp14:editId="5C5B482D">
+            <wp:extent cx="4521200" cy="2057400"/>
             <wp:effectExtent l="0" t="0" r="0" b="0"/>
-            <wp:docPr id="5066739" name="Рисунок 1"/>
+            <wp:docPr id="1393345168" name="Рисунок 1"/>
             <wp:cNvGraphicFramePr>
               <a:graphicFrameLocks xmlns:a="http://schemas.openxmlformats.org/drawingml/2006/main" noChangeAspect="1"/>
             </wp:cNvGraphicFramePr>
@@ -2484,7 +1725,7 @@
               <a:graphicData uri="http://schemas.openxmlformats.org/drawingml/2006/picture">
                 <pic:pic xmlns:pic="http://schemas.openxmlformats.org/drawingml/2006/picture">
                   <pic:nvPicPr>
-                    <pic:cNvPr id="5066739" name=""/>
+                    <pic:cNvPr id="1393345168" name=""/>
                     <pic:cNvPicPr/>
                   </pic:nvPicPr>
                   <pic:blipFill>
@@ -2496,7 +1737,7 @@
                   <pic:spPr>
                     <a:xfrm>
                       <a:off x="0" y="0"/>
-                      <a:ext cx="3898900" cy="1028700"/>
+                      <a:ext cx="4521200" cy="2057400"/>
                     </a:xfrm>
                     <a:prstGeom prst="rect">
                       <a:avLst/>
@@ -2516,25 +1757,53 @@
           <w:lang w:val="ru-RU"/>
         </w:rPr>
       </w:pPr>
-    </w:p>
-    <w:p>
-      <w:pPr>
-        <w:ind w:left="360" w:firstLine="0"/>
-        <w:rPr>
-          <w:lang w:val="ru-RU"/>
-        </w:rPr>
-      </w:pPr>
       <w:r>
         <w:rPr>
           <w:lang w:val="en-US"/>
         </w:rPr>
-        <w:t>P</w:t>
-      </w:r>
-      <w:r>
-        <w:rPr>
-          <w:lang w:val="ru-RU"/>
-        </w:rPr>
-        <w:t xml:space="preserve"> &lt; 0.05 </w:t>
+        <w:t>|</w:t>
+      </w:r>
+      <w:r>
+        <w:rPr>
+          <w:lang w:val="en-US"/>
+        </w:rPr>
+        <w:t>-0.629</w:t>
+      </w:r>
+      <w:r>
+        <w:rPr>
+          <w:lang w:val="en-US"/>
+        </w:rPr>
+        <w:t>|</w:t>
+      </w:r>
+      <w:r>
+        <w:rPr>
+          <w:lang w:val="ru-RU"/>
+        </w:rPr>
+        <w:t xml:space="preserve"> &lt; </w:t>
+      </w:r>
+      <w:r>
+        <w:rPr>
+          <w:lang w:val="en-US"/>
+        </w:rPr>
+        <w:t>|</w:t>
+      </w:r>
+      <w:r>
+        <w:rPr>
+          <w:lang w:val="en-US"/>
+        </w:rPr>
+        <w:t>1.959</w:t>
+      </w:r>
+      <w:r>
+        <w:rPr>
+          <w:lang w:val="en-US"/>
+        </w:rPr>
+        <w:t>|</w:t>
+      </w:r>
+      <w:r>
+        <w:rPr>
+          <w:lang w:val="ru-RU"/>
+        </w:rPr>
+        <w:t xml:space="preserve"> </w:t>
       </w:r>
       <w:r>
         <w:rPr>
@@ -2563,7 +1832,23 @@
         <w:rPr>
           <w:lang w:val="ru-RU"/>
         </w:rPr>
-        <w:t>статистически значима</w:t>
+        <w:t>не отклоняется</w:t>
+      </w:r>
+    </w:p>
+    <w:p>
+      <w:pPr>
+        <w:spacing w:after="160" w:line="278" w:lineRule="auto"/>
+        <w:ind w:firstLine="0"/>
+        <w:jc w:val="left"/>
+        <w:rPr>
+          <w:lang w:val="ru-RU"/>
+        </w:rPr>
+      </w:pPr>
+      <w:r>
+        <w:rPr>
+          <w:lang w:val="ru-RU"/>
+        </w:rPr>
+        <w:br w:type="page"/>
       </w:r>
     </w:p>
     <w:p>
@@ -2581,6 +1866,7 @@
         <w:rPr>
           <w:lang w:val="ru-RU"/>
         </w:rPr>
+        <w:lastRenderedPageBreak/>
         <w:t>Среди редко играющих доля учеников разных полов одинакова</w:t>
       </w:r>
     </w:p>
@@ -2597,7 +1883,6 @@
           <w:iCs/>
           <w:lang w:val="en-US"/>
         </w:rPr>
-        <w:lastRenderedPageBreak/>
         <w:t>H</w:t>
       </w:r>
       <w:r>
@@ -2689,10 +1974,10 @@
           <w:lang w:val="ru-RU"/>
         </w:rPr>
         <w:drawing>
-          <wp:inline distT="0" distB="0" distL="0" distR="0" wp14:anchorId="7303346A" wp14:editId="30CFF745">
-            <wp:extent cx="3898900" cy="1028700"/>
+          <wp:inline distT="0" distB="0" distL="0" distR="0" wp14:anchorId="69D50862" wp14:editId="63B0B5ED">
+            <wp:extent cx="4599636" cy="2519464"/>
             <wp:effectExtent l="0" t="0" r="0" b="0"/>
-            <wp:docPr id="1836815948" name="Рисунок 1"/>
+            <wp:docPr id="1713834684" name="Рисунок 1"/>
             <wp:cNvGraphicFramePr>
               <a:graphicFrameLocks xmlns:a="http://schemas.openxmlformats.org/drawingml/2006/main" noChangeAspect="1"/>
             </wp:cNvGraphicFramePr>
@@ -2700,7 +1985,7 @@
               <a:graphicData uri="http://schemas.openxmlformats.org/drawingml/2006/picture">
                 <pic:pic xmlns:pic="http://schemas.openxmlformats.org/drawingml/2006/picture">
                   <pic:nvPicPr>
-                    <pic:cNvPr id="1836815948" name=""/>
+                    <pic:cNvPr id="1713834684" name=""/>
                     <pic:cNvPicPr/>
                   </pic:nvPicPr>
                   <pic:blipFill>
@@ -2712,7 +1997,7 @@
                   <pic:spPr>
                     <a:xfrm>
                       <a:off x="0" y="0"/>
-                      <a:ext cx="3898900" cy="1028700"/>
+                      <a:ext cx="4620717" cy="2531011"/>
                     </a:xfrm>
                     <a:prstGeom prst="rect">
                       <a:avLst/>
@@ -2729,20 +2014,44 @@
       <w:pPr>
         <w:ind w:left="360" w:firstLine="0"/>
         <w:rPr>
+          <w:lang w:val="ru-RU"/>
+        </w:rPr>
+      </w:pPr>
+      <w:r>
+        <w:rPr>
           <w:lang w:val="en-US"/>
         </w:rPr>
-      </w:pPr>
+        <w:t>|-7.657|</w:t>
+      </w:r>
+      <w:r>
+        <w:rPr>
+          <w:lang w:val="ru-RU"/>
+        </w:rPr>
+        <w:t xml:space="preserve"> </w:t>
+      </w:r>
       <w:r>
         <w:rPr>
           <w:lang w:val="en-US"/>
         </w:rPr>
-        <w:t>P</w:t>
-      </w:r>
-      <w:r>
-        <w:rPr>
-          <w:lang w:val="ru-RU"/>
-        </w:rPr>
-        <w:t xml:space="preserve"> &lt; 0.05 </w:t>
+        <w:t>&gt;</w:t>
+      </w:r>
+      <w:r>
+        <w:rPr>
+          <w:lang w:val="ru-RU"/>
+        </w:rPr>
+        <w:t xml:space="preserve"> </w:t>
+      </w:r>
+      <w:r>
+        <w:rPr>
+          <w:lang w:val="en-US"/>
+        </w:rPr>
+        <w:t>|1.959|</w:t>
+      </w:r>
+      <w:r>
+        <w:rPr>
+          <w:lang w:val="ru-RU"/>
+        </w:rPr>
+        <w:t xml:space="preserve"> </w:t>
       </w:r>
       <w:r>
         <w:rPr>
@@ -2771,7 +2080,7 @@
         <w:rPr>
           <w:lang w:val="ru-RU"/>
         </w:rPr>
-        <w:t>статистически значима</w:t>
+        <w:t>отклоняется</w:t>
       </w:r>
     </w:p>
     <w:p>
@@ -2944,10 +2253,10 @@
           <w:lang w:val="ru-RU"/>
         </w:rPr>
         <w:drawing>
-          <wp:inline distT="0" distB="0" distL="0" distR="0" wp14:anchorId="5817C90D" wp14:editId="52947637">
-            <wp:extent cx="3898900" cy="1231900"/>
+          <wp:inline distT="0" distB="0" distL="0" distR="0" wp14:anchorId="26087BCE" wp14:editId="564CC904">
+            <wp:extent cx="4648200" cy="2476500"/>
             <wp:effectExtent l="0" t="0" r="0" b="0"/>
-            <wp:docPr id="1350022373" name="Рисунок 1"/>
+            <wp:docPr id="758608735" name="Рисунок 1"/>
             <wp:cNvGraphicFramePr>
               <a:graphicFrameLocks xmlns:a="http://schemas.openxmlformats.org/drawingml/2006/main" noChangeAspect="1"/>
             </wp:cNvGraphicFramePr>
@@ -2955,7 +2264,7 @@
               <a:graphicData uri="http://schemas.openxmlformats.org/drawingml/2006/picture">
                 <pic:pic xmlns:pic="http://schemas.openxmlformats.org/drawingml/2006/picture">
                   <pic:nvPicPr>
-                    <pic:cNvPr id="1350022373" name=""/>
+                    <pic:cNvPr id="758608735" name=""/>
                     <pic:cNvPicPr/>
                   </pic:nvPicPr>
                   <pic:blipFill>
@@ -2967,7 +2276,7 @@
                   <pic:spPr>
                     <a:xfrm>
                       <a:off x="0" y="0"/>
-                      <a:ext cx="3898900" cy="1231900"/>
+                      <a:ext cx="4648200" cy="2476500"/>
                     </a:xfrm>
                     <a:prstGeom prst="rect">
                       <a:avLst/>
@@ -2989,15 +2298,57 @@
       </w:pPr>
       <w:r>
         <w:rPr>
-          <w:lang w:val="en-US"/>
-        </w:rPr>
-        <w:t>P</w:t>
-      </w:r>
-      <w:r>
-        <w:rPr>
-          <w:lang w:val="ru-RU"/>
-        </w:rPr>
-        <w:t xml:space="preserve"> &gt; 0.05 - </w:t>
+          <w:lang w:val="ru-RU"/>
+        </w:rPr>
+        <w:t>|-24.</w:t>
+      </w:r>
+      <w:r>
+        <w:rPr>
+          <w:lang w:val="ru-RU"/>
+        </w:rPr>
+        <w:t>10</w:t>
+      </w:r>
+      <w:r>
+        <w:rPr>
+          <w:lang w:val="ru-RU"/>
+        </w:rPr>
+        <w:t>9</w:t>
+      </w:r>
+      <w:r>
+        <w:rPr>
+          <w:lang w:val="ru-RU"/>
+        </w:rPr>
+        <w:t>|</w:t>
+      </w:r>
+      <w:r>
+        <w:rPr>
+          <w:lang w:val="ru-RU"/>
+        </w:rPr>
+        <w:t xml:space="preserve"> &gt; </w:t>
+      </w:r>
+      <w:r>
+        <w:rPr>
+          <w:lang w:val="ru-RU"/>
+        </w:rPr>
+        <w:t>|</w:t>
+      </w:r>
+      <w:r>
+        <w:rPr>
+          <w:lang w:val="ru-RU"/>
+        </w:rPr>
+        <w:t>1.</w:t>
+      </w:r>
+      <w:r>
+        <w:rPr>
+          <w:lang w:val="ru-RU"/>
+        </w:rPr>
+        <w:t>959|</w:t>
+      </w:r>
+      <w:r>
+        <w:rPr>
+          <w:lang w:val="ru-RU"/>
+        </w:rPr>
+        <w:t xml:space="preserve"> - </w:t>
       </w:r>
       <w:r>
         <w:rPr>
@@ -3042,11 +2393,12 @@
         <w:rPr>
           <w:lang w:val="ru-RU"/>
         </w:rPr>
+        <w:lastRenderedPageBreak/>
         <w:drawing>
-          <wp:inline distT="0" distB="0" distL="0" distR="0" wp14:anchorId="37BBB271" wp14:editId="011AE1CB">
-            <wp:extent cx="3898900" cy="1231900"/>
+          <wp:inline distT="0" distB="0" distL="0" distR="0" wp14:anchorId="2F2915EB" wp14:editId="2515B051">
+            <wp:extent cx="4648200" cy="2476500"/>
             <wp:effectExtent l="0" t="0" r="0" b="0"/>
-            <wp:docPr id="25573159" name="Рисунок 1"/>
+            <wp:docPr id="2092433098" name="Рисунок 1"/>
             <wp:cNvGraphicFramePr>
               <a:graphicFrameLocks xmlns:a="http://schemas.openxmlformats.org/drawingml/2006/main" noChangeAspect="1"/>
             </wp:cNvGraphicFramePr>
@@ -3054,7 +2406,7 @@
               <a:graphicData uri="http://schemas.openxmlformats.org/drawingml/2006/picture">
                 <pic:pic xmlns:pic="http://schemas.openxmlformats.org/drawingml/2006/picture">
                   <pic:nvPicPr>
-                    <pic:cNvPr id="25573159" name=""/>
+                    <pic:cNvPr id="2092433098" name=""/>
                     <pic:cNvPicPr/>
                   </pic:nvPicPr>
                   <pic:blipFill>
@@ -3066,7 +2418,7 @@
                   <pic:spPr>
                     <a:xfrm>
                       <a:off x="0" y="0"/>
-                      <a:ext cx="3898900" cy="1231900"/>
+                      <a:ext cx="4648200" cy="2476500"/>
                     </a:xfrm>
                     <a:prstGeom prst="rect">
                       <a:avLst/>
@@ -3088,15 +2440,57 @@
       </w:pPr>
       <w:r>
         <w:rPr>
-          <w:lang w:val="en-US"/>
-        </w:rPr>
-        <w:t>P</w:t>
-      </w:r>
-      <w:r>
-        <w:rPr>
-          <w:lang w:val="ru-RU"/>
-        </w:rPr>
-        <w:t xml:space="preserve"> &gt; 0.05 - </w:t>
+          <w:lang w:val="ru-RU"/>
+        </w:rPr>
+        <w:t>|-</w:t>
+      </w:r>
+      <w:r>
+        <w:rPr>
+          <w:lang w:val="ru-RU"/>
+        </w:rPr>
+        <w:t>29</w:t>
+      </w:r>
+      <w:r>
+        <w:rPr>
+          <w:lang w:val="ru-RU"/>
+        </w:rPr>
+        <w:t>.</w:t>
+      </w:r>
+      <w:r>
+        <w:rPr>
+          <w:lang w:val="ru-RU"/>
+        </w:rPr>
+        <w:t>92</w:t>
+      </w:r>
+      <w:r>
+        <w:rPr>
+          <w:lang w:val="ru-RU"/>
+        </w:rPr>
+        <w:t>8</w:t>
+      </w:r>
+      <w:r>
+        <w:rPr>
+          <w:lang w:val="ru-RU"/>
+        </w:rPr>
+        <w:t>|</w:t>
+      </w:r>
+      <w:r>
+        <w:rPr>
+          <w:lang w:val="ru-RU"/>
+        </w:rPr>
+        <w:t xml:space="preserve"> &gt; </w:t>
+      </w:r>
+      <w:r>
+        <w:rPr>
+          <w:lang w:val="ru-RU"/>
+        </w:rPr>
+        <w:t>|1.959|</w:t>
+      </w:r>
+      <w:r>
+        <w:rPr>
+          <w:lang w:val="ru-RU"/>
+        </w:rPr>
+        <w:t xml:space="preserve"> - </w:t>
       </w:r>
       <w:r>
         <w:rPr>
@@ -3125,19 +2519,7 @@
         <w:rPr>
           <w:lang w:val="ru-RU"/>
         </w:rPr>
-        <w:t xml:space="preserve">для </w:t>
-      </w:r>
-      <w:r>
-        <w:rPr>
-          <w:lang w:val="ru-RU"/>
-        </w:rPr>
-        <w:t>матерей</w:t>
-      </w:r>
-      <w:r>
-        <w:rPr>
-          <w:lang w:val="ru-RU"/>
-        </w:rPr>
-        <w:t xml:space="preserve"> отклоняется</w:t>
+        <w:t>для матерей отклоняется</w:t>
       </w:r>
     </w:p>
     <w:p>
@@ -3156,38 +2538,991 @@
         <w:rPr>
           <w:lang w:val="ru-RU"/>
         </w:rPr>
+        <w:t>Доля много играющих и мало играющих в разных школах различна</w:t>
+      </w:r>
+    </w:p>
+    <w:p>
+      <w:pPr>
+        <w:pStyle w:val="a7"/>
+        <w:ind w:left="720" w:firstLine="0"/>
+        <w:jc w:val="left"/>
+        <w:rPr>
+          <w:lang w:val="ru-RU"/>
+        </w:rPr>
+      </w:pPr>
+      <w:r>
+        <w:rPr>
+          <w:i/>
+          <w:iCs/>
+          <w:lang w:val="en-US"/>
+        </w:rPr>
+        <w:t>H</w:t>
+      </w:r>
+      <w:r>
+        <w:rPr>
+          <w:i/>
+          <w:iCs/>
+          <w:vertAlign w:val="subscript"/>
+          <w:lang w:val="ru-RU"/>
+        </w:rPr>
+        <w:t>0</w:t>
+      </w:r>
+      <w:r>
+        <w:rPr>
+          <w:lang w:val="ru-RU"/>
+        </w:rPr>
+        <w:t xml:space="preserve">: </w:t>
+      </w:r>
+      <w:r>
+        <w:rPr>
+          <w:lang w:val="ru-RU"/>
+        </w:rPr>
+        <w:t>Доля много играющих и мало играющих в разных школах одинакова</w:t>
+      </w:r>
+      <w:r>
+        <w:rPr>
+          <w:lang w:val="ru-RU"/>
+        </w:rPr>
         <w:br/>
       </w:r>
-    </w:p>
-    <w:p>
-      <w:pPr>
-        <w:ind w:left="360" w:firstLine="0"/>
-        <w:rPr>
-          <w:lang w:val="ru-RU"/>
-        </w:rPr>
-      </w:pPr>
-    </w:p>
-    <w:p>
-      <w:pPr>
-        <w:ind w:left="360" w:firstLine="0"/>
-        <w:rPr>
-          <w:lang w:val="ru-RU"/>
-        </w:rPr>
-      </w:pPr>
-    </w:p>
-    <w:p>
-      <w:pPr>
-        <w:ind w:left="360" w:firstLine="0"/>
-        <w:rPr>
-          <w:lang w:val="ru-RU"/>
-        </w:rPr>
-      </w:pPr>
+      <w:r>
+        <w:rPr>
+          <w:i/>
+          <w:iCs/>
+          <w:lang w:val="en-US"/>
+        </w:rPr>
+        <w:t>H</w:t>
+      </w:r>
+      <w:r>
+        <w:rPr>
+          <w:i/>
+          <w:iCs/>
+          <w:vertAlign w:val="subscript"/>
+          <w:lang w:val="ru-RU"/>
+        </w:rPr>
+        <w:t>1</w:t>
+      </w:r>
+      <w:r>
+        <w:rPr>
+          <w:lang w:val="ru-RU"/>
+        </w:rPr>
+        <w:t xml:space="preserve">: </w:t>
+      </w:r>
+      <w:r>
+        <w:rPr>
+          <w:lang w:val="ru-RU"/>
+        </w:rPr>
+        <w:t>Доля много играющих и мало играющих в школах различна</w:t>
+      </w:r>
+    </w:p>
+    <w:p>
+      <w:pPr>
+        <w:pStyle w:val="a7"/>
+        <w:ind w:left="720" w:firstLine="0"/>
+        <w:rPr>
+          <w:lang w:val="ru-RU" w:eastAsia="ru-RU"/>
+        </w:rPr>
+      </w:pPr>
+      <w:r>
+        <w:rPr>
+          <w:lang w:val="ru-RU" w:eastAsia="ru-RU"/>
+        </w:rPr>
+        <w:t>Уровень значимости – 5%.</w:t>
+      </w:r>
+    </w:p>
+    <w:p>
+      <w:pPr>
+        <w:pStyle w:val="a7"/>
+        <w:ind w:left="720" w:firstLine="0"/>
+        <w:jc w:val="left"/>
+        <w:rPr>
+          <w:lang w:val="ru-RU"/>
+        </w:rPr>
+      </w:pPr>
+      <w:r>
+        <w:rPr>
+          <w:lang w:val="ru-RU"/>
+        </w:rPr>
+        <w:t>Гипотеза была проверена для нескольких школ:</w:t>
+      </w:r>
+    </w:p>
+    <w:p>
+      <w:pPr>
+        <w:pStyle w:val="a7"/>
+        <w:ind w:left="720" w:firstLine="0"/>
+        <w:jc w:val="left"/>
+        <w:rPr>
+          <w:lang w:val="ru-RU"/>
+        </w:rPr>
+      </w:pPr>
+      <w:r>
+        <w:rPr>
+          <w:lang w:val="ru-RU"/>
+        </w:rPr>
+        <w:t>Школа 1:</w:t>
+      </w:r>
+    </w:p>
+    <w:p>
+      <w:pPr>
+        <w:pStyle w:val="a7"/>
+        <w:ind w:left="720" w:firstLine="0"/>
+        <w:jc w:val="center"/>
+        <w:rPr>
+          <w:lang w:val="ru-RU"/>
+        </w:rPr>
+      </w:pPr>
+      <w:r>
+        <w:rPr>
+          <w:lang w:val="ru-RU"/>
+        </w:rPr>
+        <w:drawing>
+          <wp:inline distT="0" distB="0" distL="0" distR="0" wp14:anchorId="37ECF6B8" wp14:editId="5C3BFC3F">
+            <wp:extent cx="4648200" cy="2476500"/>
+            <wp:effectExtent l="0" t="0" r="0" b="0"/>
+            <wp:docPr id="789887014" name="Рисунок 1"/>
+            <wp:cNvGraphicFramePr>
+              <a:graphicFrameLocks xmlns:a="http://schemas.openxmlformats.org/drawingml/2006/main" noChangeAspect="1"/>
+            </wp:cNvGraphicFramePr>
+            <a:graphic xmlns:a="http://schemas.openxmlformats.org/drawingml/2006/main">
+              <a:graphicData uri="http://schemas.openxmlformats.org/drawingml/2006/picture">
+                <pic:pic xmlns:pic="http://schemas.openxmlformats.org/drawingml/2006/picture">
+                  <pic:nvPicPr>
+                    <pic:cNvPr id="789887014" name=""/>
+                    <pic:cNvPicPr/>
+                  </pic:nvPicPr>
+                  <pic:blipFill>
+                    <a:blip r:embed="rId12"/>
+                    <a:stretch>
+                      <a:fillRect/>
+                    </a:stretch>
+                  </pic:blipFill>
+                  <pic:spPr>
+                    <a:xfrm>
+                      <a:off x="0" y="0"/>
+                      <a:ext cx="4648200" cy="2476500"/>
+                    </a:xfrm>
+                    <a:prstGeom prst="rect">
+                      <a:avLst/>
+                    </a:prstGeom>
+                  </pic:spPr>
+                </pic:pic>
+              </a:graphicData>
+            </a:graphic>
+          </wp:inline>
+        </w:drawing>
+      </w:r>
+    </w:p>
+    <w:p>
+      <w:pPr>
+        <w:ind w:left="360" w:firstLine="349"/>
+        <w:rPr>
+          <w:lang w:val="ru-RU"/>
+        </w:rPr>
+      </w:pPr>
+      <w:r>
+        <w:rPr>
+          <w:lang w:val="ru-RU"/>
+        </w:rPr>
+        <w:t>|-</w:t>
+      </w:r>
+      <w:r>
+        <w:rPr>
+          <w:lang w:val="ru-RU"/>
+        </w:rPr>
+        <w:t>21</w:t>
+      </w:r>
+      <w:r>
+        <w:rPr>
+          <w:lang w:val="ru-RU"/>
+        </w:rPr>
+        <w:t>.</w:t>
+      </w:r>
+      <w:r>
+        <w:rPr>
+          <w:lang w:val="ru-RU"/>
+        </w:rPr>
+        <w:t>249</w:t>
+      </w:r>
+      <w:r>
+        <w:rPr>
+          <w:lang w:val="ru-RU"/>
+        </w:rPr>
+        <w:t>|</w:t>
+      </w:r>
+      <w:r>
+        <w:rPr>
+          <w:lang w:val="ru-RU"/>
+        </w:rPr>
+        <w:t xml:space="preserve"> &gt; </w:t>
+      </w:r>
+      <w:r>
+        <w:rPr>
+          <w:lang w:val="ru-RU"/>
+        </w:rPr>
+        <w:t>|1.959|</w:t>
+      </w:r>
+      <w:r>
+        <w:rPr>
+          <w:lang w:val="ru-RU"/>
+        </w:rPr>
+        <w:t xml:space="preserve"> - </w:t>
+      </w:r>
+      <w:r>
+        <w:rPr>
+          <w:lang w:val="ru-RU"/>
+        </w:rPr>
+        <w:t xml:space="preserve">гипотеза </w:t>
+      </w:r>
+      <w:r>
+        <w:rPr>
+          <w:i/>
+          <w:iCs/>
+          <w:lang w:val="en-US"/>
+        </w:rPr>
+        <w:t>H</w:t>
+      </w:r>
+      <w:r>
+        <w:rPr>
+          <w:i/>
+          <w:iCs/>
+          <w:vertAlign w:val="subscript"/>
+          <w:lang w:val="ru-RU"/>
+        </w:rPr>
+        <w:t xml:space="preserve">0 </w:t>
+      </w:r>
+      <w:r>
+        <w:rPr>
+          <w:lang w:val="ru-RU"/>
+        </w:rPr>
+        <w:t xml:space="preserve">для школы </w:t>
+      </w:r>
+      <w:r>
+        <w:rPr>
+          <w:lang w:val="ru-RU"/>
+        </w:rPr>
+        <w:t>1</w:t>
+      </w:r>
+      <w:r>
+        <w:rPr>
+          <w:lang w:val="ru-RU"/>
+        </w:rPr>
+        <w:t xml:space="preserve"> отклоняется</w:t>
+      </w:r>
+    </w:p>
+    <w:p>
+      <w:pPr>
+        <w:spacing w:after="160" w:line="278" w:lineRule="auto"/>
+        <w:ind w:firstLine="0"/>
+        <w:jc w:val="left"/>
+        <w:rPr>
+          <w:lang w:val="ru-RU"/>
+        </w:rPr>
+      </w:pPr>
+      <w:r>
+        <w:rPr>
+          <w:lang w:val="ru-RU"/>
+        </w:rPr>
+        <w:br w:type="page"/>
+      </w:r>
+    </w:p>
+    <w:p>
+      <w:pPr>
+        <w:pStyle w:val="a7"/>
+        <w:ind w:left="720" w:firstLine="0"/>
+        <w:jc w:val="left"/>
+        <w:rPr>
+          <w:lang w:val="ru-RU"/>
+        </w:rPr>
+      </w:pPr>
+      <w:r>
+        <w:rPr>
+          <w:lang w:val="ru-RU"/>
+        </w:rPr>
+        <w:lastRenderedPageBreak/>
+        <w:t>Школа 2:</w:t>
+      </w:r>
+    </w:p>
+    <w:p>
+      <w:pPr>
+        <w:pStyle w:val="a7"/>
+        <w:ind w:left="720" w:firstLine="0"/>
+        <w:jc w:val="center"/>
+        <w:rPr>
+          <w:lang w:val="ru-RU"/>
+        </w:rPr>
+      </w:pPr>
+      <w:r>
+        <w:rPr>
+          <w:lang w:val="ru-RU"/>
+        </w:rPr>
+        <w:drawing>
+          <wp:inline distT="0" distB="0" distL="0" distR="0" wp14:anchorId="030C015D" wp14:editId="6728A722">
+            <wp:extent cx="4463375" cy="2378028"/>
+            <wp:effectExtent l="0" t="0" r="0" b="0"/>
+            <wp:docPr id="256183553" name="Рисунок 1"/>
+            <wp:cNvGraphicFramePr>
+              <a:graphicFrameLocks xmlns:a="http://schemas.openxmlformats.org/drawingml/2006/main" noChangeAspect="1"/>
+            </wp:cNvGraphicFramePr>
+            <a:graphic xmlns:a="http://schemas.openxmlformats.org/drawingml/2006/main">
+              <a:graphicData uri="http://schemas.openxmlformats.org/drawingml/2006/picture">
+                <pic:pic xmlns:pic="http://schemas.openxmlformats.org/drawingml/2006/picture">
+                  <pic:nvPicPr>
+                    <pic:cNvPr id="256183553" name=""/>
+                    <pic:cNvPicPr/>
+                  </pic:nvPicPr>
+                  <pic:blipFill>
+                    <a:blip r:embed="rId13"/>
+                    <a:stretch>
+                      <a:fillRect/>
+                    </a:stretch>
+                  </pic:blipFill>
+                  <pic:spPr>
+                    <a:xfrm>
+                      <a:off x="0" y="0"/>
+                      <a:ext cx="4469747" cy="2381423"/>
+                    </a:xfrm>
+                    <a:prstGeom prst="rect">
+                      <a:avLst/>
+                    </a:prstGeom>
+                  </pic:spPr>
+                </pic:pic>
+              </a:graphicData>
+            </a:graphic>
+          </wp:inline>
+        </w:drawing>
+      </w:r>
+    </w:p>
+    <w:p>
+      <w:pPr>
+        <w:ind w:left="360" w:firstLine="349"/>
+        <w:rPr>
+          <w:lang w:val="ru-RU"/>
+        </w:rPr>
+      </w:pPr>
+      <w:r>
+        <w:rPr>
+          <w:lang w:val="ru-RU"/>
+        </w:rPr>
+        <w:t>|-</w:t>
+      </w:r>
+      <w:r>
+        <w:rPr>
+          <w:lang w:val="ru-RU"/>
+        </w:rPr>
+        <w:t>18</w:t>
+      </w:r>
+      <w:r>
+        <w:rPr>
+          <w:lang w:val="ru-RU"/>
+        </w:rPr>
+        <w:t>.</w:t>
+      </w:r>
+      <w:r>
+        <w:rPr>
+          <w:lang w:val="ru-RU"/>
+        </w:rPr>
+        <w:t>876</w:t>
+      </w:r>
+      <w:r>
+        <w:rPr>
+          <w:lang w:val="ru-RU"/>
+        </w:rPr>
+        <w:t>|</w:t>
+      </w:r>
+      <w:r>
+        <w:rPr>
+          <w:lang w:val="ru-RU"/>
+        </w:rPr>
+        <w:t xml:space="preserve"> &gt; </w:t>
+      </w:r>
+      <w:r>
+        <w:rPr>
+          <w:lang w:val="ru-RU"/>
+        </w:rPr>
+        <w:t>|1.959|</w:t>
+      </w:r>
+      <w:r>
+        <w:rPr>
+          <w:lang w:val="ru-RU"/>
+        </w:rPr>
+        <w:t xml:space="preserve"> - </w:t>
+      </w:r>
+      <w:r>
+        <w:rPr>
+          <w:lang w:val="ru-RU"/>
+        </w:rPr>
+        <w:t xml:space="preserve">гипотеза </w:t>
+      </w:r>
+      <w:r>
+        <w:rPr>
+          <w:i/>
+          <w:iCs/>
+          <w:lang w:val="en-US"/>
+        </w:rPr>
+        <w:t>H</w:t>
+      </w:r>
+      <w:r>
+        <w:rPr>
+          <w:i/>
+          <w:iCs/>
+          <w:vertAlign w:val="subscript"/>
+          <w:lang w:val="ru-RU"/>
+        </w:rPr>
+        <w:t xml:space="preserve">0 </w:t>
+      </w:r>
+      <w:r>
+        <w:rPr>
+          <w:lang w:val="ru-RU"/>
+        </w:rPr>
+        <w:t xml:space="preserve">для </w:t>
+      </w:r>
+      <w:r>
+        <w:rPr>
+          <w:lang w:val="ru-RU"/>
+        </w:rPr>
+        <w:t>школы 2 отклоняется</w:t>
+      </w:r>
+    </w:p>
+    <w:p>
+      <w:pPr>
+        <w:ind w:left="360" w:firstLine="349"/>
+        <w:rPr>
+          <w:lang w:val="ru-RU"/>
+        </w:rPr>
+      </w:pPr>
+      <w:r>
+        <w:rPr>
+          <w:lang w:val="ru-RU"/>
+        </w:rPr>
+        <w:t>Школа 4:</w:t>
+      </w:r>
+    </w:p>
+    <w:p>
+      <w:pPr>
+        <w:ind w:left="360" w:firstLine="349"/>
+        <w:jc w:val="center"/>
+        <w:rPr>
+          <w:lang w:val="ru-RU"/>
+        </w:rPr>
+      </w:pPr>
+      <w:r>
+        <w:rPr>
+          <w:lang w:val="ru-RU"/>
+        </w:rPr>
+        <w:drawing>
+          <wp:inline distT="0" distB="0" distL="0" distR="0" wp14:anchorId="154AB5EB" wp14:editId="019AA105">
+            <wp:extent cx="4463375" cy="2378028"/>
+            <wp:effectExtent l="0" t="0" r="0" b="0"/>
+            <wp:docPr id="1529824836" name="Рисунок 1"/>
+            <wp:cNvGraphicFramePr>
+              <a:graphicFrameLocks xmlns:a="http://schemas.openxmlformats.org/drawingml/2006/main" noChangeAspect="1"/>
+            </wp:cNvGraphicFramePr>
+            <a:graphic xmlns:a="http://schemas.openxmlformats.org/drawingml/2006/main">
+              <a:graphicData uri="http://schemas.openxmlformats.org/drawingml/2006/picture">
+                <pic:pic xmlns:pic="http://schemas.openxmlformats.org/drawingml/2006/picture">
+                  <pic:nvPicPr>
+                    <pic:cNvPr id="1529824836" name=""/>
+                    <pic:cNvPicPr/>
+                  </pic:nvPicPr>
+                  <pic:blipFill>
+                    <a:blip r:embed="rId14"/>
+                    <a:stretch>
+                      <a:fillRect/>
+                    </a:stretch>
+                  </pic:blipFill>
+                  <pic:spPr>
+                    <a:xfrm>
+                      <a:off x="0" y="0"/>
+                      <a:ext cx="4477690" cy="2385655"/>
+                    </a:xfrm>
+                    <a:prstGeom prst="rect">
+                      <a:avLst/>
+                    </a:prstGeom>
+                  </pic:spPr>
+                </pic:pic>
+              </a:graphicData>
+            </a:graphic>
+          </wp:inline>
+        </w:drawing>
+      </w:r>
+    </w:p>
+    <w:p>
+      <w:pPr>
+        <w:ind w:left="360" w:firstLine="349"/>
+        <w:rPr>
+          <w:lang w:val="ru-RU"/>
+        </w:rPr>
+      </w:pPr>
+      <w:r>
+        <w:rPr>
+          <w:lang w:val="ru-RU"/>
+        </w:rPr>
+        <w:t>|-</w:t>
+      </w:r>
+      <w:r>
+        <w:rPr>
+          <w:lang w:val="ru-RU"/>
+        </w:rPr>
+        <w:t>25</w:t>
+      </w:r>
+      <w:r>
+        <w:rPr>
+          <w:lang w:val="ru-RU"/>
+        </w:rPr>
+        <w:t>.</w:t>
+      </w:r>
+      <w:r>
+        <w:rPr>
+          <w:lang w:val="ru-RU"/>
+        </w:rPr>
+        <w:t>938</w:t>
+      </w:r>
+      <w:r>
+        <w:rPr>
+          <w:lang w:val="ru-RU"/>
+        </w:rPr>
+        <w:t>|</w:t>
+      </w:r>
+      <w:r>
+        <w:rPr>
+          <w:lang w:val="ru-RU"/>
+        </w:rPr>
+        <w:t xml:space="preserve"> &gt; </w:t>
+      </w:r>
+      <w:r>
+        <w:rPr>
+          <w:lang w:val="ru-RU"/>
+        </w:rPr>
+        <w:t>|1.959|</w:t>
+      </w:r>
+      <w:r>
+        <w:rPr>
+          <w:lang w:val="ru-RU"/>
+        </w:rPr>
+        <w:t xml:space="preserve"> - </w:t>
+      </w:r>
+      <w:r>
+        <w:rPr>
+          <w:lang w:val="ru-RU"/>
+        </w:rPr>
+        <w:t xml:space="preserve">гипотеза </w:t>
+      </w:r>
+      <w:r>
+        <w:rPr>
+          <w:i/>
+          <w:iCs/>
+          <w:lang w:val="en-US"/>
+        </w:rPr>
+        <w:t>H</w:t>
+      </w:r>
+      <w:r>
+        <w:rPr>
+          <w:i/>
+          <w:iCs/>
+          <w:vertAlign w:val="subscript"/>
+          <w:lang w:val="ru-RU"/>
+        </w:rPr>
+        <w:t xml:space="preserve">0 </w:t>
+      </w:r>
+      <w:r>
+        <w:rPr>
+          <w:lang w:val="ru-RU"/>
+        </w:rPr>
+        <w:t xml:space="preserve">для школы </w:t>
+      </w:r>
+      <w:r>
+        <w:rPr>
+          <w:lang w:val="ru-RU"/>
+        </w:rPr>
+        <w:t>4</w:t>
+      </w:r>
+      <w:r>
+        <w:rPr>
+          <w:lang w:val="ru-RU"/>
+        </w:rPr>
+        <w:t xml:space="preserve"> отклоняется</w:t>
+      </w:r>
+    </w:p>
+    <w:p>
+      <w:pPr>
+        <w:pStyle w:val="a7"/>
+        <w:ind w:left="720" w:firstLine="0"/>
+        <w:rPr>
+          <w:lang w:val="ru-RU"/>
+        </w:rPr>
+      </w:pPr>
+      <w:r>
+        <w:rPr>
+          <w:lang w:val="ru-RU"/>
+        </w:rPr>
+        <w:t>Школа 8:</w:t>
+      </w:r>
+    </w:p>
+    <w:p>
+      <w:pPr>
+        <w:pStyle w:val="a7"/>
+        <w:ind w:left="720" w:firstLine="0"/>
+        <w:jc w:val="center"/>
+        <w:rPr>
+          <w:lang w:val="ru-RU"/>
+        </w:rPr>
+      </w:pPr>
+      <w:r>
+        <w:rPr>
+          <w:lang w:val="ru-RU"/>
+        </w:rPr>
+        <w:drawing>
+          <wp:inline distT="0" distB="0" distL="0" distR="0" wp14:anchorId="1B532C19" wp14:editId="117DADDD">
+            <wp:extent cx="4453647" cy="2372845"/>
+            <wp:effectExtent l="0" t="0" r="4445" b="2540"/>
+            <wp:docPr id="1241113507" name="Рисунок 1"/>
+            <wp:cNvGraphicFramePr>
+              <a:graphicFrameLocks xmlns:a="http://schemas.openxmlformats.org/drawingml/2006/main" noChangeAspect="1"/>
+            </wp:cNvGraphicFramePr>
+            <a:graphic xmlns:a="http://schemas.openxmlformats.org/drawingml/2006/main">
+              <a:graphicData uri="http://schemas.openxmlformats.org/drawingml/2006/picture">
+                <pic:pic xmlns:pic="http://schemas.openxmlformats.org/drawingml/2006/picture">
+                  <pic:nvPicPr>
+                    <pic:cNvPr id="1241113507" name=""/>
+                    <pic:cNvPicPr/>
+                  </pic:nvPicPr>
+                  <pic:blipFill>
+                    <a:blip r:embed="rId15"/>
+                    <a:stretch>
+                      <a:fillRect/>
+                    </a:stretch>
+                  </pic:blipFill>
+                  <pic:spPr>
+                    <a:xfrm>
+                      <a:off x="0" y="0"/>
+                      <a:ext cx="4473396" cy="2383367"/>
+                    </a:xfrm>
+                    <a:prstGeom prst="rect">
+                      <a:avLst/>
+                    </a:prstGeom>
+                  </pic:spPr>
+                </pic:pic>
+              </a:graphicData>
+            </a:graphic>
+          </wp:inline>
+        </w:drawing>
+      </w:r>
+    </w:p>
+    <w:p>
+      <w:pPr>
+        <w:ind w:left="360" w:firstLine="349"/>
+        <w:rPr>
+          <w:lang w:val="ru-RU"/>
+        </w:rPr>
+      </w:pPr>
+      <w:r>
+        <w:rPr>
+          <w:lang w:val="ru-RU"/>
+        </w:rPr>
+        <w:t>|-</w:t>
+      </w:r>
+      <w:r>
+        <w:rPr>
+          <w:lang w:val="ru-RU"/>
+        </w:rPr>
+        <w:t>25</w:t>
+      </w:r>
+      <w:r>
+        <w:rPr>
+          <w:lang w:val="ru-RU"/>
+        </w:rPr>
+        <w:t>.</w:t>
+      </w:r>
+      <w:r>
+        <w:rPr>
+          <w:lang w:val="ru-RU"/>
+        </w:rPr>
+        <w:t>583</w:t>
+      </w:r>
+      <w:r>
+        <w:rPr>
+          <w:lang w:val="ru-RU"/>
+        </w:rPr>
+        <w:t>|</w:t>
+      </w:r>
+      <w:r>
+        <w:rPr>
+          <w:lang w:val="ru-RU"/>
+        </w:rPr>
+        <w:t xml:space="preserve"> &gt; </w:t>
+      </w:r>
+      <w:r>
+        <w:rPr>
+          <w:lang w:val="ru-RU"/>
+        </w:rPr>
+        <w:t>|1.959|</w:t>
+      </w:r>
+      <w:r>
+        <w:rPr>
+          <w:lang w:val="ru-RU"/>
+        </w:rPr>
+        <w:t xml:space="preserve"> - </w:t>
+      </w:r>
+      <w:r>
+        <w:rPr>
+          <w:lang w:val="ru-RU"/>
+        </w:rPr>
+        <w:t xml:space="preserve">гипотеза </w:t>
+      </w:r>
+      <w:r>
+        <w:rPr>
+          <w:i/>
+          <w:iCs/>
+          <w:lang w:val="en-US"/>
+        </w:rPr>
+        <w:t>H</w:t>
+      </w:r>
+      <w:r>
+        <w:rPr>
+          <w:i/>
+          <w:iCs/>
+          <w:vertAlign w:val="subscript"/>
+          <w:lang w:val="ru-RU"/>
+        </w:rPr>
+        <w:t xml:space="preserve">0 </w:t>
+      </w:r>
+      <w:r>
+        <w:rPr>
+          <w:lang w:val="ru-RU"/>
+        </w:rPr>
+        <w:t xml:space="preserve">для школы </w:t>
+      </w:r>
+      <w:r>
+        <w:rPr>
+          <w:lang w:val="ru-RU"/>
+        </w:rPr>
+        <w:t>8</w:t>
+      </w:r>
+      <w:r>
+        <w:rPr>
+          <w:lang w:val="ru-RU"/>
+        </w:rPr>
+        <w:t xml:space="preserve"> отклоняется</w:t>
+      </w:r>
+    </w:p>
+    <w:p>
+      <w:pPr>
+        <w:pStyle w:val="a7"/>
+        <w:ind w:left="720" w:firstLine="0"/>
+        <w:rPr>
+          <w:lang w:val="en-US"/>
+        </w:rPr>
+      </w:pPr>
+      <w:r>
+        <w:rPr>
+          <w:lang w:val="ru-RU"/>
+        </w:rPr>
+        <w:lastRenderedPageBreak/>
+        <w:t xml:space="preserve">Для других школ </w:t>
+      </w:r>
+      <w:r>
+        <w:rPr>
+          <w:lang w:val="en-US"/>
+        </w:rPr>
+        <w:t>z</w:t>
+      </w:r>
+      <w:r>
+        <w:rPr>
+          <w:lang w:val="ru-RU"/>
+        </w:rPr>
+        <w:t>-тест не может быть применён, так как размеры выборки меньше, чем 30.</w:t>
+      </w:r>
+      <w:r>
+        <w:rPr>
+          <w:lang w:val="ru-RU"/>
+        </w:rPr>
+        <w:t xml:space="preserve"> Значения </w:t>
+      </w:r>
+      <w:r>
+        <w:rPr>
+          <w:lang w:val="en-US"/>
+        </w:rPr>
+        <w:t>z</w:t>
+      </w:r>
+      <w:r>
+        <w:rPr>
+          <w:lang w:val="ru-RU"/>
+        </w:rPr>
+        <w:t>-</w:t>
+      </w:r>
+      <w:r>
+        <w:rPr>
+          <w:lang w:val="ru-RU"/>
+        </w:rPr>
+        <w:t>теста были довольно высоки во всех школах, что может значить что разница в долях частоты игры в разных школах одинаково высока.</w:t>
+      </w:r>
+    </w:p>
+    <w:p>
+      <w:pPr>
+        <w:pStyle w:val="a7"/>
+        <w:ind w:left="720" w:firstLine="0"/>
+        <w:rPr>
+          <w:lang w:val="en-US"/>
+        </w:rPr>
+      </w:pPr>
+    </w:p>
+    <w:p>
+      <w:pPr>
+        <w:ind w:firstLine="0"/>
+        <w:rPr>
+          <w:lang w:val="ru-RU"/>
+        </w:rPr>
+      </w:pPr>
+      <w:r>
+        <w:rPr>
+          <w:lang w:val="ru-RU"/>
+        </w:rPr>
+        <w:t>Выводы:</w:t>
+      </w:r>
+    </w:p>
+    <w:p>
+      <w:pPr>
+        <w:pStyle w:val="a7"/>
+        <w:numPr>
+          <w:ilvl w:val="0"/>
+          <w:numId w:val="20"/>
+        </w:numPr>
+        <w:rPr>
+          <w:lang w:val="ru-RU"/>
+        </w:rPr>
+      </w:pPr>
+      <w:r>
+        <w:rPr>
+          <w:lang w:val="ru-RU"/>
+        </w:rPr>
+        <w:t>Среди часто играющих доля из бедных и богатых семей одинакова</w:t>
+      </w:r>
+      <w:r>
+        <w:rPr>
+          <w:lang w:val="ru-RU"/>
+        </w:rPr>
+        <w:t>;</w:t>
+      </w:r>
+    </w:p>
+    <w:p>
+      <w:pPr>
+        <w:pStyle w:val="a7"/>
+        <w:numPr>
+          <w:ilvl w:val="0"/>
+          <w:numId w:val="20"/>
+        </w:numPr>
+        <w:rPr>
+          <w:lang w:val="ru-RU"/>
+        </w:rPr>
+      </w:pPr>
+      <w:r>
+        <w:rPr>
+          <w:lang w:val="ru-RU"/>
+        </w:rPr>
+        <w:t xml:space="preserve">Среди редко играющих доля учеников разных полов </w:t>
+      </w:r>
+      <w:r>
+        <w:rPr>
+          <w:lang w:val="ru-RU"/>
+        </w:rPr>
+        <w:t>различна</w:t>
+      </w:r>
+      <w:r>
+        <w:rPr>
+          <w:lang w:val="ru-RU"/>
+        </w:rPr>
+        <w:t>;</w:t>
+      </w:r>
+    </w:p>
+    <w:p>
+      <w:pPr>
+        <w:pStyle w:val="a7"/>
+        <w:numPr>
+          <w:ilvl w:val="0"/>
+          <w:numId w:val="20"/>
+        </w:numPr>
+        <w:rPr>
+          <w:lang w:val="ru-RU"/>
+        </w:rPr>
+      </w:pPr>
+      <w:r>
+        <w:rPr>
+          <w:lang w:val="ru-RU"/>
+        </w:rPr>
+        <w:t>В семьях с малообразованными родителями доля часто</w:t>
+      </w:r>
+      <w:r>
+        <w:rPr>
+          <w:lang w:val="ru-RU"/>
+        </w:rPr>
+        <w:t xml:space="preserve"> </w:t>
+      </w:r>
+      <w:r>
+        <w:rPr>
+          <w:lang w:val="ru-RU"/>
+        </w:rPr>
+        <w:t>играющих и мало играющих различны</w:t>
+      </w:r>
+      <w:r>
+        <w:rPr>
+          <w:lang w:val="ru-RU"/>
+        </w:rPr>
+        <w:t>;</w:t>
+      </w:r>
+    </w:p>
+    <w:p>
+      <w:pPr>
+        <w:pStyle w:val="a7"/>
+        <w:numPr>
+          <w:ilvl w:val="0"/>
+          <w:numId w:val="20"/>
+        </w:numPr>
+        <w:rPr>
+          <w:lang w:val="ru-RU"/>
+        </w:rPr>
+      </w:pPr>
+      <w:r>
+        <w:rPr>
+          <w:lang w:val="ru-RU"/>
+        </w:rPr>
+        <w:t xml:space="preserve">Доля много играющих и мало играющих в </w:t>
+      </w:r>
+      <w:r>
+        <w:rPr>
+          <w:lang w:val="ru-RU"/>
+        </w:rPr>
+        <w:t xml:space="preserve">разных </w:t>
+      </w:r>
+      <w:r>
+        <w:rPr>
+          <w:lang w:val="ru-RU"/>
+        </w:rPr>
+        <w:t xml:space="preserve">школах </w:t>
+      </w:r>
+      <w:r>
+        <w:rPr>
+          <w:lang w:val="ru-RU"/>
+        </w:rPr>
+        <w:t xml:space="preserve">одинаково сильно </w:t>
+      </w:r>
+      <w:r>
+        <w:rPr>
+          <w:lang w:val="ru-RU"/>
+        </w:rPr>
+        <w:t>различна</w:t>
+      </w:r>
+      <w:r>
+        <w:rPr>
+          <w:lang w:val="ru-RU"/>
+        </w:rPr>
+        <w:t>.</w:t>
+      </w:r>
     </w:p>
     <w:sectPr>
-      <w:headerReference w:type="even" r:id="rId12"/>
-      <w:headerReference w:type="default" r:id="rId13"/>
-      <w:headerReference w:type="first" r:id="rId14"/>
-      <w:footerReference w:type="first" r:id="rId15"/>
+      <w:headerReference w:type="even" r:id="rId16"/>
+      <w:headerReference w:type="default" r:id="rId17"/>
+      <w:headerReference w:type="first" r:id="rId18"/>
+      <w:footerReference w:type="first" r:id="rId19"/>
       <w:pgSz w:w="11906" w:h="16838"/>
       <w:pgMar w:top="1134" w:right="567" w:bottom="1134" w:left="1701" w:header="720" w:footer="720" w:gutter="0"/>
       <w:cols w:space="720"/>
@@ -4426,6 +4761,119 @@
     </w:lvl>
   </w:abstractNum>
   <w:abstractNum w:abstractNumId="10" w15:restartNumberingAfterBreak="0">
+    <w:nsid w:val="44412809"/>
+    <w:multiLevelType w:val="hybridMultilevel"/>
+    <w:tmpl w:val="10F6EE52"/>
+    <w:lvl w:ilvl="0" w:tplc="04190001">
+      <w:start w:val="1"/>
+      <w:numFmt w:val="bullet"/>
+      <w:lvlText w:val=""/>
+      <w:lvlJc w:val="left"/>
+      <w:pPr>
+        <w:ind w:left="720" w:hanging="360"/>
+      </w:pPr>
+      <w:rPr>
+        <w:rFonts w:ascii="Symbol" w:hAnsi="Symbol" w:hint="default"/>
+      </w:rPr>
+    </w:lvl>
+    <w:lvl w:ilvl="1" w:tplc="04190003" w:tentative="1">
+      <w:start w:val="1"/>
+      <w:numFmt w:val="bullet"/>
+      <w:lvlText w:val="o"/>
+      <w:lvlJc w:val="left"/>
+      <w:pPr>
+        <w:ind w:left="1440" w:hanging="360"/>
+      </w:pPr>
+      <w:rPr>
+        <w:rFonts w:ascii="Courier New" w:hAnsi="Courier New" w:cs="Courier New" w:hint="default"/>
+      </w:rPr>
+    </w:lvl>
+    <w:lvl w:ilvl="2" w:tplc="04190005" w:tentative="1">
+      <w:start w:val="1"/>
+      <w:numFmt w:val="bullet"/>
+      <w:lvlText w:val=""/>
+      <w:lvlJc w:val="left"/>
+      <w:pPr>
+        <w:ind w:left="2160" w:hanging="360"/>
+      </w:pPr>
+      <w:rPr>
+        <w:rFonts w:ascii="Wingdings" w:hAnsi="Wingdings" w:hint="default"/>
+      </w:rPr>
+    </w:lvl>
+    <w:lvl w:ilvl="3" w:tplc="04190001" w:tentative="1">
+      <w:start w:val="1"/>
+      <w:numFmt w:val="bullet"/>
+      <w:lvlText w:val=""/>
+      <w:lvlJc w:val="left"/>
+      <w:pPr>
+        <w:ind w:left="2880" w:hanging="360"/>
+      </w:pPr>
+      <w:rPr>
+        <w:rFonts w:ascii="Symbol" w:hAnsi="Symbol" w:hint="default"/>
+      </w:rPr>
+    </w:lvl>
+    <w:lvl w:ilvl="4" w:tplc="04190003" w:tentative="1">
+      <w:start w:val="1"/>
+      <w:numFmt w:val="bullet"/>
+      <w:lvlText w:val="o"/>
+      <w:lvlJc w:val="left"/>
+      <w:pPr>
+        <w:ind w:left="3600" w:hanging="360"/>
+      </w:pPr>
+      <w:rPr>
+        <w:rFonts w:ascii="Courier New" w:hAnsi="Courier New" w:cs="Courier New" w:hint="default"/>
+      </w:rPr>
+    </w:lvl>
+    <w:lvl w:ilvl="5" w:tplc="04190005" w:tentative="1">
+      <w:start w:val="1"/>
+      <w:numFmt w:val="bullet"/>
+      <w:lvlText w:val=""/>
+      <w:lvlJc w:val="left"/>
+      <w:pPr>
+        <w:ind w:left="4320" w:hanging="360"/>
+      </w:pPr>
+      <w:rPr>
+        <w:rFonts w:ascii="Wingdings" w:hAnsi="Wingdings" w:hint="default"/>
+      </w:rPr>
+    </w:lvl>
+    <w:lvl w:ilvl="6" w:tplc="04190001" w:tentative="1">
+      <w:start w:val="1"/>
+      <w:numFmt w:val="bullet"/>
+      <w:lvlText w:val=""/>
+      <w:lvlJc w:val="left"/>
+      <w:pPr>
+        <w:ind w:left="5040" w:hanging="360"/>
+      </w:pPr>
+      <w:rPr>
+        <w:rFonts w:ascii="Symbol" w:hAnsi="Symbol" w:hint="default"/>
+      </w:rPr>
+    </w:lvl>
+    <w:lvl w:ilvl="7" w:tplc="04190003" w:tentative="1">
+      <w:start w:val="1"/>
+      <w:numFmt w:val="bullet"/>
+      <w:lvlText w:val="o"/>
+      <w:lvlJc w:val="left"/>
+      <w:pPr>
+        <w:ind w:left="5760" w:hanging="360"/>
+      </w:pPr>
+      <w:rPr>
+        <w:rFonts w:ascii="Courier New" w:hAnsi="Courier New" w:cs="Courier New" w:hint="default"/>
+      </w:rPr>
+    </w:lvl>
+    <w:lvl w:ilvl="8" w:tplc="04190005" w:tentative="1">
+      <w:start w:val="1"/>
+      <w:numFmt w:val="bullet"/>
+      <w:lvlText w:val=""/>
+      <w:lvlJc w:val="left"/>
+      <w:pPr>
+        <w:ind w:left="6480" w:hanging="360"/>
+      </w:pPr>
+      <w:rPr>
+        <w:rFonts w:ascii="Wingdings" w:hAnsi="Wingdings" w:hint="default"/>
+      </w:rPr>
+    </w:lvl>
+  </w:abstractNum>
+  <w:abstractNum w:abstractNumId="11" w15:restartNumberingAfterBreak="0">
     <w:nsid w:val="495A4B55"/>
     <w:multiLevelType w:val="hybridMultilevel"/>
     <w:tmpl w:val="5D3C45EE"/>
@@ -4511,7 +4959,7 @@
       </w:pPr>
     </w:lvl>
   </w:abstractNum>
-  <w:abstractNum w:abstractNumId="11" w15:restartNumberingAfterBreak="0">
+  <w:abstractNum w:abstractNumId="12" w15:restartNumberingAfterBreak="0">
     <w:nsid w:val="6762654E"/>
     <w:multiLevelType w:val="hybridMultilevel"/>
     <w:tmpl w:val="793EC6A2"/>
@@ -4597,7 +5045,7 @@
       </w:pPr>
     </w:lvl>
   </w:abstractNum>
-  <w:abstractNum w:abstractNumId="12" w15:restartNumberingAfterBreak="0">
+  <w:abstractNum w:abstractNumId="13" w15:restartNumberingAfterBreak="0">
     <w:nsid w:val="676B44D3"/>
     <w:multiLevelType w:val="hybridMultilevel"/>
     <w:tmpl w:val="2B0A6368"/>
@@ -4683,7 +5131,7 @@
       </w:pPr>
     </w:lvl>
   </w:abstractNum>
-  <w:abstractNum w:abstractNumId="13" w15:restartNumberingAfterBreak="0">
+  <w:abstractNum w:abstractNumId="14" w15:restartNumberingAfterBreak="0">
     <w:nsid w:val="6ABF7B7A"/>
     <w:multiLevelType w:val="hybridMultilevel"/>
     <w:tmpl w:val="A6C43B9C"/>
@@ -4769,7 +5217,7 @@
       </w:pPr>
     </w:lvl>
   </w:abstractNum>
-  <w:abstractNum w:abstractNumId="14" w15:restartNumberingAfterBreak="0">
+  <w:abstractNum w:abstractNumId="15" w15:restartNumberingAfterBreak="0">
     <w:nsid w:val="6EB7273F"/>
     <w:multiLevelType w:val="hybridMultilevel"/>
     <w:tmpl w:val="9C6C6662"/>
@@ -4882,7 +5330,7 @@
       </w:rPr>
     </w:lvl>
   </w:abstractNum>
-  <w:abstractNum w:abstractNumId="15" w15:restartNumberingAfterBreak="0">
+  <w:abstractNum w:abstractNumId="16" w15:restartNumberingAfterBreak="0">
     <w:nsid w:val="72A147EC"/>
     <w:multiLevelType w:val="hybridMultilevel"/>
     <w:tmpl w:val="CF6E5AE2"/>
@@ -4995,7 +5443,7 @@
       </w:rPr>
     </w:lvl>
   </w:abstractNum>
-  <w:abstractNum w:abstractNumId="16" w15:restartNumberingAfterBreak="0">
+  <w:abstractNum w:abstractNumId="17" w15:restartNumberingAfterBreak="0">
     <w:nsid w:val="7A4D376A"/>
     <w:multiLevelType w:val="hybridMultilevel"/>
     <w:tmpl w:val="23B8BCC0"/>
@@ -5108,7 +5556,7 @@
       </w:rPr>
     </w:lvl>
   </w:abstractNum>
-  <w:abstractNum w:abstractNumId="17" w15:restartNumberingAfterBreak="0">
+  <w:abstractNum w:abstractNumId="18" w15:restartNumberingAfterBreak="0">
     <w:nsid w:val="7BAD6DD1"/>
     <w:multiLevelType w:val="hybridMultilevel"/>
     <w:tmpl w:val="52D411E0"/>
@@ -5221,7 +5669,7 @@
       </w:rPr>
     </w:lvl>
   </w:abstractNum>
-  <w:abstractNum w:abstractNumId="18" w15:restartNumberingAfterBreak="0">
+  <w:abstractNum w:abstractNumId="19" w15:restartNumberingAfterBreak="0">
     <w:nsid w:val="7F0363F0"/>
     <w:multiLevelType w:val="hybridMultilevel"/>
     <w:tmpl w:val="95A099BE"/>
@@ -5317,25 +5765,25 @@
     <w:abstractNumId w:val="5"/>
   </w:num>
   <w:num w:numId="4" w16cid:durableId="982395125">
-    <w:abstractNumId w:val="12"/>
+    <w:abstractNumId w:val="13"/>
   </w:num>
   <w:num w:numId="5" w16cid:durableId="569652063">
-    <w:abstractNumId w:val="17"/>
+    <w:abstractNumId w:val="18"/>
   </w:num>
   <w:num w:numId="6" w16cid:durableId="285238671">
-    <w:abstractNumId w:val="15"/>
+    <w:abstractNumId w:val="16"/>
   </w:num>
   <w:num w:numId="7" w16cid:durableId="707418584">
     <w:abstractNumId w:val="0"/>
   </w:num>
   <w:num w:numId="8" w16cid:durableId="1898778269">
-    <w:abstractNumId w:val="10"/>
+    <w:abstractNumId w:val="11"/>
   </w:num>
   <w:num w:numId="9" w16cid:durableId="1883907230">
-    <w:abstractNumId w:val="16"/>
+    <w:abstractNumId w:val="17"/>
   </w:num>
   <w:num w:numId="10" w16cid:durableId="505248592">
-    <w:abstractNumId w:val="14"/>
+    <w:abstractNumId w:val="15"/>
   </w:num>
   <w:num w:numId="11" w16cid:durableId="365298338">
     <w:abstractNumId w:val="8"/>
@@ -5344,10 +5792,10 @@
     <w:abstractNumId w:val="2"/>
   </w:num>
   <w:num w:numId="13" w16cid:durableId="1250038190">
-    <w:abstractNumId w:val="13"/>
+    <w:abstractNumId w:val="14"/>
   </w:num>
   <w:num w:numId="14" w16cid:durableId="681972936">
-    <w:abstractNumId w:val="11"/>
+    <w:abstractNumId w:val="12"/>
   </w:num>
   <w:num w:numId="15" w16cid:durableId="271285448">
     <w:abstractNumId w:val="1"/>
@@ -5362,7 +5810,10 @@
     <w:abstractNumId w:val="9"/>
   </w:num>
   <w:num w:numId="19" w16cid:durableId="1280840242">
-    <w:abstractNumId w:val="18"/>
+    <w:abstractNumId w:val="19"/>
+  </w:num>
+  <w:num w:numId="20" w16cid:durableId="2036076439">
+    <w:abstractNumId w:val="10"/>
   </w:num>
 </w:numbering>
 </file>

</xml_diff>